<commit_message>
Start implementing Part B, q3
</commit_message>
<xml_diff>
--- a/HW2.docx
+++ b/HW2.docx
@@ -314,7 +314,6 @@
         <w:bidi/>
         <w:ind w:left="360"/>
         <w:rPr>
-          <w:rFonts w:hint="cs"/>
           <w:rtl/>
         </w:rPr>
       </w:pPr>
@@ -470,12 +469,691 @@
           <w:numId w:val="10"/>
         </w:numPr>
         <w:bidi/>
-        <w:rPr>
-          <w:rtl/>
-        </w:rPr>
-      </w:pPr>
+      </w:pPr>
+      <w:r>
+        <w:rPr>
+          <w:rFonts w:hint="cs"/>
+          <w:rtl/>
+        </w:rPr>
+        <w:t>היוריסטיקה תוגדר באופן הבא:</w:t>
+      </w:r>
+    </w:p>
+    <w:p>
+      <w:pPr>
+        <w:bidi/>
+        <w:ind w:left="720"/>
+        <w:rPr>
+          <w:rtl/>
+        </w:rPr>
+      </w:pPr>
+    </w:p>
+    <w:p>
+      <w:pPr>
+        <w:bidi/>
+        <w:ind w:left="720"/>
+        <w:rPr>
+          <w:rFonts w:hint="cs"/>
+          <w:rtl/>
+        </w:rPr>
+      </w:pPr>
+      <w:r>
+        <w:rPr>
+          <w:rFonts w:hint="cs"/>
+          <w:rtl/>
+        </w:rPr>
+        <w:t>ראשי</w:t>
+      </w:r>
+      <w:r>
+        <w:rPr>
+          <w:rFonts w:hint="cs"/>
+          <w:rtl/>
+        </w:rPr>
+        <w:t>ת</w:t>
+      </w:r>
+      <w:r>
+        <w:rPr>
+          <w:rFonts w:hint="cs"/>
+          <w:rtl/>
+        </w:rPr>
+        <w:t xml:space="preserve">, בדוק את כל המהלכים החוקיים מהמהלך הנוכחי, ולכל מהלך חוקי כזה </w:t>
+      </w:r>
+      <w:r>
+        <w:rPr>
+          <w:rFonts w:hint="cs"/>
+          <w:rtl/>
+        </w:rPr>
+        <w:t xml:space="preserve">שמור את המשבצת שמגיעים אליה לאחר ביצוע המהלך. </w:t>
+      </w:r>
+      <w:r>
+        <w:rPr>
+          <w:rFonts w:hint="cs"/>
+          <w:rtl/>
+        </w:rPr>
+        <w:t>הוסף נקודות ל</w:t>
+      </w:r>
+      <w:r>
+        <w:rPr>
+          <w:rFonts w:hint="cs"/>
+          <w:rtl/>
+        </w:rPr>
+        <w:t>כל אחת מה</w:t>
+      </w:r>
+      <w:r>
+        <w:rPr>
+          <w:rFonts w:hint="cs"/>
+          <w:rtl/>
+        </w:rPr>
+        <w:t>משבצ</w:t>
+      </w:r>
+      <w:r>
+        <w:rPr>
+          <w:rFonts w:hint="cs"/>
+          <w:rtl/>
+        </w:rPr>
+        <w:t>ו</w:t>
+      </w:r>
+      <w:r>
+        <w:rPr>
+          <w:rFonts w:hint="cs"/>
+          <w:rtl/>
+        </w:rPr>
+        <w:t>ת - לפי הסעיפים הבאים</w:t>
+      </w:r>
+      <w:r>
+        <w:rPr>
+          <w:rFonts w:hint="cs"/>
+          <w:rtl/>
+        </w:rPr>
+        <w:t xml:space="preserve"> (בצורה בלתי תלויה ביתר המשבצות)</w:t>
+      </w:r>
+      <w:r>
+        <w:rPr>
+          <w:rFonts w:hint="cs"/>
+          <w:rtl/>
+        </w:rPr>
+        <w:t>:</w:t>
+      </w:r>
+    </w:p>
+    <w:p>
+      <w:pPr>
+        <w:ind w:left="720"/>
+      </w:pPr>
+    </w:p>
+    <w:p>
+      <w:pPr>
+        <w:pStyle w:val="ListParagraph"/>
+        <w:numPr>
+          <w:ilvl w:val="1"/>
+          <w:numId w:val="10"/>
+        </w:numPr>
+        <w:bidi/>
+      </w:pPr>
+      <w:r>
+        <w:rPr>
+          <w:rFonts w:hint="cs"/>
+          <w:rtl/>
+        </w:rPr>
+        <w:t xml:space="preserve">בדוק את המרחק של </w:t>
+      </w:r>
+      <w:r>
+        <w:rPr>
+          <w:rFonts w:hint="cs"/>
+          <w:rtl/>
+        </w:rPr>
+        <w:t xml:space="preserve">כל </w:t>
+      </w:r>
+      <w:r>
+        <w:rPr>
+          <w:rFonts w:hint="cs"/>
+          <w:rtl/>
+        </w:rPr>
+        <w:t xml:space="preserve">משבצת </w:t>
+      </w:r>
+      <w:r>
+        <w:rPr>
+          <w:rFonts w:hint="cs"/>
+          <w:rtl/>
+        </w:rPr>
+        <w:t>מהרוח הכי קרוב</w:t>
+      </w:r>
+      <w:r>
+        <w:rPr>
+          <w:rFonts w:hint="cs"/>
+          <w:rtl/>
+        </w:rPr>
+        <w:t>ה אליה</w:t>
+      </w:r>
+      <w:r>
+        <w:rPr>
+          <w:rFonts w:hint="cs"/>
+          <w:rtl/>
+        </w:rPr>
+        <w:t>. אם המרחק של</w:t>
+      </w:r>
+      <w:r>
+        <w:rPr>
+          <w:rFonts w:hint="cs"/>
+          <w:rtl/>
+        </w:rPr>
+        <w:t xml:space="preserve"> המשבצת</w:t>
+      </w:r>
+      <w:r>
+        <w:rPr>
+          <w:rFonts w:hint="cs"/>
+          <w:rtl/>
+        </w:rPr>
+        <w:t xml:space="preserve"> קטן ממש מ-</w:t>
+      </w:r>
+      <w:r>
+        <w:t>x</w:t>
+      </w:r>
+      <w:r>
+        <w:rPr>
+          <w:rFonts w:hint="cs"/>
+          <w:rtl/>
+        </w:rPr>
+        <w:t xml:space="preserve"> אז </w:t>
+      </w:r>
+      <w:r>
+        <w:rPr>
+          <w:rFonts w:hint="cs"/>
+          <w:rtl/>
+        </w:rPr>
+        <w:t>הוסף ל</w:t>
+      </w:r>
+      <w:r>
+        <w:rPr>
+          <w:rFonts w:hint="cs"/>
+          <w:rtl/>
+        </w:rPr>
+        <w:t xml:space="preserve">משבצת </w:t>
+      </w:r>
+      <w:r>
+        <w:rPr>
+          <w:rFonts w:hint="cs"/>
+          <w:rtl/>
+        </w:rPr>
+        <w:t xml:space="preserve">ניקוד השווה למרחק שלה מהרוח פחות </w:t>
+      </w:r>
+      <w:r>
+        <w:t>x</w:t>
+      </w:r>
+      <w:r>
+        <w:rPr>
+          <w:rFonts w:hint="cs"/>
+          <w:rtl/>
+        </w:rPr>
+        <w:t>. אחרת, אם המרחק של המשבצת גדול או שווה ל-</w:t>
+      </w:r>
+      <w:r>
+        <w:t>x</w:t>
+      </w:r>
+      <w:r>
+        <w:rPr>
+          <w:rFonts w:hint="cs"/>
+          <w:rtl/>
+        </w:rPr>
+        <w:t xml:space="preserve"> - </w:t>
+      </w:r>
+      <w:r>
+        <w:rPr>
+          <w:rFonts w:hint="cs"/>
+          <w:rtl/>
+        </w:rPr>
+        <w:t>אל תוסיף נקודות כלל ו</w:t>
+      </w:r>
+      <w:r>
+        <w:rPr>
+          <w:rFonts w:hint="cs"/>
+          <w:rtl/>
+        </w:rPr>
+        <w:t>המשך להוסיף נקודות לפי הסעיפים הבאים.</w:t>
+      </w:r>
+    </w:p>
+    <w:p>
+      <w:pPr>
+        <w:pStyle w:val="ListParagraph"/>
+        <w:numPr>
+          <w:ilvl w:val="1"/>
+          <w:numId w:val="10"/>
+        </w:numPr>
+        <w:bidi/>
+      </w:pPr>
+      <w:r>
+        <w:rPr>
+          <w:rFonts w:hint="cs"/>
+          <w:color w:val="FF0000"/>
+          <w:rtl/>
+        </w:rPr>
+        <w:t xml:space="preserve">צריך לשנות: לא אפשרי לבדוק את זה ביוריסטיקה, השתמשתי כרגע </w:t>
+      </w:r>
+      <w:proofErr w:type="spellStart"/>
+      <w:r>
+        <w:rPr>
+          <w:rFonts w:hint="cs"/>
+          <w:color w:val="FF0000"/>
+          <w:rtl/>
+        </w:rPr>
+        <w:t>בתוסיף</w:t>
+      </w:r>
+      <w:proofErr w:type="spellEnd"/>
+      <w:r>
+        <w:rPr>
+          <w:rFonts w:hint="cs"/>
+          <w:color w:val="FF0000"/>
+          <w:rtl/>
+        </w:rPr>
+        <w:t xml:space="preserve"> את הניקוד הנוכחי, שאמור להתחשב באוכל/קפסולה במשבצת.</w:t>
+      </w:r>
+      <w:r>
+        <w:rPr>
+          <w:rFonts w:hint="cs"/>
+          <w:rtl/>
+        </w:rPr>
+        <w:t xml:space="preserve"> </w:t>
+      </w:r>
+      <w:r>
+        <w:rPr>
+          <w:rFonts w:hint="cs"/>
+          <w:rtl/>
+        </w:rPr>
+        <w:t xml:space="preserve">בדוק </w:t>
+      </w:r>
+      <w:r>
+        <w:rPr>
+          <w:rFonts w:hint="cs"/>
+          <w:rtl/>
+        </w:rPr>
+        <w:t>לכל משבצת אם יש בה קפסולה ואם יש בה אוכל, אם יש בה קפסולה הוסף 2 נקודות לציון, אם יש בה אוכל הוסף נקודה אחת לציון, אם אין בה קפסולה ואין בה אוכל אל תוסיף נקודות כלל.</w:t>
+      </w:r>
       <w:bookmarkStart w:id="0" w:name="_GoBack"/>
       <w:bookmarkEnd w:id="0"/>
+    </w:p>
+    <w:p>
+      <w:pPr>
+        <w:pStyle w:val="ListParagraph"/>
+        <w:numPr>
+          <w:ilvl w:val="1"/>
+          <w:numId w:val="10"/>
+        </w:numPr>
+        <w:bidi/>
+      </w:pPr>
+      <w:r>
+        <w:rPr>
+          <w:rFonts w:hint="cs"/>
+          <w:rtl/>
+        </w:rPr>
+        <w:t xml:space="preserve">בדוק </w:t>
+      </w:r>
+      <w:r>
+        <w:rPr>
+          <w:rFonts w:hint="cs"/>
+          <w:rtl/>
+        </w:rPr>
+        <w:t xml:space="preserve">לכל משבצת </w:t>
+      </w:r>
+      <w:r>
+        <w:rPr>
+          <w:rFonts w:hint="cs"/>
+          <w:rtl/>
+        </w:rPr>
+        <w:t>את המרחק של</w:t>
+      </w:r>
+      <w:r>
+        <w:rPr>
+          <w:rFonts w:hint="cs"/>
+          <w:rtl/>
+        </w:rPr>
+        <w:t>ה</w:t>
+      </w:r>
+      <w:r>
+        <w:rPr>
+          <w:rFonts w:hint="cs"/>
+          <w:rtl/>
+        </w:rPr>
+        <w:t xml:space="preserve"> לחתיכת האוכל</w:t>
+      </w:r>
+      <w:r>
+        <w:rPr>
+          <w:rFonts w:hint="cs"/>
+          <w:rtl/>
+        </w:rPr>
+        <w:t xml:space="preserve"> או קפסולה</w:t>
+      </w:r>
+      <w:r>
+        <w:rPr>
+          <w:rFonts w:hint="cs"/>
+          <w:rtl/>
+        </w:rPr>
+        <w:t xml:space="preserve"> הקרובה ביותר אליה</w:t>
+      </w:r>
+      <w:r>
+        <w:rPr>
+          <w:rFonts w:hint="cs"/>
+          <w:rtl/>
+        </w:rPr>
+        <w:t>, והוסף למשבצת ניקוד השווה למרחק זה בסימן מינוס.</w:t>
+      </w:r>
+    </w:p>
+    <w:p>
+      <w:pPr>
+        <w:pStyle w:val="ListParagraph"/>
+        <w:numPr>
+          <w:ilvl w:val="1"/>
+          <w:numId w:val="10"/>
+        </w:numPr>
+        <w:bidi/>
+        <w:rPr>
+          <w:color w:val="FF0000"/>
+        </w:rPr>
+      </w:pPr>
+      <w:r>
+        <w:rPr>
+          <w:rFonts w:hint="cs"/>
+          <w:color w:val="FF0000"/>
+          <w:rtl/>
+        </w:rPr>
+        <w:t xml:space="preserve"> </w:t>
+      </w:r>
+      <w:r>
+        <w:rPr>
+          <w:rFonts w:hint="cs"/>
+          <w:color w:val="FF0000"/>
+          <w:rtl/>
+        </w:rPr>
+        <w:t xml:space="preserve">(בהמשך אפשר להוסיף שאם מצב הרוח הוא שהיא לבנה אז תלך אליה </w:t>
+      </w:r>
+      <w:r>
+        <w:rPr>
+          <w:color w:val="FF0000"/>
+          <w:rtl/>
+        </w:rPr>
+        <w:t>–</w:t>
+      </w:r>
+      <w:r>
+        <w:rPr>
+          <w:rFonts w:hint="cs"/>
+          <w:color w:val="FF0000"/>
+          <w:rtl/>
+        </w:rPr>
+        <w:t xml:space="preserve"> במקום השלב הראשון, אחרת תתרחק).</w:t>
+      </w:r>
+    </w:p>
+    <w:p>
+      <w:pPr>
+        <w:bidi/>
+        <w:rPr>
+          <w:rtl/>
+        </w:rPr>
+      </w:pPr>
+    </w:p>
+    <w:p>
+      <w:pPr>
+        <w:bidi/>
+        <w:rPr>
+          <w:rtl/>
+        </w:rPr>
+      </w:pPr>
+      <w:r>
+        <w:rPr>
+          <w:rFonts w:hint="cs"/>
+          <w:rtl/>
+        </w:rPr>
+        <w:t>השתמשנו באלמנט</w:t>
+      </w:r>
+      <w:r>
+        <w:rPr>
+          <w:rFonts w:hint="cs"/>
+          <w:rtl/>
+        </w:rPr>
+        <w:t>ים</w:t>
+      </w:r>
+      <w:r>
+        <w:rPr>
+          <w:rFonts w:hint="cs"/>
+          <w:rtl/>
+        </w:rPr>
+        <w:t xml:space="preserve"> של מרחק מרוח, קפסולה במשבצת הנוכחית, אוכל במשבצת הנוכחית, ומרחק מקפסולה או חתיכת אוכל הקרובות ביותר.</w:t>
+      </w:r>
+    </w:p>
+    <w:p>
+      <w:pPr>
+        <w:bidi/>
+        <w:rPr>
+          <w:rtl/>
+        </w:rPr>
+      </w:pPr>
+    </w:p>
+    <w:p>
+      <w:pPr>
+        <w:bidi/>
+        <w:rPr>
+          <w:u w:val="single"/>
+          <w:rtl/>
+        </w:rPr>
+      </w:pPr>
+      <w:r>
+        <w:rPr>
+          <w:rFonts w:hint="cs"/>
+          <w:u w:val="single"/>
+          <w:rtl/>
+        </w:rPr>
+        <w:t>הערות:</w:t>
+      </w:r>
+    </w:p>
+    <w:p>
+      <w:pPr>
+        <w:bidi/>
+        <w:rPr>
+          <w:rtl/>
+        </w:rPr>
+      </w:pPr>
+      <w:r>
+        <w:rPr>
+          <w:rFonts w:hint="cs"/>
+          <w:rtl/>
+        </w:rPr>
+        <w:t>* כלל המרחקים מחושבים באמצעות מרחקי מנהטן.</w:t>
+      </w:r>
+    </w:p>
+    <w:p>
+      <w:pPr>
+        <w:bidi/>
+        <w:rPr>
+          <w:rtl/>
+        </w:rPr>
+      </w:pPr>
+      <w:r>
+        <w:rPr>
+          <w:rFonts w:hint="cs"/>
+          <w:rtl/>
+        </w:rPr>
+        <w:t xml:space="preserve">* בכל אחד מהסעיפים שבה צריך לעשות בחירה </w:t>
+      </w:r>
+      <w:r>
+        <w:rPr>
+          <w:rtl/>
+        </w:rPr>
+        <w:t>–</w:t>
+      </w:r>
+      <w:r>
+        <w:rPr>
+          <w:rFonts w:hint="cs"/>
+          <w:rtl/>
+        </w:rPr>
+        <w:t xml:space="preserve"> אם יש כמה עם ניקוד זהה </w:t>
+      </w:r>
+      <w:r>
+        <w:rPr>
+          <w:rtl/>
+        </w:rPr>
+        <w:t>–</w:t>
+      </w:r>
+      <w:r>
+        <w:rPr>
+          <w:rFonts w:hint="cs"/>
+          <w:rtl/>
+        </w:rPr>
+        <w:t xml:space="preserve"> בוחרים רנדומלית</w:t>
+      </w:r>
+      <w:r>
+        <w:rPr>
+          <w:rFonts w:hint="cs"/>
+          <w:rtl/>
+        </w:rPr>
+        <w:t>, כמו שנעשה באלגוריתם המקורי</w:t>
+      </w:r>
+    </w:p>
+    <w:p>
+      <w:pPr>
+        <w:bidi/>
+        <w:rPr>
+          <w:rtl/>
+        </w:rPr>
+      </w:pPr>
+    </w:p>
+    <w:p>
+      <w:pPr>
+        <w:pStyle w:val="ListParagraph"/>
+        <w:numPr>
+          <w:ilvl w:val="0"/>
+          <w:numId w:val="10"/>
+        </w:numPr>
+        <w:bidi/>
+      </w:pPr>
+      <w:r>
+        <w:rPr>
+          <w:rFonts w:hint="cs"/>
+          <w:color w:val="FF0000"/>
+          <w:rtl/>
+        </w:rPr>
+        <w:t>המוטיבציה</w:t>
+      </w:r>
+      <w:r>
+        <w:rPr>
+          <w:rFonts w:hint="cs"/>
+          <w:color w:val="FF0000"/>
+          <w:rtl/>
+        </w:rPr>
+        <w:t xml:space="preserve"> היא </w:t>
+      </w:r>
+      <w:r>
+        <w:rPr>
+          <w:rFonts w:hint="cs"/>
+          <w:color w:val="FF0000"/>
+          <w:rtl/>
+        </w:rPr>
+        <w:t>...</w:t>
+      </w:r>
+      <w:r>
+        <w:rPr>
+          <w:rFonts w:hint="cs"/>
+          <w:color w:val="FF0000"/>
+          <w:rtl/>
+        </w:rPr>
+        <w:t xml:space="preserve">. </w:t>
+      </w:r>
+      <w:r>
+        <w:rPr>
+          <w:rFonts w:hint="cs"/>
+          <w:rtl/>
+        </w:rPr>
+        <w:t xml:space="preserve">אנו צופים שהיא תשפר את ביצועי השחקן ביחס ליוריסטיקה </w:t>
+      </w:r>
+      <w:proofErr w:type="spellStart"/>
+      <w:r>
+        <w:t>scoreEvaluationFunction</w:t>
+      </w:r>
+      <w:proofErr w:type="spellEnd"/>
+      <w:r>
+        <w:rPr>
+          <w:rFonts w:hint="cs"/>
+          <w:rtl/>
+        </w:rPr>
+        <w:t xml:space="preserve"> בה השתמש השחקן הפשוט עד כה מכיוון שהשחקן הפשוט העדיף מהלכים שיובילו אותו למשבצות עם אוכל או קפסולה, ואם כל המשבצות מסביב המשבצת הנוכחית שבה הוא נמצא ריקות מאוכל או קפסולה הוא ילך בצורה רנדומלית לאחת מהמשבצות השכנות, כלומר עשוי לא להתקדם לקראת אוכל או קפסולה נוספים אלא אם כן </w:t>
+      </w:r>
+      <w:proofErr w:type="spellStart"/>
+      <w:r>
+        <w:rPr>
+          <w:rFonts w:hint="cs"/>
+          <w:rtl/>
+        </w:rPr>
+        <w:t>הפונ</w:t>
+      </w:r>
+      <w:proofErr w:type="spellEnd"/>
+      <w:r>
+        <w:rPr>
+          <w:rFonts w:hint="cs"/>
+          <w:rtl/>
+        </w:rPr>
+        <w:t xml:space="preserve">׳ הרנדומלית תפנה אותו לשם בשלב כלשהו. לעומת זאת האלגוריתם שלנו בהינתן שיש רוח קרובה </w:t>
+      </w:r>
+      <w:r>
+        <w:rPr>
+          <w:rtl/>
+        </w:rPr>
+        <w:t>–</w:t>
+      </w:r>
+      <w:r>
+        <w:rPr>
+          <w:rFonts w:hint="cs"/>
+          <w:rtl/>
+        </w:rPr>
+        <w:t xml:space="preserve"> יעדיף בעדיפות ראשונה להתרחק ממנה עד שהוא רחוק ממנה מספיק, ובנוסף הוא יעדיף משבצות קרובות עם אוכל או קפסולה אבל בניגוד </w:t>
+      </w:r>
+      <w:proofErr w:type="spellStart"/>
+      <w:r>
+        <w:rPr>
+          <w:rFonts w:hint="cs"/>
+          <w:rtl/>
+        </w:rPr>
+        <w:t>לאגוריתם</w:t>
+      </w:r>
+      <w:proofErr w:type="spellEnd"/>
+      <w:r>
+        <w:rPr>
+          <w:rFonts w:hint="cs"/>
+          <w:rtl/>
+        </w:rPr>
+        <w:t xml:space="preserve"> הקודם - אם אין במשבצות שלידו אוכל או קפסולה כלל ואין רוח קרובה </w:t>
+      </w:r>
+      <w:r>
+        <w:rPr>
+          <w:rtl/>
+        </w:rPr>
+        <w:t>–</w:t>
+      </w:r>
+      <w:r>
+        <w:rPr>
+          <w:rFonts w:hint="cs"/>
+          <w:rtl/>
+        </w:rPr>
+        <w:t xml:space="preserve"> הוא יעדיף להתקדם לכיוון המשבצת הכי קרובה שיש בה אוכל או קפסולה, ולא יהיה חסר אונים, וזאת בהתבסס על מרחקי מנהטן שחושבו.</w:t>
+      </w:r>
+    </w:p>
+    <w:p>
+      <w:pPr>
+        <w:pStyle w:val="ListParagraph"/>
+        <w:ind w:left="1080"/>
+      </w:pPr>
+    </w:p>
+    <w:p>
+      <w:pPr>
+        <w:pStyle w:val="ListParagraph"/>
+        <w:numPr>
+          <w:ilvl w:val="0"/>
+          <w:numId w:val="10"/>
+        </w:numPr>
+        <w:bidi/>
+      </w:pPr>
+      <w:r>
+        <w:rPr>
+          <w:rFonts w:hint="cs"/>
+          <w:color w:val="FF0000"/>
+          <w:rtl/>
+        </w:rPr>
+        <w:t>מימוש בקוד.</w:t>
+      </w:r>
     </w:p>
     <w:sectPr>
       <w:pgSz w:w="11900" w:h="16840"/>
@@ -957,7 +1635,7 @@
         <w:rFonts w:hint="default"/>
       </w:rPr>
     </w:lvl>
-    <w:lvl w:ilvl="1" w:tplc="04090019" w:tentative="1">
+    <w:lvl w:ilvl="1" w:tplc="04090019">
       <w:start w:val="1"/>
       <w:numFmt w:val="lowerLetter"/>
       <w:lvlText w:val="%2."/>

</xml_diff>

<commit_message>
Improved BFS and algorithm, Implement better distance function, Part B, q3
</commit_message>
<xml_diff>
--- a/HW2.docx
+++ b/HW2.docx
@@ -522,7 +522,35 @@
           <w:rFonts w:hint="cs"/>
           <w:rtl/>
         </w:rPr>
-        <w:t xml:space="preserve">שמור את המשבצת שמגיעים אליה לאחר ביצוע המהלך. </w:t>
+        <w:t xml:space="preserve">שמור את </w:t>
+      </w:r>
+      <w:r>
+        <w:rPr>
+          <w:rFonts w:hint="cs"/>
+          <w:rtl/>
+        </w:rPr>
+        <w:t>שהמצב</w:t>
+      </w:r>
+      <w:r>
+        <w:rPr>
+          <w:rFonts w:hint="cs"/>
+          <w:rtl/>
+        </w:rPr>
+        <w:t xml:space="preserve"> שמגיעים אלי</w:t>
+      </w:r>
+      <w:r>
+        <w:rPr>
+          <w:rFonts w:hint="cs"/>
+          <w:rtl/>
+        </w:rPr>
+        <w:t>ו</w:t>
+      </w:r>
+      <w:r>
+        <w:rPr>
+          <w:rFonts w:hint="cs"/>
+          <w:rtl/>
+        </w:rPr>
+        <w:t xml:space="preserve"> לאחר ביצוע המהלך. </w:t>
       </w:r>
       <w:r>
         <w:rPr>
@@ -536,35 +564,42 @@
           <w:rFonts w:hint="cs"/>
           <w:rtl/>
         </w:rPr>
-        <w:t>כל אחת מה</w:t>
-      </w:r>
-      <w:r>
-        <w:rPr>
-          <w:rFonts w:hint="cs"/>
-          <w:rtl/>
-        </w:rPr>
-        <w:t>משבצ</w:t>
-      </w:r>
-      <w:r>
-        <w:rPr>
-          <w:rFonts w:hint="cs"/>
-          <w:rtl/>
-        </w:rPr>
-        <w:t>ו</w:t>
-      </w:r>
-      <w:r>
-        <w:rPr>
-          <w:rFonts w:hint="cs"/>
-          <w:rtl/>
-        </w:rPr>
-        <w:t>ת - לפי הסעיפים הבאים</w:t>
-      </w:r>
-      <w:r>
-        <w:rPr>
-          <w:rFonts w:hint="cs"/>
-          <w:rtl/>
-        </w:rPr>
-        <w:t xml:space="preserve"> (בצורה בלתי תלויה ביתר המשבצות)</w:t>
+        <w:t>כל אח</w:t>
+      </w:r>
+      <w:r>
+        <w:rPr>
+          <w:rFonts w:hint="cs"/>
+          <w:rtl/>
+        </w:rPr>
+        <w:t xml:space="preserve">ד מהמצבים </w:t>
+      </w:r>
+      <w:r>
+        <w:rPr>
+          <w:rFonts w:hint="cs"/>
+          <w:rtl/>
+        </w:rPr>
+        <w:t>- לפי הסעיפים הבאים</w:t>
+      </w:r>
+      <w:r>
+        <w:rPr>
+          <w:rFonts w:hint="cs"/>
+          <w:rtl/>
+        </w:rPr>
+        <w:t xml:space="preserve"> (בצורה בלתי תלויה ביתר </w:t>
+      </w:r>
+      <w:r>
+        <w:rPr>
+          <w:rFonts w:hint="cs"/>
+          <w:rtl/>
+        </w:rPr>
+        <w:t>המצבים</w:t>
+      </w:r>
+      <w:r>
+        <w:rPr>
+          <w:rFonts w:hint="cs"/>
+          <w:rtl/>
+        </w:rPr>
+        <w:t>)</w:t>
       </w:r>
       <w:r>
         <w:rPr>
@@ -593,21 +628,44 @@
           <w:rFonts w:hint="cs"/>
           <w:rtl/>
         </w:rPr>
-        <w:t xml:space="preserve">בדוק את המרחק של </w:t>
-      </w:r>
-      <w:r>
-        <w:rPr>
-          <w:rFonts w:hint="cs"/>
-          <w:rtl/>
-        </w:rPr>
-        <w:t xml:space="preserve">כל </w:t>
-      </w:r>
-      <w:r>
-        <w:rPr>
-          <w:rFonts w:hint="cs"/>
-          <w:rtl/>
-        </w:rPr>
-        <w:t xml:space="preserve">משבצת </w:t>
+        <w:t xml:space="preserve">בדוק את המרחק </w:t>
+      </w:r>
+      <w:r>
+        <w:rPr>
+          <w:rFonts w:hint="cs"/>
+          <w:rtl/>
+        </w:rPr>
+        <w:t xml:space="preserve">(מנהטן) </w:t>
+      </w:r>
+      <w:r>
+        <w:rPr>
+          <w:rFonts w:hint="cs"/>
+          <w:rtl/>
+        </w:rPr>
+        <w:t xml:space="preserve">של </w:t>
+      </w:r>
+      <w:r>
+        <w:rPr>
+          <w:rFonts w:hint="cs"/>
+          <w:rtl/>
+        </w:rPr>
+        <w:t xml:space="preserve">המיקום של </w:t>
+      </w:r>
+      <w:proofErr w:type="spellStart"/>
+      <w:r>
+        <w:rPr>
+          <w:rFonts w:hint="cs"/>
+          <w:rtl/>
+        </w:rPr>
+        <w:t>פקמן</w:t>
+      </w:r>
+      <w:proofErr w:type="spellEnd"/>
+      <w:r>
+        <w:rPr>
+          <w:rFonts w:hint="cs"/>
+          <w:rtl/>
+        </w:rPr>
+        <w:t xml:space="preserve"> במצב הנוכחי </w:t>
       </w:r>
       <w:r>
         <w:rPr>
@@ -621,32 +679,27 @@
           <w:rFonts w:hint="cs"/>
           <w:rtl/>
         </w:rPr>
-        <w:t>ה אליה</w:t>
-      </w:r>
-      <w:r>
-        <w:rPr>
-          <w:rFonts w:hint="cs"/>
-          <w:rtl/>
-        </w:rPr>
-        <w:t>. אם המרחק של</w:t>
-      </w:r>
-      <w:r>
-        <w:rPr>
-          <w:rFonts w:hint="cs"/>
-          <w:rtl/>
-        </w:rPr>
-        <w:t xml:space="preserve"> המשבצת</w:t>
-      </w:r>
-      <w:r>
-        <w:rPr>
-          <w:rFonts w:hint="cs"/>
-          <w:rtl/>
-        </w:rPr>
-        <w:t xml:space="preserve"> קטן ממש מ-</w:t>
-      </w:r>
-      <w:r>
-        <w:t>x</w:t>
-      </w:r>
+        <w:t xml:space="preserve">ה </w:t>
+      </w:r>
+      <w:r>
+        <w:rPr>
+          <w:rFonts w:hint="cs"/>
+          <w:rtl/>
+        </w:rPr>
+        <w:t>אליו</w:t>
+      </w:r>
+      <w:r>
+        <w:rPr>
+          <w:rFonts w:hint="cs"/>
+          <w:rtl/>
+        </w:rPr>
+        <w:t>. אם המרחק קטן ממש מ-</w:t>
+      </w:r>
+      <w:proofErr w:type="spellStart"/>
+      <w:r>
+        <w:t>fear_factor</w:t>
+      </w:r>
+      <w:proofErr w:type="spellEnd"/>
       <w:r>
         <w:rPr>
           <w:rFonts w:hint="cs"/>
@@ -659,41 +712,68 @@
           <w:rFonts w:hint="cs"/>
           <w:rtl/>
         </w:rPr>
-        <w:t>הוסף ל</w:t>
-      </w:r>
-      <w:r>
-        <w:rPr>
-          <w:rFonts w:hint="cs"/>
-          <w:rtl/>
-        </w:rPr>
-        <w:t xml:space="preserve">משבצת </w:t>
-      </w:r>
-      <w:r>
-        <w:rPr>
-          <w:rFonts w:hint="cs"/>
-          <w:rtl/>
-        </w:rPr>
-        <w:t xml:space="preserve">ניקוד השווה למרחק שלה מהרוח פחות </w:t>
-      </w:r>
-      <w:r>
-        <w:t>x</w:t>
-      </w:r>
-      <w:r>
-        <w:rPr>
-          <w:rFonts w:hint="cs"/>
-          <w:rtl/>
-        </w:rPr>
-        <w:t>. אחרת, אם המרחק של המשבצת גדול או שווה ל-</w:t>
-      </w:r>
-      <w:r>
-        <w:t>x</w:t>
-      </w:r>
-      <w:r>
-        <w:rPr>
-          <w:rFonts w:hint="cs"/>
-          <w:rtl/>
-        </w:rPr>
-        <w:t xml:space="preserve"> - </w:t>
+        <w:t xml:space="preserve">הוסף </w:t>
+      </w:r>
+      <w:r>
+        <w:rPr>
+          <w:rFonts w:hint="cs"/>
+          <w:rtl/>
+        </w:rPr>
+        <w:t>למצב</w:t>
+      </w:r>
+      <w:r>
+        <w:rPr>
+          <w:rFonts w:hint="cs"/>
+          <w:rtl/>
+        </w:rPr>
+        <w:t xml:space="preserve"> </w:t>
+      </w:r>
+      <w:r>
+        <w:rPr>
+          <w:rFonts w:hint="cs"/>
+          <w:rtl/>
+        </w:rPr>
+        <w:t xml:space="preserve">ניקוד השווה למרחק </w:t>
+      </w:r>
+      <w:r>
+        <w:rPr>
+          <w:rFonts w:hint="cs"/>
+          <w:rtl/>
+        </w:rPr>
+        <w:t>שחושב</w:t>
+      </w:r>
+      <w:r>
+        <w:rPr>
+          <w:rFonts w:hint="cs"/>
+          <w:rtl/>
+        </w:rPr>
+        <w:t xml:space="preserve"> פחות </w:t>
+      </w:r>
+      <w:proofErr w:type="spellStart"/>
+      <w:r>
+        <w:t>ghost_proximity_penalty</w:t>
+      </w:r>
+      <w:proofErr w:type="spellEnd"/>
+      <w:r>
+        <w:rPr>
+          <w:rFonts w:hint="cs"/>
+          <w:rtl/>
+        </w:rPr>
+        <w:t xml:space="preserve"> (שמוגדר כרגע להיות 1000)</w:t>
+      </w:r>
+      <w:r>
+        <w:rPr>
+          <w:rFonts w:hint="cs"/>
+          <w:rtl/>
+        </w:rPr>
+        <w:t>. אחרת</w:t>
+      </w:r>
+      <w:r>
+        <w:rPr>
+          <w:rFonts w:hint="cs"/>
+          <w:rtl/>
+        </w:rPr>
+        <w:t xml:space="preserve"> </w:t>
       </w:r>
       <w:r>
         <w:rPr>
@@ -718,56 +798,18 @@
           <w:numId w:val="10"/>
         </w:numPr>
         <w:bidi/>
-      </w:pPr>
-      <w:r>
-        <w:rPr>
-          <w:rFonts w:hint="cs"/>
-          <w:color w:val="FF0000"/>
-          <w:rtl/>
-        </w:rPr>
-        <w:t xml:space="preserve">צריך לשנות: לא אפשרי לבדוק את זה ביוריסטיקה, השתמשתי כרגע </w:t>
-      </w:r>
-      <w:proofErr w:type="spellStart"/>
-      <w:r>
-        <w:rPr>
-          <w:rFonts w:hint="cs"/>
-          <w:color w:val="FF0000"/>
-          <w:rtl/>
-        </w:rPr>
-        <w:t>בתוסיף</w:t>
-      </w:r>
-      <w:proofErr w:type="spellEnd"/>
-      <w:r>
-        <w:rPr>
-          <w:rFonts w:hint="cs"/>
-          <w:color w:val="FF0000"/>
-          <w:rtl/>
-        </w:rPr>
-        <w:t xml:space="preserve"> את הניקוד הנוכחי, שאמור להתחשב באוכל/קפסולה במשבצת.</w:t>
-      </w:r>
-      <w:r>
-        <w:rPr>
-          <w:rFonts w:hint="cs"/>
-          <w:rtl/>
-        </w:rPr>
-        <w:t xml:space="preserve"> </w:t>
-      </w:r>
-      <w:r>
-        <w:rPr>
-          <w:rFonts w:hint="cs"/>
-          <w:rtl/>
-        </w:rPr>
-        <w:t xml:space="preserve">בדוק </w:t>
-      </w:r>
-      <w:r>
-        <w:rPr>
-          <w:rFonts w:hint="cs"/>
-          <w:rtl/>
-        </w:rPr>
-        <w:t>לכל משבצת אם יש בה קפסולה ואם יש בה אוכל, אם יש בה קפסולה הוסף 2 נקודות לציון, אם יש בה אוכל הוסף נקודה אחת לציון, אם אין בה קפסולה ואין בה אוכל אל תוסיף נקודות כלל.</w:t>
-      </w:r>
-      <w:bookmarkStart w:id="0" w:name="_GoBack"/>
-      <w:bookmarkEnd w:id="0"/>
+        <w:rPr>
+          <w:color w:val="000000" w:themeColor="text1"/>
+        </w:rPr>
+      </w:pPr>
+      <w:r>
+        <w:rPr>
+          <w:rFonts w:hint="cs"/>
+          <w:color w:val="000000" w:themeColor="text1"/>
+          <w:rtl/>
+        </w:rPr>
+        <w:t>הוסף את הניקוד של המצב הנוכחי.</w:t>
+      </w:r>
     </w:p>
     <w:p>
       <w:pPr>
@@ -811,21 +853,35 @@
           <w:rFonts w:hint="cs"/>
           <w:rtl/>
         </w:rPr>
-        <w:t xml:space="preserve"> לחתיכת האוכל</w:t>
-      </w:r>
-      <w:r>
-        <w:rPr>
-          <w:rFonts w:hint="cs"/>
-          <w:rtl/>
-        </w:rPr>
-        <w:t xml:space="preserve"> או קפסולה</w:t>
-      </w:r>
-      <w:r>
-        <w:rPr>
-          <w:rFonts w:hint="cs"/>
-          <w:rtl/>
-        </w:rPr>
-        <w:t xml:space="preserve"> הקרובה ביותר אליה</w:t>
+        <w:t xml:space="preserve"> </w:t>
+      </w:r>
+      <w:r>
+        <w:rPr>
+          <w:rFonts w:hint="cs"/>
+          <w:rtl/>
+        </w:rPr>
+        <w:t xml:space="preserve">(בפועל בצעדים ולא מנהטן) </w:t>
+      </w:r>
+      <w:r>
+        <w:rPr>
+          <w:rFonts w:hint="cs"/>
+          <w:rtl/>
+        </w:rPr>
+        <w:t>לחתיכת האוכל</w:t>
+      </w:r>
+      <w:r>
+        <w:rPr>
+          <w:rFonts w:hint="cs"/>
+          <w:rtl/>
+        </w:rPr>
+        <w:t xml:space="preserve"> </w:t>
+      </w:r>
+      <w:r>
+        <w:rPr>
+          <w:rFonts w:hint="cs"/>
+          <w:rtl/>
+        </w:rPr>
+        <w:t>הקרובה ביותר אליה</w:t>
       </w:r>
       <w:r>
         <w:rPr>
@@ -899,6 +955,44 @@
           <w:rFonts w:hint="cs"/>
           <w:rtl/>
         </w:rPr>
+        <w:t xml:space="preserve">לסיום לאחר </w:t>
+      </w:r>
+      <w:proofErr w:type="spellStart"/>
+      <w:r>
+        <w:rPr>
+          <w:rFonts w:hint="cs"/>
+          <w:rtl/>
+        </w:rPr>
+        <w:t>שסכמנו</w:t>
+      </w:r>
+      <w:proofErr w:type="spellEnd"/>
+      <w:r>
+        <w:rPr>
+          <w:rFonts w:hint="cs"/>
+          <w:rtl/>
+        </w:rPr>
+        <w:t xml:space="preserve"> את כל הנקודות שהמצב קיבל מ</w:t>
+      </w:r>
+      <w:r>
+        <w:rPr>
+          <w:rFonts w:hint="cs"/>
+          <w:rtl/>
+        </w:rPr>
+        <w:t>כל אחד מהסעיפים, מתקבלת תוצאה וזה מהווה הניקוד של המצב.</w:t>
+      </w:r>
+    </w:p>
+    <w:p>
+      <w:pPr>
+        <w:bidi/>
+        <w:rPr>
+          <w:rtl/>
+        </w:rPr>
+      </w:pPr>
+      <w:r>
+        <w:rPr>
+          <w:rFonts w:hint="cs"/>
+          <w:rtl/>
+        </w:rPr>
         <w:t>השתמשנו באלמנט</w:t>
       </w:r>
       <w:r>
@@ -913,7 +1007,83 @@
           <w:rFonts w:hint="cs"/>
           <w:rtl/>
         </w:rPr>
-        <w:t xml:space="preserve"> של מרחק מרוח, קפסולה במשבצת הנוכחית, אוכל במשבצת הנוכחית, ומרחק מקפסולה או חתיכת אוכל הקרובות ביותר.</w:t>
+        <w:t xml:space="preserve"> של מרחק מרוח, </w:t>
+      </w:r>
+      <w:r>
+        <w:rPr>
+          <w:rFonts w:hint="cs"/>
+          <w:rtl/>
+        </w:rPr>
+        <w:t>ניקוד במשבצת הנוכחית (שמגלם בתוכו אוכל/קפסולה/אכילת רוח במצב הנוכחי),</w:t>
+      </w:r>
+      <w:r>
+        <w:rPr>
+          <w:rFonts w:hint="cs"/>
+          <w:rtl/>
+        </w:rPr>
+        <w:t xml:space="preserve"> ומרחק </w:t>
+      </w:r>
+      <w:r>
+        <w:rPr>
+          <w:rFonts w:hint="cs"/>
+          <w:rtl/>
+        </w:rPr>
+        <w:t>מ</w:t>
+      </w:r>
+      <w:r>
+        <w:rPr>
+          <w:rFonts w:hint="cs"/>
+          <w:rtl/>
+        </w:rPr>
+        <w:t xml:space="preserve">חתיכת </w:t>
+      </w:r>
+      <w:r>
+        <w:rPr>
+          <w:rFonts w:hint="cs"/>
+          <w:rtl/>
+        </w:rPr>
+        <w:t>ה</w:t>
+      </w:r>
+      <w:r>
+        <w:rPr>
+          <w:rFonts w:hint="cs"/>
+          <w:rtl/>
+        </w:rPr>
+        <w:t>אוכל הקרוב</w:t>
+      </w:r>
+      <w:r>
+        <w:rPr>
+          <w:rFonts w:hint="cs"/>
+          <w:rtl/>
+        </w:rPr>
+        <w:t>ה</w:t>
+      </w:r>
+      <w:r>
+        <w:rPr>
+          <w:rFonts w:hint="cs"/>
+          <w:rtl/>
+        </w:rPr>
+        <w:t xml:space="preserve"> ביותר</w:t>
+      </w:r>
+      <w:r>
+        <w:rPr>
+          <w:rFonts w:hint="cs"/>
+          <w:rtl/>
+        </w:rPr>
+        <w:t xml:space="preserve"> </w:t>
+      </w:r>
+      <w:r>
+        <w:rPr>
+          <w:rtl/>
+        </w:rPr>
+        <w:t>–</w:t>
+      </w:r>
+      <w:r>
+        <w:rPr>
+          <w:rFonts w:hint="cs"/>
+          <w:rtl/>
+        </w:rPr>
+        <w:t xml:space="preserve"> הנמדד בצעדים.</w:t>
       </w:r>
     </w:p>
     <w:p>
@@ -945,30 +1115,73 @@
       <w:pPr>
         <w:bidi/>
         <w:rPr>
-          <w:rtl/>
-        </w:rPr>
-      </w:pPr>
-      <w:r>
-        <w:rPr>
-          <w:rFonts w:hint="cs"/>
-          <w:rtl/>
-        </w:rPr>
-        <w:t>* כלל המרחקים מחושבים באמצעות מרחקי מנהטן.</w:t>
-      </w:r>
-    </w:p>
-    <w:p>
-      <w:pPr>
-        <w:bidi/>
-        <w:rPr>
-          <w:rtl/>
-        </w:rPr>
-      </w:pPr>
-      <w:r>
-        <w:rPr>
-          <w:rFonts w:hint="cs"/>
-          <w:rtl/>
-        </w:rPr>
-        <w:t xml:space="preserve">* בכל אחד מהסעיפים שבה צריך לעשות בחירה </w:t>
+          <w:rFonts w:hint="cs"/>
+          <w:rtl/>
+        </w:rPr>
+      </w:pPr>
+      <w:r>
+        <w:rPr>
+          <w:rFonts w:hint="cs"/>
+          <w:rtl/>
+        </w:rPr>
+        <w:lastRenderedPageBreak/>
+        <w:t xml:space="preserve">* </w:t>
+      </w:r>
+      <w:r>
+        <w:rPr>
+          <w:rFonts w:hint="cs"/>
+          <w:rtl/>
+        </w:rPr>
+        <w:t xml:space="preserve">המרחק בסעיף </w:t>
+      </w:r>
+      <w:r>
+        <w:t>a</w:t>
+      </w:r>
+      <w:r>
+        <w:rPr>
+          <w:rFonts w:hint="cs"/>
+          <w:rtl/>
+        </w:rPr>
+        <w:t xml:space="preserve"> מחושב באמצעות מרחק מנהטן, ואילו המרחק בסעיף </w:t>
+      </w:r>
+      <w:r>
+        <w:t>c</w:t>
+      </w:r>
+      <w:r>
+        <w:rPr>
+          <w:rFonts w:hint="cs"/>
+          <w:rtl/>
+        </w:rPr>
+        <w:t xml:space="preserve"> מחושב באמצעות מרחק בפועל בצעדים.</w:t>
+      </w:r>
+    </w:p>
+    <w:p>
+      <w:pPr>
+        <w:bidi/>
+        <w:rPr>
+          <w:rtl/>
+        </w:rPr>
+      </w:pPr>
+      <w:r>
+        <w:rPr>
+          <w:rFonts w:hint="cs"/>
+          <w:rtl/>
+        </w:rPr>
+        <w:t>* בכל אחד מהסעיפים שב</w:t>
+      </w:r>
+      <w:r>
+        <w:rPr>
+          <w:rFonts w:hint="cs"/>
+          <w:rtl/>
+        </w:rPr>
+        <w:t>ו</w:t>
+      </w:r>
+      <w:r>
+        <w:rPr>
+          <w:rFonts w:hint="cs"/>
+          <w:rtl/>
+        </w:rPr>
+        <w:t xml:space="preserve"> צריך לעשות בחירה </w:t>
       </w:r>
       <w:r>
         <w:rPr>
@@ -981,7 +1194,21 @@
           <w:rFonts w:hint="cs"/>
           <w:rtl/>
         </w:rPr>
-        <w:t xml:space="preserve"> אם יש כמה עם ניקוד זהה </w:t>
+        <w:t xml:space="preserve"> אם יש כמה </w:t>
+      </w:r>
+      <w:r>
+        <w:rPr>
+          <w:rFonts w:hint="cs"/>
+          <w:rtl/>
+        </w:rPr>
+        <w:t xml:space="preserve">מצבים </w:t>
+      </w:r>
+      <w:r>
+        <w:rPr>
+          <w:rFonts w:hint="cs"/>
+          <w:rtl/>
+        </w:rPr>
+        <w:t xml:space="preserve">עם ניקוד זהה </w:t>
       </w:r>
       <w:r>
         <w:rPr>
@@ -1001,8 +1228,17 @@
           <w:rFonts w:hint="cs"/>
           <w:rtl/>
         </w:rPr>
+        <w:t xml:space="preserve"> מבין המצבים בעלי הניקוד הגבוה ביותר</w:t>
+      </w:r>
+      <w:r>
+        <w:rPr>
+          <w:rFonts w:hint="cs"/>
+          <w:rtl/>
+        </w:rPr>
         <w:t>, כמו שנעשה באלגוריתם המקורי</w:t>
       </w:r>
+      <w:bookmarkStart w:id="0" w:name="_GoBack"/>
+      <w:bookmarkEnd w:id="0"/>
     </w:p>
     <w:p>
       <w:pPr>
@@ -1135,6 +1371,33 @@
       <w:pPr>
         <w:pStyle w:val="ListParagraph"/>
         <w:ind w:left="1080"/>
+        <w:rPr>
+          <w:rtl/>
+        </w:rPr>
+      </w:pPr>
+    </w:p>
+    <w:p>
+      <w:pPr>
+        <w:pStyle w:val="ListParagraph"/>
+        <w:bidi/>
+        <w:ind w:left="1080"/>
+        <w:rPr>
+          <w:rFonts w:hint="cs"/>
+          <w:rtl/>
+        </w:rPr>
+      </w:pPr>
+      <w:r>
+        <w:rPr>
+          <w:rFonts w:hint="cs"/>
+          <w:rtl/>
+        </w:rPr>
+        <w:t>נקבע 1000 כדי ליצור הבחנה חדה כך שאם הוא קרוב לרוח העדיפות הראשונה שלו תהיה להתרחק</w:t>
+      </w:r>
+    </w:p>
+    <w:p>
+      <w:pPr>
+        <w:pStyle w:val="ListParagraph"/>
+        <w:ind w:left="1080"/>
       </w:pPr>
     </w:p>
     <w:p>
@@ -1145,11 +1408,14 @@
           <w:numId w:val="10"/>
         </w:numPr>
         <w:bidi/>
-      </w:pPr>
-      <w:r>
-        <w:rPr>
-          <w:rFonts w:hint="cs"/>
-          <w:color w:val="FF0000"/>
+        <w:rPr>
+          <w:color w:val="000000" w:themeColor="text1"/>
+        </w:rPr>
+      </w:pPr>
+      <w:r>
+        <w:rPr>
+          <w:rFonts w:hint="cs"/>
+          <w:color w:val="000000" w:themeColor="text1"/>
           <w:rtl/>
         </w:rPr>
         <w:t>מימוש בקוד.</w:t>

</xml_diff>

<commit_message>
Update doc with full answers, Part B
</commit_message>
<xml_diff>
--- a/HW2.docx
+++ b/HW2.docx
@@ -416,6 +416,17 @@
       <w:pPr>
         <w:bidi/>
         <w:rPr>
+          <w:sz w:val="20"/>
+          <w:szCs w:val="20"/>
+          <w:u w:val="single"/>
+          <w:rtl/>
+        </w:rPr>
+      </w:pPr>
+    </w:p>
+    <w:p>
+      <w:pPr>
+        <w:bidi/>
+        <w:rPr>
           <w:u w:val="single"/>
           <w:rtl/>
         </w:rPr>
@@ -1108,6 +1119,7 @@
           <w:u w:val="single"/>
           <w:rtl/>
         </w:rPr>
+        <w:lastRenderedPageBreak/>
         <w:t>הערות:</w:t>
       </w:r>
     </w:p>
@@ -1124,7 +1136,6 @@
           <w:rFonts w:hint="cs"/>
           <w:rtl/>
         </w:rPr>
-        <w:lastRenderedPageBreak/>
         <w:t xml:space="preserve">* </w:t>
       </w:r>
       <w:r>
@@ -1159,19 +1170,29 @@
       <w:pPr>
         <w:bidi/>
         <w:rPr>
-          <w:rtl/>
-        </w:rPr>
-      </w:pPr>
-      <w:r>
-        <w:rPr>
-          <w:rFonts w:hint="cs"/>
-          <w:rtl/>
-        </w:rPr>
-        <w:t>* בכל אחד מהסעיפים שב</w:t>
-      </w:r>
-      <w:r>
-        <w:rPr>
-          <w:rFonts w:hint="cs"/>
+          <w:color w:val="000000" w:themeColor="text1"/>
+          <w:rtl/>
+        </w:rPr>
+      </w:pPr>
+      <w:r>
+        <w:rPr>
+          <w:rFonts w:hint="cs"/>
+          <w:rtl/>
+        </w:rPr>
+        <w:t xml:space="preserve">* בכל אחד מהסעיפים </w:t>
+      </w:r>
+      <w:r>
+        <w:rPr>
+          <w:rFonts w:hint="cs"/>
+          <w:color w:val="000000" w:themeColor="text1"/>
+          <w:rtl/>
+        </w:rPr>
+        <w:t>שב</w:t>
+      </w:r>
+      <w:r>
+        <w:rPr>
+          <w:rFonts w:hint="cs"/>
+          <w:color w:val="000000" w:themeColor="text1"/>
           <w:rtl/>
         </w:rPr>
         <w:t>ו</w:t>
@@ -1179,12 +1200,14 @@
       <w:r>
         <w:rPr>
           <w:rFonts w:hint="cs"/>
+          <w:color w:val="000000" w:themeColor="text1"/>
           <w:rtl/>
         </w:rPr>
         <w:t xml:space="preserve"> צריך לעשות בחירה </w:t>
       </w:r>
       <w:r>
         <w:rPr>
+          <w:color w:val="000000" w:themeColor="text1"/>
           <w:rtl/>
         </w:rPr>
         <w:t>–</w:t>
@@ -1192,6 +1215,7 @@
       <w:r>
         <w:rPr>
           <w:rFonts w:hint="cs"/>
+          <w:color w:val="000000" w:themeColor="text1"/>
           <w:rtl/>
         </w:rPr>
         <w:t xml:space="preserve"> אם יש כמה </w:t>
@@ -1199,6 +1223,7 @@
       <w:r>
         <w:rPr>
           <w:rFonts w:hint="cs"/>
+          <w:color w:val="000000" w:themeColor="text1"/>
           <w:rtl/>
         </w:rPr>
         <w:t xml:space="preserve">מצבים </w:t>
@@ -1206,12 +1231,14 @@
       <w:r>
         <w:rPr>
           <w:rFonts w:hint="cs"/>
+          <w:color w:val="000000" w:themeColor="text1"/>
           <w:rtl/>
         </w:rPr>
         <w:t xml:space="preserve">עם ניקוד זהה </w:t>
       </w:r>
       <w:r>
         <w:rPr>
+          <w:color w:val="000000" w:themeColor="text1"/>
           <w:rtl/>
         </w:rPr>
         <w:t>–</w:t>
@@ -1219,6 +1246,7 @@
       <w:r>
         <w:rPr>
           <w:rFonts w:hint="cs"/>
+          <w:color w:val="000000" w:themeColor="text1"/>
           <w:rtl/>
         </w:rPr>
         <w:t xml:space="preserve"> בוחרים רנדומלית</w:t>
@@ -1226,6 +1254,7 @@
       <w:r>
         <w:rPr>
           <w:rFonts w:hint="cs"/>
+          <w:color w:val="000000" w:themeColor="text1"/>
           <w:rtl/>
         </w:rPr>
         <w:t xml:space="preserve"> מבין המצבים בעלי הניקוד הגבוה ביותר</w:t>
@@ -1233,17 +1262,17 @@
       <w:r>
         <w:rPr>
           <w:rFonts w:hint="cs"/>
+          <w:color w:val="000000" w:themeColor="text1"/>
           <w:rtl/>
         </w:rPr>
         <w:t>, כמו שנעשה באלגוריתם המקורי</w:t>
       </w:r>
-      <w:bookmarkStart w:id="0" w:name="_GoBack"/>
-      <w:bookmarkEnd w:id="0"/>
-    </w:p>
-    <w:p>
-      <w:pPr>
-        <w:bidi/>
-        <w:rPr>
+    </w:p>
+    <w:p>
+      <w:pPr>
+        <w:bidi/>
+        <w:rPr>
+          <w:color w:val="000000" w:themeColor="text1"/>
           <w:rtl/>
         </w:rPr>
       </w:pPr>
@@ -1256,11 +1285,14 @@
           <w:numId w:val="10"/>
         </w:numPr>
         <w:bidi/>
-      </w:pPr>
-      <w:r>
-        <w:rPr>
-          <w:rFonts w:hint="cs"/>
-          <w:color w:val="FF0000"/>
+        <w:rPr>
+          <w:color w:val="000000" w:themeColor="text1"/>
+        </w:rPr>
+      </w:pPr>
+      <w:r>
+        <w:rPr>
+          <w:rFonts w:hint="cs"/>
+          <w:color w:val="000000" w:themeColor="text1"/>
           <w:rtl/>
         </w:rPr>
         <w:t>המוטיבציה</w:t>
@@ -1268,61 +1300,206 @@
       <w:r>
         <w:rPr>
           <w:rFonts w:hint="cs"/>
-          <w:color w:val="FF0000"/>
-          <w:rtl/>
-        </w:rPr>
-        <w:t xml:space="preserve"> היא </w:t>
-      </w:r>
-      <w:r>
-        <w:rPr>
-          <w:rFonts w:hint="cs"/>
-          <w:color w:val="FF0000"/>
-          <w:rtl/>
-        </w:rPr>
-        <w:t>...</w:t>
-      </w:r>
-      <w:r>
-        <w:rPr>
-          <w:rFonts w:hint="cs"/>
-          <w:color w:val="FF0000"/>
-          <w:rtl/>
-        </w:rPr>
-        <w:t xml:space="preserve">. </w:t>
-      </w:r>
-      <w:r>
-        <w:rPr>
-          <w:rFonts w:hint="cs"/>
-          <w:rtl/>
-        </w:rPr>
-        <w:t xml:space="preserve">אנו צופים שהיא תשפר את ביצועי השחקן ביחס ליוריסטיקה </w:t>
+          <w:color w:val="000000" w:themeColor="text1"/>
+          <w:rtl/>
+        </w:rPr>
+        <w:t xml:space="preserve"> </w:t>
+      </w:r>
+      <w:r>
+        <w:rPr>
+          <w:rFonts w:hint="cs"/>
+          <w:color w:val="000000" w:themeColor="text1"/>
+          <w:rtl/>
+        </w:rPr>
+        <w:t xml:space="preserve">להגדרה מהסעיף הקודם היא שאנחנו רוצים לבנות </w:t>
       </w:r>
       <w:proofErr w:type="spellStart"/>
       <w:r>
-        <w:t>scoreEvaluationFunction</w:t>
+        <w:rPr>
+          <w:rFonts w:hint="cs"/>
+          <w:color w:val="000000" w:themeColor="text1"/>
+          <w:rtl/>
+        </w:rPr>
+        <w:t>פונ</w:t>
       </w:r>
       <w:proofErr w:type="spellEnd"/>
       <w:r>
         <w:rPr>
           <w:rFonts w:hint="cs"/>
-          <w:rtl/>
-        </w:rPr>
-        <w:t xml:space="preserve"> בה השתמש השחקן הפשוט עד כה מכיוון שהשחקן הפשוט העדיף מהלכים שיובילו אותו למשבצות עם אוכל או קפסולה, ואם כל המשבצות מסביב המשבצת הנוכחית שבה הוא נמצא ריקות מאוכל או קפסולה הוא ילך בצורה רנדומלית לאחת מהמשבצות השכנות, כלומר עשוי לא להתקדם לקראת אוכל או קפסולה נוספים אלא אם כן </w:t>
+          <w:color w:val="000000" w:themeColor="text1"/>
+          <w:rtl/>
+        </w:rPr>
+        <w:t xml:space="preserve">׳ יוריסטית שמתחשבת בגורמים נוספים מלבד הגורם של הניקוד במצב הבא, ובייחוד בשני גורמים ספציפיים </w:t>
+      </w:r>
+      <w:r>
+        <w:rPr>
+          <w:color w:val="000000" w:themeColor="text1"/>
+          <w:rtl/>
+        </w:rPr>
+        <w:t>–</w:t>
+      </w:r>
+      <w:r>
+        <w:rPr>
+          <w:rFonts w:hint="cs"/>
+          <w:color w:val="000000" w:themeColor="text1"/>
+          <w:rtl/>
+        </w:rPr>
+        <w:t xml:space="preserve"> האחד הוא מרחק מרוחות. </w:t>
       </w:r>
       <w:proofErr w:type="spellStart"/>
       <w:r>
         <w:rPr>
           <w:rFonts w:hint="cs"/>
-          <w:rtl/>
-        </w:rPr>
-        <w:t>הפונ</w:t>
+          <w:color w:val="000000" w:themeColor="text1"/>
+          <w:rtl/>
+        </w:rPr>
+        <w:t>פקמן</w:t>
       </w:r>
       <w:proofErr w:type="spellEnd"/>
       <w:r>
         <w:rPr>
           <w:rFonts w:hint="cs"/>
-          <w:rtl/>
-        </w:rPr>
-        <w:t xml:space="preserve">׳ הרנדומלית תפנה אותו לשם בשלב כלשהו. לעומת זאת האלגוריתם שלנו בהינתן שיש רוח קרובה </w:t>
+          <w:color w:val="000000" w:themeColor="text1"/>
+          <w:rtl/>
+        </w:rPr>
+        <w:t xml:space="preserve"> יפסל אם נפגש ברוח, ולכן בעדיפות הגבוהה ביותר אנו רוצים להימנע ממצב שבו רוח תאכל את </w:t>
+      </w:r>
+      <w:proofErr w:type="spellStart"/>
+      <w:r>
+        <w:rPr>
+          <w:rFonts w:hint="cs"/>
+          <w:color w:val="000000" w:themeColor="text1"/>
+          <w:rtl/>
+        </w:rPr>
+        <w:t>פקמן</w:t>
+      </w:r>
+      <w:proofErr w:type="spellEnd"/>
+      <w:r>
+        <w:rPr>
+          <w:rFonts w:hint="cs"/>
+          <w:color w:val="000000" w:themeColor="text1"/>
+          <w:rtl/>
+        </w:rPr>
+        <w:t>.</w:t>
+      </w:r>
+      <w:r>
+        <w:rPr>
+          <w:rFonts w:hint="cs"/>
+          <w:color w:val="000000" w:themeColor="text1"/>
+          <w:rtl/>
+        </w:rPr>
+        <w:t xml:space="preserve"> השני הוא מרחק מחתיכת האוכל הקרובה ביותר גם אם היא לא נמצאת בסביבתו הקרוב של </w:t>
+      </w:r>
+      <w:proofErr w:type="spellStart"/>
+      <w:r>
+        <w:rPr>
+          <w:rFonts w:hint="cs"/>
+          <w:color w:val="000000" w:themeColor="text1"/>
+          <w:rtl/>
+        </w:rPr>
+        <w:t>פקמן</w:t>
+      </w:r>
+      <w:proofErr w:type="spellEnd"/>
+      <w:r>
+        <w:rPr>
+          <w:rFonts w:hint="cs"/>
+          <w:color w:val="000000" w:themeColor="text1"/>
+          <w:rtl/>
+        </w:rPr>
+        <w:t xml:space="preserve">. זאת מכיוון שאנו לא רוצים לאפשר מצב של תקיעה כאשר אין בסביבתו הקרוב של </w:t>
+      </w:r>
+      <w:proofErr w:type="spellStart"/>
+      <w:r>
+        <w:rPr>
+          <w:rFonts w:hint="cs"/>
+          <w:color w:val="000000" w:themeColor="text1"/>
+          <w:rtl/>
+        </w:rPr>
+        <w:t>פקמן</w:t>
+      </w:r>
+      <w:proofErr w:type="spellEnd"/>
+      <w:r>
+        <w:rPr>
+          <w:rFonts w:hint="cs"/>
+          <w:color w:val="000000" w:themeColor="text1"/>
+          <w:rtl/>
+        </w:rPr>
+        <w:t xml:space="preserve"> אוכל, אלא שהוא יבצע תנועה לכיוון חתיכת האוכל הקרובה ביותר בכל רגע נתון ובכך יעלה את הניקוד שלו ויסיים את המשחק במהרה, ולא יהיה נתון לסיכון שבפגישה עם רוח כאשר הוא עושה צעדי הלוך ושוב במקום.</w:t>
+      </w:r>
+    </w:p>
+    <w:p>
+      <w:pPr>
+        <w:pStyle w:val="ListParagraph"/>
+        <w:bidi/>
+        <w:ind w:left="1080"/>
+        <w:rPr>
+          <w:color w:val="000000" w:themeColor="text1"/>
+          <w:rtl/>
+        </w:rPr>
+      </w:pPr>
+    </w:p>
+    <w:p>
+      <w:pPr>
+        <w:pStyle w:val="ListParagraph"/>
+        <w:bidi/>
+        <w:ind w:left="1080"/>
+        <w:rPr>
+          <w:color w:val="000000" w:themeColor="text1"/>
+        </w:rPr>
+      </w:pPr>
+      <w:r>
+        <w:rPr>
+          <w:rFonts w:hint="cs"/>
+          <w:color w:val="000000" w:themeColor="text1"/>
+          <w:rtl/>
+        </w:rPr>
+        <w:t>הסבר לכל פרמטר המופיע בחישוב על פי הסעיף המתאים:</w:t>
+      </w:r>
+      <w:r>
+        <w:rPr>
+          <w:rFonts w:hint="cs"/>
+          <w:color w:val="000000" w:themeColor="text1"/>
+          <w:rtl/>
+        </w:rPr>
+        <w:t xml:space="preserve"> </w:t>
+      </w:r>
+    </w:p>
+    <w:p>
+      <w:pPr>
+        <w:pStyle w:val="ListParagraph"/>
+        <w:bidi/>
+        <w:ind w:left="1080"/>
+      </w:pPr>
+    </w:p>
+    <w:p>
+      <w:pPr>
+        <w:pStyle w:val="ListParagraph"/>
+        <w:numPr>
+          <w:ilvl w:val="1"/>
+          <w:numId w:val="10"/>
+        </w:numPr>
+        <w:bidi/>
+      </w:pPr>
+      <w:r>
+        <w:rPr>
+          <w:rFonts w:hint="cs"/>
+          <w:rtl/>
+        </w:rPr>
+        <w:t>לעומת זאת האלגוריתם שלנו בהינתן שיש רוח קרובה</w:t>
+      </w:r>
+      <w:r>
+        <w:rPr>
+          <w:rFonts w:hint="cs"/>
+          <w:rtl/>
+        </w:rPr>
+        <w:t xml:space="preserve"> (מחושב עם מרחקי מנהטן)</w:t>
+      </w:r>
+      <w:r>
+        <w:rPr>
+          <w:rFonts w:hint="cs"/>
+          <w:rtl/>
+        </w:rPr>
+        <w:t xml:space="preserve"> </w:t>
       </w:r>
       <w:r>
         <w:rPr>
@@ -1335,15 +1512,18 @@
           <w:rFonts w:hint="cs"/>
           <w:rtl/>
         </w:rPr>
-        <w:t xml:space="preserve"> יעדיף בעדיפות ראשונה להתרחק ממנה עד שהוא רחוק ממנה מספיק, ובנוסף הוא יעדיף משבצות קרובות עם אוכל או קפסולה אבל בניגוד </w:t>
+        <w:t xml:space="preserve"> יעדיף בעדיפות ראשונה להתרחק ממנה עד שהוא רחוק ממנה מספיק</w:t>
+      </w:r>
+      <w:r>
+        <w:rPr>
+          <w:rFonts w:hint="cs"/>
+          <w:rtl/>
+        </w:rPr>
+        <w:t xml:space="preserve"> (כמובן כתלות ב-</w:t>
       </w:r>
       <w:proofErr w:type="spellStart"/>
       <w:r>
-        <w:rPr>
-          <w:rFonts w:hint="cs"/>
-          <w:rtl/>
-        </w:rPr>
-        <w:t>לאגוריתם</w:t>
+        <w:t>fear_factor</w:t>
       </w:r>
       <w:proofErr w:type="spellEnd"/>
       <w:r>
@@ -1351,20 +1531,151 @@
           <w:rFonts w:hint="cs"/>
           <w:rtl/>
         </w:rPr>
-        <w:t xml:space="preserve"> הקודם - אם אין במשבצות שלידו אוכל או קפסולה כלל ואין רוח קרובה </w:t>
-      </w:r>
-      <w:r>
-        <w:rPr>
-          <w:rtl/>
-        </w:rPr>
-        <w:t>–</w:t>
-      </w:r>
-      <w:r>
-        <w:rPr>
-          <w:rFonts w:hint="cs"/>
-          <w:rtl/>
-        </w:rPr>
-        <w:t xml:space="preserve"> הוא יעדיף להתקדם לכיוון המשבצת הכי קרובה שיש בה אוכל או קפסולה, ולא יהיה חסר אונים, וזאת בהתבסס על מרחקי מנהטן שחושבו.</w:t>
+        <w:t>). כאן נציין כי ה-</w:t>
+      </w:r>
+      <w:proofErr w:type="spellStart"/>
+      <w:r>
+        <w:t>ghost_proximity_penalty</w:t>
+      </w:r>
+      <w:proofErr w:type="spellEnd"/>
+      <w:r>
+        <w:rPr>
+          <w:rFonts w:hint="cs"/>
+          <w:rtl/>
+        </w:rPr>
+        <w:t xml:space="preserve"> נקבע להיות 1000 על-מנת ליצור הבחנה ברורה בין מצב שקרוב לרוח לבין מצב שאינו קרוב לרוח, כאשר אם השחקן קרוב מדי לרוח העדיפות הראשונה שלו תהיה לברוח ממנה.</w:t>
+      </w:r>
+    </w:p>
+    <w:p>
+      <w:pPr>
+        <w:pStyle w:val="ListParagraph"/>
+        <w:numPr>
+          <w:ilvl w:val="1"/>
+          <w:numId w:val="10"/>
+        </w:numPr>
+        <w:bidi/>
+      </w:pPr>
+      <w:r>
+        <w:rPr>
+          <w:rFonts w:hint="cs"/>
+          <w:rtl/>
+        </w:rPr>
+        <w:t xml:space="preserve">בנוסף הוא יעדיף משבצות </w:t>
+      </w:r>
+      <w:r>
+        <w:rPr>
+          <w:rFonts w:hint="cs"/>
+          <w:rtl/>
+        </w:rPr>
+        <w:t xml:space="preserve">עם </w:t>
+      </w:r>
+      <w:r>
+        <w:t>score</w:t>
+      </w:r>
+      <w:r>
+        <w:rPr>
+          <w:rFonts w:hint="cs"/>
+          <w:rtl/>
+        </w:rPr>
+        <w:t xml:space="preserve"> כולל גבוה יותר (בדומה ליוריסטיקה הפשוטה), וזאת מכיוון שאנו רוצים לתת עדיפות לאוכל, שכן משבצת סמוכה עם אוכל תועדף על פני משבצת סמוכה ללא אוכל שכן המשבצת עם האוכל תניב ניקוד גבוה יותר למצב. </w:t>
+      </w:r>
+      <w:r>
+        <w:rPr>
+          <w:rFonts w:hint="cs"/>
+          <w:rtl/>
+        </w:rPr>
+        <w:t xml:space="preserve">עוד </w:t>
+      </w:r>
+      <w:r>
+        <w:rPr>
+          <w:rFonts w:hint="cs"/>
+          <w:rtl/>
+        </w:rPr>
+        <w:t xml:space="preserve">נגדיש כאן כי אם נוצר מצב שבו </w:t>
+      </w:r>
+      <w:proofErr w:type="spellStart"/>
+      <w:r>
+        <w:rPr>
+          <w:rFonts w:hint="cs"/>
+          <w:rtl/>
+        </w:rPr>
+        <w:t>פקמן</w:t>
+      </w:r>
+      <w:proofErr w:type="spellEnd"/>
+      <w:r>
+        <w:rPr>
+          <w:rFonts w:hint="cs"/>
+          <w:rtl/>
+        </w:rPr>
+        <w:t xml:space="preserve"> נמצא במרחק משבצת אחת מרוח במצב אכיל, הוא יעדיף לאכול אותה בעקבות סעיף </w:t>
+      </w:r>
+      <w:r>
+        <w:t>b</w:t>
+      </w:r>
+      <w:r>
+        <w:rPr>
+          <w:rFonts w:hint="cs"/>
+          <w:rtl/>
+        </w:rPr>
+        <w:t xml:space="preserve"> שכן המצב שאחרי האכילה יניב לו ניקוד גבוה.</w:t>
+      </w:r>
+    </w:p>
+    <w:p>
+      <w:pPr>
+        <w:pStyle w:val="ListParagraph"/>
+        <w:numPr>
+          <w:ilvl w:val="1"/>
+          <w:numId w:val="10"/>
+        </w:numPr>
+        <w:bidi/>
+        <w:rPr>
+          <w:rtl/>
+        </w:rPr>
+      </w:pPr>
+      <w:r>
+        <w:rPr>
+          <w:rFonts w:hint="cs"/>
+          <w:rtl/>
+        </w:rPr>
+        <w:t xml:space="preserve">וכמו-כן אם אין בסביבתו </w:t>
+      </w:r>
+      <w:proofErr w:type="spellStart"/>
+      <w:r>
+        <w:rPr>
+          <w:rFonts w:hint="cs"/>
+          <w:rtl/>
+        </w:rPr>
+        <w:t>המיידית</w:t>
+      </w:r>
+      <w:proofErr w:type="spellEnd"/>
+      <w:r>
+        <w:rPr>
+          <w:rFonts w:hint="cs"/>
+          <w:rtl/>
+        </w:rPr>
+        <w:t xml:space="preserve"> אוכל כלל יעדיף </w:t>
+      </w:r>
+      <w:proofErr w:type="spellStart"/>
+      <w:r>
+        <w:rPr>
+          <w:rFonts w:hint="cs"/>
+          <w:rtl/>
+        </w:rPr>
+        <w:t>פקמן</w:t>
+      </w:r>
+      <w:proofErr w:type="spellEnd"/>
+      <w:r>
+        <w:rPr>
+          <w:rFonts w:hint="cs"/>
+          <w:rtl/>
+        </w:rPr>
+        <w:t xml:space="preserve"> ללכת לכיוון המשבצת עם חתיכת האוכל הקרובה ביותר (וזאת בניגוד ליוריסטיקה הפשוטה כפי שצוין לעיל) וזאת בהתבסס על מרחקים שנמדדים בצעדים ממש ולא בהתבסס על מרחקי מנהטן.</w:t>
+      </w:r>
+      <w:r>
+        <w:rPr>
+          <w:rtl/>
+        </w:rPr>
+        <w:t xml:space="preserve"> </w:t>
       </w:r>
     </w:p>
     <w:p>
@@ -1382,23 +1693,352 @@
         <w:bidi/>
         <w:ind w:left="1080"/>
         <w:rPr>
-          <w:rFonts w:hint="cs"/>
-          <w:rtl/>
-        </w:rPr>
-      </w:pPr>
-      <w:r>
-        <w:rPr>
-          <w:rFonts w:hint="cs"/>
-          <w:rtl/>
-        </w:rPr>
-        <w:t>נקבע 1000 כדי ליצור הבחנה חדה כך שאם הוא קרוב לרוח העדיפות הראשונה שלו תהיה להתרחק</w:t>
+          <w:rtl/>
+        </w:rPr>
+      </w:pPr>
+      <w:r>
+        <w:rPr>
+          <w:rFonts w:hint="cs"/>
+          <w:rtl/>
+        </w:rPr>
+        <w:t xml:space="preserve">אנו צופים שהיא תשפר את ביצועי השחקן ביחס ליוריסטיקה </w:t>
+      </w:r>
+      <w:proofErr w:type="spellStart"/>
+      <w:r>
+        <w:t>scoreEvaluationFunction</w:t>
+      </w:r>
+      <w:proofErr w:type="spellEnd"/>
+      <w:r>
+        <w:rPr>
+          <w:rFonts w:hint="cs"/>
+          <w:rtl/>
+        </w:rPr>
+        <w:t xml:space="preserve"> בה השתמש השחקן הפשוט עד כה מכיוון שהשחקן הפשוט העדיף מהלכים שיובילו אותו למשבצות עם אוכל או קפסולה, ואם כל המשבצות מסביב המשבצת הנוכחית שבה הוא נמצא ריקות מאוכל או קפסולה הוא ילך בצורה רנדומלית לאחת מהמשבצות השכנות, כלומר עשוי לא להתקדם לקראת אוכל או קפסולה נוספים אלא אם כן </w:t>
+      </w:r>
+      <w:proofErr w:type="spellStart"/>
+      <w:r>
+        <w:rPr>
+          <w:rFonts w:hint="cs"/>
+          <w:rtl/>
+        </w:rPr>
+        <w:t>הפונ</w:t>
+      </w:r>
+      <w:proofErr w:type="spellEnd"/>
+      <w:r>
+        <w:rPr>
+          <w:rFonts w:hint="cs"/>
+          <w:rtl/>
+        </w:rPr>
+        <w:t>׳ הרנדומלית תפנה אותו לשם בשלב כלשהו.</w:t>
+      </w:r>
+    </w:p>
+    <w:p>
+      <w:pPr>
+        <w:pStyle w:val="ListParagraph"/>
+        <w:bidi/>
+        <w:ind w:left="1080"/>
+        <w:rPr>
+          <w:rtl/>
+        </w:rPr>
+      </w:pPr>
+    </w:p>
+    <w:p>
+      <w:pPr>
+        <w:pStyle w:val="ListParagraph"/>
+        <w:bidi/>
+        <w:ind w:left="1080"/>
+        <w:rPr>
+          <w:rtl/>
+        </w:rPr>
+      </w:pPr>
+      <w:r>
+        <w:rPr>
+          <w:rFonts w:hint="cs"/>
+          <w:rtl/>
+        </w:rPr>
+        <w:t>ה</w:t>
+      </w:r>
+      <w:r>
+        <w:rPr>
+          <w:rFonts w:hint="cs"/>
+          <w:rtl/>
+        </w:rPr>
+        <w:t xml:space="preserve">יוריסטיקה המשופרת שלנו לעומת זאת מתחשבת באלמנטים נוספים כגון מרחק מרוחות, מרחק מחתיכת האוכל הקרובה ביותר </w:t>
+      </w:r>
+      <w:r>
+        <w:rPr>
+          <w:rFonts w:hint="cs"/>
+          <w:b/>
+          <w:bCs/>
+          <w:rtl/>
+        </w:rPr>
+        <w:t xml:space="preserve">גם אם היא לא נמצאת בסביבה </w:t>
+      </w:r>
+      <w:proofErr w:type="spellStart"/>
+      <w:r>
+        <w:rPr>
+          <w:rFonts w:hint="cs"/>
+          <w:b/>
+          <w:bCs/>
+          <w:rtl/>
+        </w:rPr>
+        <w:t>המיידית</w:t>
+      </w:r>
+      <w:proofErr w:type="spellEnd"/>
+      <w:r>
+        <w:rPr>
+          <w:rFonts w:hint="cs"/>
+          <w:b/>
+          <w:bCs/>
+          <w:rtl/>
+        </w:rPr>
+        <w:t xml:space="preserve"> של </w:t>
+      </w:r>
+      <w:proofErr w:type="spellStart"/>
+      <w:r>
+        <w:rPr>
+          <w:rFonts w:hint="cs"/>
+          <w:b/>
+          <w:bCs/>
+          <w:rtl/>
+        </w:rPr>
+        <w:t>פקמן</w:t>
+      </w:r>
+      <w:proofErr w:type="spellEnd"/>
+      <w:r>
+        <w:rPr>
+          <w:rFonts w:hint="cs"/>
+          <w:rtl/>
+        </w:rPr>
+        <w:t xml:space="preserve"> כפי שצוין, ועוד, ובכך</w:t>
+      </w:r>
+      <w:r>
+        <w:rPr>
+          <w:rFonts w:hint="cs"/>
+          <w:rtl/>
+        </w:rPr>
+        <w:t xml:space="preserve"> מנצלת את המידע שברשותה בכדי לשחק בצורה חכמה יותר.</w:t>
       </w:r>
     </w:p>
     <w:p>
       <w:pPr>
         <w:pStyle w:val="ListParagraph"/>
         <w:ind w:left="1080"/>
-      </w:pPr>
+        <w:rPr>
+          <w:rtl/>
+        </w:rPr>
+      </w:pPr>
+    </w:p>
+    <w:p>
+      <w:pPr>
+        <w:pStyle w:val="ListParagraph"/>
+        <w:bidi/>
+        <w:ind w:left="1080"/>
+        <w:rPr>
+          <w:rFonts w:hint="cs"/>
+          <w:rtl/>
+        </w:rPr>
+      </w:pPr>
+      <w:r>
+        <w:rPr>
+          <w:rFonts w:hint="cs"/>
+          <w:rtl/>
+        </w:rPr>
+        <w:t>ניתן לראות כי אם בממוצע ה-</w:t>
+      </w:r>
+      <w:proofErr w:type="spellStart"/>
+      <w:r>
+        <w:t>ReflexAgent</w:t>
+      </w:r>
+      <w:proofErr w:type="spellEnd"/>
+      <w:r>
+        <w:rPr>
+          <w:rFonts w:hint="cs"/>
+          <w:rtl/>
+        </w:rPr>
+        <w:t xml:space="preserve"> עם היוריסטיקה הפשוטה מנצח כ-</w:t>
+      </w:r>
+      <w:r>
+        <w:t>6</w:t>
+      </w:r>
+      <w:r>
+        <w:rPr>
+          <w:rFonts w:hint="cs"/>
+          <w:rtl/>
+        </w:rPr>
+        <w:t xml:space="preserve"> מתוך 100 משחקים, היוריסטיקה המשופרת שלנו מנצחת </w:t>
+      </w:r>
+      <w:r>
+        <w:rPr>
+          <w:rFonts w:hint="cs"/>
+          <w:rtl/>
+        </w:rPr>
+        <w:t>כ-</w:t>
+      </w:r>
+      <w:r>
+        <w:rPr>
+          <w:rFonts w:hint="cs"/>
+          <w:rtl/>
+        </w:rPr>
+        <w:t>86</w:t>
+      </w:r>
+      <w:r>
+        <w:rPr>
+          <w:rFonts w:hint="cs"/>
+          <w:rtl/>
+        </w:rPr>
+        <w:t xml:space="preserve"> מתוך 100 משחקים (מבוסס על הרצה ללא גרפיקה של 100 משחקים עם כל אחת </w:t>
+      </w:r>
+      <w:proofErr w:type="spellStart"/>
+      <w:r>
+        <w:rPr>
+          <w:rFonts w:hint="cs"/>
+          <w:rtl/>
+        </w:rPr>
+        <w:t>מהיוריסטיקות</w:t>
+      </w:r>
+      <w:proofErr w:type="spellEnd"/>
+      <w:r>
+        <w:rPr>
+          <w:rFonts w:hint="cs"/>
+          <w:rtl/>
+        </w:rPr>
+        <w:t>)</w:t>
+      </w:r>
+      <w:r>
+        <w:rPr>
+          <w:rFonts w:hint="cs"/>
+          <w:rtl/>
+        </w:rPr>
+        <w:t>.</w:t>
+      </w:r>
+    </w:p>
+    <w:p>
+      <w:pPr>
+        <w:pStyle w:val="ListParagraph"/>
+        <w:ind w:left="1080"/>
+      </w:pPr>
+      <w:r>
+        <w:rPr>
+          <w:noProof/>
+        </w:rPr>
+        <w:lastRenderedPageBreak/>
+        <w:drawing>
+          <wp:anchor distT="0" distB="0" distL="114300" distR="114300" simplePos="0" relativeHeight="251659264" behindDoc="0" locked="0" layoutInCell="1" allowOverlap="1" wp14:anchorId="4CFABFE5" wp14:editId="63E29DA7">
+            <wp:simplePos x="0" y="0"/>
+            <wp:positionH relativeFrom="column">
+              <wp:posOffset>3087664</wp:posOffset>
+            </wp:positionH>
+            <wp:positionV relativeFrom="paragraph">
+              <wp:posOffset>293</wp:posOffset>
+            </wp:positionV>
+            <wp:extent cx="3443605" cy="1308100"/>
+            <wp:effectExtent l="0" t="0" r="0" b="0"/>
+            <wp:wrapSquare wrapText="bothSides"/>
+            <wp:docPr id="1" name="Picture 1"/>
+            <wp:cNvGraphicFramePr>
+              <a:graphicFrameLocks xmlns:a="http://schemas.openxmlformats.org/drawingml/2006/main" noChangeAspect="1"/>
+            </wp:cNvGraphicFramePr>
+            <a:graphic xmlns:a="http://schemas.openxmlformats.org/drawingml/2006/main">
+              <a:graphicData uri="http://schemas.openxmlformats.org/drawingml/2006/picture">
+                <pic:pic xmlns:pic="http://schemas.openxmlformats.org/drawingml/2006/picture">
+                  <pic:nvPicPr>
+                    <pic:cNvPr id="1" name="Screen Shot 2018-12-18 at 23.52.31.png"/>
+                    <pic:cNvPicPr/>
+                  </pic:nvPicPr>
+                  <pic:blipFill>
+                    <a:blip r:embed="rId5">
+                      <a:extLst>
+                        <a:ext uri="{28A0092B-C50C-407E-A947-70E740481C1C}">
+                          <a14:useLocalDpi xmlns:a14="http://schemas.microsoft.com/office/drawing/2010/main" val="0"/>
+                        </a:ext>
+                      </a:extLst>
+                    </a:blip>
+                    <a:stretch>
+                      <a:fillRect/>
+                    </a:stretch>
+                  </pic:blipFill>
+                  <pic:spPr>
+                    <a:xfrm>
+                      <a:off x="0" y="0"/>
+                      <a:ext cx="3443605" cy="1308100"/>
+                    </a:xfrm>
+                    <a:prstGeom prst="rect">
+                      <a:avLst/>
+                    </a:prstGeom>
+                  </pic:spPr>
+                </pic:pic>
+              </a:graphicData>
+            </a:graphic>
+            <wp14:sizeRelH relativeFrom="page">
+              <wp14:pctWidth>0</wp14:pctWidth>
+            </wp14:sizeRelH>
+            <wp14:sizeRelV relativeFrom="page">
+              <wp14:pctHeight>0</wp14:pctHeight>
+            </wp14:sizeRelV>
+          </wp:anchor>
+        </w:drawing>
+      </w:r>
+      <w:r>
+        <w:rPr>
+          <w:noProof/>
+        </w:rPr>
+        <w:drawing>
+          <wp:anchor distT="0" distB="0" distL="114300" distR="114300" simplePos="0" relativeHeight="251658240" behindDoc="0" locked="0" layoutInCell="1" allowOverlap="1" wp14:anchorId="3D6B3E1B" wp14:editId="050B90DF">
+            <wp:simplePos x="0" y="0"/>
+            <wp:positionH relativeFrom="column">
+              <wp:posOffset>-611945</wp:posOffset>
+            </wp:positionH>
+            <wp:positionV relativeFrom="paragraph">
+              <wp:posOffset>390</wp:posOffset>
+            </wp:positionV>
+            <wp:extent cx="3265805" cy="1310640"/>
+            <wp:effectExtent l="0" t="0" r="0" b="0"/>
+            <wp:wrapSquare wrapText="bothSides"/>
+            <wp:docPr id="2" name="Picture 2"/>
+            <wp:cNvGraphicFramePr>
+              <a:graphicFrameLocks xmlns:a="http://schemas.openxmlformats.org/drawingml/2006/main" noChangeAspect="1"/>
+            </wp:cNvGraphicFramePr>
+            <a:graphic xmlns:a="http://schemas.openxmlformats.org/drawingml/2006/main">
+              <a:graphicData uri="http://schemas.openxmlformats.org/drawingml/2006/picture">
+                <pic:pic xmlns:pic="http://schemas.openxmlformats.org/drawingml/2006/picture">
+                  <pic:nvPicPr>
+                    <pic:cNvPr id="2" name="Screen Shot 2018-12-18 at 23.52.23.png"/>
+                    <pic:cNvPicPr/>
+                  </pic:nvPicPr>
+                  <pic:blipFill>
+                    <a:blip r:embed="rId6">
+                      <a:extLst>
+                        <a:ext uri="{28A0092B-C50C-407E-A947-70E740481C1C}">
+                          <a14:useLocalDpi xmlns:a14="http://schemas.microsoft.com/office/drawing/2010/main" val="0"/>
+                        </a:ext>
+                      </a:extLst>
+                    </a:blip>
+                    <a:stretch>
+                      <a:fillRect/>
+                    </a:stretch>
+                  </pic:blipFill>
+                  <pic:spPr>
+                    <a:xfrm>
+                      <a:off x="0" y="0"/>
+                      <a:ext cx="3265805" cy="1310640"/>
+                    </a:xfrm>
+                    <a:prstGeom prst="rect">
+                      <a:avLst/>
+                    </a:prstGeom>
+                  </pic:spPr>
+                </pic:pic>
+              </a:graphicData>
+            </a:graphic>
+            <wp14:sizeRelH relativeFrom="page">
+              <wp14:pctWidth>0</wp14:pctWidth>
+            </wp14:sizeRelH>
+            <wp14:sizeRelV relativeFrom="page">
+              <wp14:pctHeight>0</wp14:pctHeight>
+            </wp14:sizeRelV>
+          </wp:anchor>
+        </w:drawing>
+      </w:r>
     </w:p>
     <w:p>
       <w:pPr>
@@ -1420,6 +2060,73 @@
         </w:rPr>
         <w:t>מימוש בקוד.</w:t>
       </w:r>
+    </w:p>
+    <w:p>
+      <w:pPr>
+        <w:bidi/>
+        <w:rPr>
+          <w:color w:val="000000" w:themeColor="text1"/>
+          <w:rtl/>
+        </w:rPr>
+      </w:pPr>
+    </w:p>
+    <w:p>
+      <w:pPr>
+        <w:bidi/>
+        <w:rPr>
+          <w:color w:val="000000" w:themeColor="text1"/>
+          <w:rtl/>
+        </w:rPr>
+      </w:pPr>
+    </w:p>
+    <w:p>
+      <w:pPr>
+        <w:bidi/>
+        <w:rPr>
+          <w:rFonts w:hint="cs"/>
+          <w:u w:val="single"/>
+          <w:rtl/>
+        </w:rPr>
+      </w:pPr>
+      <w:r>
+        <w:rPr>
+          <w:rFonts w:hint="cs"/>
+          <w:u w:val="single"/>
+          <w:rtl/>
+        </w:rPr>
+        <w:t xml:space="preserve">חלק </w:t>
+      </w:r>
+      <w:r>
+        <w:rPr>
+          <w:rFonts w:hint="cs"/>
+          <w:u w:val="single"/>
+          <w:rtl/>
+        </w:rPr>
+        <w:t xml:space="preserve">ג׳ </w:t>
+      </w:r>
+      <w:r>
+        <w:rPr>
+          <w:u w:val="single"/>
+          <w:rtl/>
+        </w:rPr>
+        <w:t>–</w:t>
+      </w:r>
+      <w:r>
+        <w:rPr>
+          <w:rFonts w:hint="cs"/>
+          <w:u w:val="single"/>
+          <w:rtl/>
+        </w:rPr>
+        <w:t xml:space="preserve"> בניית סוכן </w:t>
+      </w:r>
+      <w:r>
+        <w:rPr>
+          <w:u w:val="single"/>
+        </w:rPr>
+        <w:t>Min-Max</w:t>
+      </w:r>
+      <w:bookmarkStart w:id="0" w:name="_GoBack"/>
+      <w:bookmarkEnd w:id="0"/>
     </w:p>
     <w:sectPr>
       <w:pgSz w:w="11900" w:h="16840"/>

</xml_diff>

<commit_message>
Finish almost all of Part C
</commit_message>
<xml_diff>
--- a/HW2.docx
+++ b/HW2.docx
@@ -2083,9 +2083,7 @@
       <w:pPr>
         <w:bidi/>
         <w:rPr>
-          <w:rFonts w:hint="cs"/>
           <w:u w:val="single"/>
-          <w:rtl/>
         </w:rPr>
       </w:pPr>
       <w:r>
@@ -2124,9 +2122,585 @@
           <w:u w:val="single"/>
         </w:rPr>
         <w:t>Min-Max</w:t>
+      </w:r>
+    </w:p>
+    <w:p>
+      <w:pPr>
+        <w:bidi/>
+        <w:rPr>
+          <w:u w:val="single"/>
+          <w:rtl/>
+        </w:rPr>
+      </w:pPr>
+    </w:p>
+    <w:p>
+      <w:pPr>
+        <w:pStyle w:val="ListParagraph"/>
+        <w:numPr>
+          <w:ilvl w:val="0"/>
+          <w:numId w:val="11"/>
+        </w:numPr>
+        <w:bidi/>
+        <w:rPr>
+          <w:color w:val="000000" w:themeColor="text1"/>
+        </w:rPr>
+      </w:pPr>
+      <w:r>
+        <w:rPr>
+          <w:rFonts w:hint="cs"/>
+          <w:color w:val="000000" w:themeColor="text1"/>
+          <w:rtl/>
+        </w:rPr>
+        <w:t>כ</w:t>
+      </w:r>
+      <w:r>
+        <w:rPr>
+          <w:rFonts w:hint="cs"/>
+          <w:color w:val="000000" w:themeColor="text1"/>
+          <w:rtl/>
+        </w:rPr>
+        <w:t xml:space="preserve">אשר </w:t>
+      </w:r>
+      <w:r>
+        <w:rPr>
+          <w:rFonts w:hint="cs"/>
+          <w:color w:val="000000" w:themeColor="text1"/>
+          <w:rtl/>
+        </w:rPr>
+        <w:t xml:space="preserve">ביצירת העץ אנו יוצרים מספר שכבות </w:t>
+      </w:r>
+      <w:r>
+        <w:rPr>
+          <w:color w:val="000000" w:themeColor="text1"/>
+        </w:rPr>
+        <w:t>min</w:t>
+      </w:r>
+      <w:r>
+        <w:rPr>
+          <w:rFonts w:hint="cs"/>
+          <w:color w:val="000000" w:themeColor="text1"/>
+          <w:rtl/>
+        </w:rPr>
+        <w:t xml:space="preserve"> (אחת לכל רוח רפאים) עבור כל שכבת </w:t>
+      </w:r>
+      <w:r>
+        <w:rPr>
+          <w:color w:val="000000" w:themeColor="text1"/>
+        </w:rPr>
+        <w:t>max</w:t>
+      </w:r>
+      <w:r>
+        <w:rPr>
+          <w:rFonts w:hint="cs"/>
+          <w:color w:val="000000" w:themeColor="text1"/>
+          <w:rtl/>
+        </w:rPr>
+        <w:t xml:space="preserve"> (המייצגת את </w:t>
+      </w:r>
+      <w:proofErr w:type="spellStart"/>
+      <w:r>
+        <w:rPr>
+          <w:rFonts w:hint="cs"/>
+          <w:color w:val="000000" w:themeColor="text1"/>
+          <w:rtl/>
+        </w:rPr>
+        <w:t>פקמן</w:t>
+      </w:r>
+      <w:proofErr w:type="spellEnd"/>
+      <w:r>
+        <w:rPr>
+          <w:rFonts w:hint="cs"/>
+          <w:color w:val="000000" w:themeColor="text1"/>
+          <w:rtl/>
+        </w:rPr>
+        <w:t>), אנו למעשה בכך קובעים סדר מסוים לריצת הרוחות: נניח לשם הפשטות שישנן שתי רוחות במשחק, אחת סגולה ואחת כתומה. אם למשל מיד לאחר שכבת ה-</w:t>
+      </w:r>
+      <w:r>
+        <w:rPr>
+          <w:color w:val="000000" w:themeColor="text1"/>
+        </w:rPr>
+        <w:t>max</w:t>
+      </w:r>
+      <w:r>
+        <w:rPr>
+          <w:rFonts w:hint="cs"/>
+          <w:color w:val="000000" w:themeColor="text1"/>
+          <w:rtl/>
+        </w:rPr>
+        <w:t xml:space="preserve"> תגיע שכבת ה-</w:t>
+      </w:r>
+      <w:r>
+        <w:rPr>
+          <w:color w:val="000000" w:themeColor="text1"/>
+        </w:rPr>
+        <w:t>min</w:t>
+      </w:r>
+      <w:r>
+        <w:rPr>
+          <w:rFonts w:hint="cs"/>
+          <w:color w:val="000000" w:themeColor="text1"/>
+          <w:rtl/>
+        </w:rPr>
+        <w:t xml:space="preserve"> של הרוח הסגולה, ולאחריה שכבת ה-</w:t>
+      </w:r>
+      <w:r>
+        <w:rPr>
+          <w:color w:val="000000" w:themeColor="text1"/>
+        </w:rPr>
+        <w:t>min</w:t>
+      </w:r>
+      <w:r>
+        <w:rPr>
+          <w:rFonts w:hint="cs"/>
+          <w:color w:val="000000" w:themeColor="text1"/>
+          <w:rtl/>
+        </w:rPr>
+        <w:t xml:space="preserve"> של הרוח הכתומה, ואז שכבת ה-</w:t>
+      </w:r>
+      <w:r>
+        <w:rPr>
+          <w:color w:val="000000" w:themeColor="text1"/>
+        </w:rPr>
+        <w:t>max</w:t>
+      </w:r>
+      <w:r>
+        <w:rPr>
+          <w:rFonts w:hint="cs"/>
+          <w:color w:val="000000" w:themeColor="text1"/>
+          <w:rtl/>
+        </w:rPr>
+        <w:t xml:space="preserve"> הבאה של </w:t>
+      </w:r>
+      <w:proofErr w:type="spellStart"/>
+      <w:r>
+        <w:rPr>
+          <w:rFonts w:hint="cs"/>
+          <w:color w:val="000000" w:themeColor="text1"/>
+          <w:rtl/>
+        </w:rPr>
+        <w:t>פקמן</w:t>
+      </w:r>
+      <w:proofErr w:type="spellEnd"/>
+      <w:r>
+        <w:rPr>
+          <w:rFonts w:hint="cs"/>
+          <w:color w:val="000000" w:themeColor="text1"/>
+          <w:rtl/>
+        </w:rPr>
+        <w:t xml:space="preserve">, אזי אנו מניחים כי הרוח הסגולה ״משחקת לפני״ הרוח הכתומה. ואז הרוח הכתומה מקבלת החלטות לגבי תנועתה הבאה בהתאם לידע שיש לה על התנועה שזה עתה ביצעה הרוח הסגולה. אבל הנחה זו לא בהכרח נכונה, שכן בפועל אין בהכרח רוח מסוימת </w:t>
+      </w:r>
+      <w:proofErr w:type="spellStart"/>
+      <w:r>
+        <w:rPr>
+          <w:rFonts w:hint="cs"/>
+          <w:color w:val="000000" w:themeColor="text1"/>
+          <w:rtl/>
+        </w:rPr>
+        <w:t>ש״תשחק</w:t>
+      </w:r>
+      <w:proofErr w:type="spellEnd"/>
+      <w:r>
+        <w:rPr>
+          <w:rFonts w:hint="cs"/>
+          <w:color w:val="000000" w:themeColor="text1"/>
+          <w:rtl/>
+        </w:rPr>
+        <w:t xml:space="preserve"> לפני״ רוח אחרת.</w:t>
+      </w:r>
+    </w:p>
+    <w:p>
+      <w:pPr>
+        <w:bidi/>
+        <w:rPr>
+          <w:color w:val="FF0000"/>
+        </w:rPr>
+      </w:pPr>
+    </w:p>
+    <w:p>
+      <w:pPr>
+        <w:pStyle w:val="ListParagraph"/>
+        <w:numPr>
+          <w:ilvl w:val="0"/>
+          <w:numId w:val="11"/>
+        </w:numPr>
+        <w:bidi/>
+        <w:rPr>
+          <w:color w:val="FF0000"/>
+        </w:rPr>
+      </w:pPr>
+      <w:r>
+        <w:rPr>
+          <w:rFonts w:hint="cs"/>
+          <w:color w:val="000000" w:themeColor="text1"/>
+          <w:rtl/>
+        </w:rPr>
+        <w:t>מימוש בקוד.</w:t>
+      </w:r>
+    </w:p>
+    <w:p>
+      <w:pPr>
+        <w:pStyle w:val="ListParagraph"/>
+        <w:rPr>
+          <w:rFonts w:hint="cs"/>
+          <w:color w:val="FF0000"/>
+          <w:rtl/>
+        </w:rPr>
+      </w:pPr>
+    </w:p>
+    <w:p>
+      <w:pPr>
+        <w:pStyle w:val="ListParagraph"/>
+        <w:numPr>
+          <w:ilvl w:val="0"/>
+          <w:numId w:val="11"/>
+        </w:numPr>
+        <w:bidi/>
+        <w:rPr>
+          <w:color w:val="000000" w:themeColor="text1"/>
+        </w:rPr>
+      </w:pPr>
+      <w:r>
+        <w:rPr>
+          <w:rFonts w:hint="cs"/>
+          <w:color w:val="000000" w:themeColor="text1"/>
+          <w:rtl/>
+        </w:rPr>
+        <w:t xml:space="preserve">במקום ליצור שכבה נוספת לכל רוח, ניתן ליצור שכבר אחת לכלל הרוחות. שכבה זו תהיה כמובן שכבת </w:t>
+      </w:r>
+      <w:r>
+        <w:rPr>
+          <w:color w:val="000000" w:themeColor="text1"/>
+        </w:rPr>
+        <w:t>min</w:t>
+      </w:r>
+      <w:r>
+        <w:rPr>
+          <w:rFonts w:hint="cs"/>
+          <w:color w:val="000000" w:themeColor="text1"/>
+          <w:rtl/>
+        </w:rPr>
+        <w:t xml:space="preserve">, והצעדים בה יהיו כל הקומבינציות האפשריות של צעד אחד של כל רוח. לכן אם יש </w:t>
+      </w:r>
+      <w:r>
+        <w:rPr>
+          <w:color w:val="000000" w:themeColor="text1"/>
+        </w:rPr>
+        <w:t>n</w:t>
+      </w:r>
+      <w:r>
+        <w:rPr>
+          <w:rFonts w:hint="cs"/>
+          <w:color w:val="000000" w:themeColor="text1"/>
+          <w:rtl/>
+        </w:rPr>
+        <w:t xml:space="preserve"> רוחות, ונניח שלכל רוח יש </w:t>
+      </w:r>
+      <w:r>
+        <w:rPr>
+          <w:color w:val="000000" w:themeColor="text1"/>
+        </w:rPr>
+        <w:t>m</w:t>
+      </w:r>
+      <w:r>
+        <w:rPr>
+          <w:rFonts w:hint="cs"/>
+          <w:color w:val="000000" w:themeColor="text1"/>
+          <w:rtl/>
+        </w:rPr>
+        <w:t xml:space="preserve"> צעדים אפשריים, אזי בשכבה יחידה זו יהיו </w:t>
+      </w:r>
+      <w:proofErr w:type="spellStart"/>
+      <w:r>
+        <w:rPr>
+          <w:color w:val="000000" w:themeColor="text1"/>
+        </w:rPr>
+        <w:t>m^n</w:t>
+      </w:r>
+      <w:proofErr w:type="spellEnd"/>
+      <w:r>
+        <w:rPr>
+          <w:rFonts w:hint="cs"/>
+          <w:color w:val="000000" w:themeColor="text1"/>
+          <w:rtl/>
+        </w:rPr>
+        <w:t xml:space="preserve"> צעדים,</w:t>
+      </w:r>
+      <w:r>
+        <w:rPr>
+          <w:rFonts w:hint="cs"/>
+          <w:color w:val="000000" w:themeColor="text1"/>
+          <w:rtl/>
+        </w:rPr>
+        <w:t xml:space="preserve"> שהן בחירה של אחד מתוך </w:t>
+      </w:r>
+      <w:r>
+        <w:rPr>
+          <w:color w:val="000000" w:themeColor="text1"/>
+        </w:rPr>
+        <w:t>m</w:t>
+      </w:r>
+      <w:r>
+        <w:rPr>
+          <w:rFonts w:hint="cs"/>
+          <w:color w:val="000000" w:themeColor="text1"/>
+          <w:rtl/>
+        </w:rPr>
+        <w:t xml:space="preserve"> צעדים לרוח הראשונה, כפול בחירה של אחד מתוך </w:t>
+      </w:r>
+      <w:r>
+        <w:rPr>
+          <w:color w:val="000000" w:themeColor="text1"/>
+        </w:rPr>
+        <w:t>m</w:t>
+      </w:r>
+      <w:r>
+        <w:rPr>
+          <w:rFonts w:hint="cs"/>
+          <w:color w:val="000000" w:themeColor="text1"/>
+          <w:rtl/>
+        </w:rPr>
+        <w:t xml:space="preserve"> צעדים לרוח השנייה, וכן הלאה -</w:t>
+      </w:r>
+      <w:r>
+        <w:rPr>
+          <w:rFonts w:hint="cs"/>
+          <w:color w:val="000000" w:themeColor="text1"/>
+          <w:rtl/>
+        </w:rPr>
+        <w:t xml:space="preserve"> ואנו נבחר </w:t>
+      </w:r>
+      <w:r>
+        <w:rPr>
+          <w:rFonts w:hint="cs"/>
+          <w:color w:val="000000" w:themeColor="text1"/>
+          <w:rtl/>
+        </w:rPr>
+        <w:t>מתוך כלל צעדים אלה</w:t>
+      </w:r>
+      <w:r>
+        <w:rPr>
+          <w:rFonts w:hint="cs"/>
+          <w:color w:val="000000" w:themeColor="text1"/>
+          <w:rtl/>
+        </w:rPr>
+        <w:t xml:space="preserve"> את הערך המינימלי</w:t>
+      </w:r>
+      <w:r>
+        <w:rPr>
+          <w:rFonts w:hint="cs"/>
+          <w:color w:val="000000" w:themeColor="text1"/>
+          <w:rtl/>
+        </w:rPr>
+        <w:t xml:space="preserve"> של </w:t>
+      </w:r>
+      <w:proofErr w:type="spellStart"/>
+      <w:r>
+        <w:rPr>
+          <w:rFonts w:hint="cs"/>
+          <w:color w:val="000000" w:themeColor="text1"/>
+          <w:rtl/>
+        </w:rPr>
+        <w:t>מינימקס</w:t>
+      </w:r>
+      <w:proofErr w:type="spellEnd"/>
+      <w:r>
+        <w:rPr>
+          <w:rFonts w:hint="cs"/>
+          <w:color w:val="000000" w:themeColor="text1"/>
+          <w:rtl/>
+        </w:rPr>
+        <w:t>.</w:t>
+      </w:r>
+    </w:p>
+    <w:p>
+      <w:pPr>
+        <w:pStyle w:val="ListParagraph"/>
+        <w:rPr>
+          <w:rFonts w:hint="cs"/>
+          <w:color w:val="000000" w:themeColor="text1"/>
+          <w:rtl/>
+        </w:rPr>
+      </w:pPr>
+    </w:p>
+    <w:p>
+      <w:pPr>
+        <w:pStyle w:val="ListParagraph"/>
+        <w:bidi/>
+        <w:ind w:left="1080"/>
+        <w:rPr>
+          <w:rFonts w:hint="cs"/>
+          <w:color w:val="000000" w:themeColor="text1"/>
+          <w:rtl/>
+        </w:rPr>
+      </w:pPr>
+      <w:r>
+        <w:rPr>
+          <w:rFonts w:hint="cs"/>
+          <w:color w:val="000000" w:themeColor="text1"/>
+          <w:rtl/>
+        </w:rPr>
+        <w:t xml:space="preserve">היתרון של שיטה זו הוא שיש שכבה אחת ויחידה לכלל הרוחות, וזה מסיר את ההנחה - שהסברנו שהיא לא בהכרח נכונה </w:t>
+      </w:r>
+      <w:r>
+        <w:rPr>
+          <w:color w:val="000000" w:themeColor="text1"/>
+          <w:rtl/>
+        </w:rPr>
+        <w:t>–</w:t>
+      </w:r>
+      <w:r>
+        <w:rPr>
+          <w:rFonts w:hint="cs"/>
+          <w:color w:val="000000" w:themeColor="text1"/>
+          <w:rtl/>
+        </w:rPr>
+        <w:t xml:space="preserve"> </w:t>
+      </w:r>
+      <w:r>
+        <w:rPr>
+          <w:rFonts w:hint="cs"/>
+          <w:color w:val="000000" w:themeColor="text1"/>
+          <w:rtl/>
+        </w:rPr>
+        <w:t xml:space="preserve">על כך </w:t>
+      </w:r>
+      <w:r>
+        <w:rPr>
+          <w:rFonts w:hint="cs"/>
+          <w:color w:val="000000" w:themeColor="text1"/>
+          <w:rtl/>
+        </w:rPr>
+        <w:t xml:space="preserve">שרוח מסוימת משחקת לפני רוח אחרת ויכולה לקבל החלטות בהתבסס על צעד הרוח ששיחקה לפניה. </w:t>
+      </w:r>
+      <w:proofErr w:type="spellStart"/>
+      <w:r>
+        <w:rPr>
+          <w:rFonts w:hint="cs"/>
+          <w:color w:val="FF0000"/>
+          <w:rtl/>
+        </w:rPr>
+        <w:t>החסרון</w:t>
+      </w:r>
+      <w:proofErr w:type="spellEnd"/>
+      <w:r>
+        <w:rPr>
+          <w:rFonts w:hint="cs"/>
+          <w:color w:val="FF0000"/>
+          <w:rtl/>
+        </w:rPr>
+        <w:t xml:space="preserve"> של שיטה זו הוא</w:t>
+      </w:r>
+      <w:r>
+        <w:rPr>
+          <w:rFonts w:hint="cs"/>
+          <w:color w:val="FF0000"/>
+          <w:rtl/>
+        </w:rPr>
+        <w:t xml:space="preserve"> </w:t>
+      </w:r>
+    </w:p>
+    <w:p>
+      <w:pPr>
+        <w:pStyle w:val="ListParagraph"/>
+        <w:bidi/>
+        <w:ind w:left="1080"/>
+        <w:rPr>
+          <w:color w:val="000000" w:themeColor="text1"/>
+          <w:rtl/>
+        </w:rPr>
+      </w:pPr>
+    </w:p>
+    <w:p>
+      <w:pPr>
+        <w:pStyle w:val="ListParagraph"/>
+        <w:bidi/>
+        <w:ind w:left="1080"/>
+        <w:rPr>
+          <w:rFonts w:hint="cs"/>
+          <w:color w:val="000000" w:themeColor="text1"/>
+          <w:rtl/>
+        </w:rPr>
+      </w:pPr>
+      <w:r>
+        <w:rPr>
+          <w:rFonts w:hint="cs"/>
+          <w:color w:val="000000" w:themeColor="text1"/>
+          <w:rtl/>
+        </w:rPr>
+        <w:t xml:space="preserve">באופן דואלי, </w:t>
+      </w:r>
+      <w:proofErr w:type="spellStart"/>
+      <w:r>
+        <w:rPr>
+          <w:rFonts w:hint="cs"/>
+          <w:color w:val="000000" w:themeColor="text1"/>
+          <w:rtl/>
+        </w:rPr>
+        <w:t>החסרון</w:t>
+      </w:r>
+      <w:proofErr w:type="spellEnd"/>
+      <w:r>
+        <w:rPr>
+          <w:rFonts w:hint="cs"/>
+          <w:color w:val="000000" w:themeColor="text1"/>
+          <w:rtl/>
+        </w:rPr>
+        <w:t xml:space="preserve"> של השיטה הקודמת מסעיף 1 הוא ההנחה שהסברנו שהיא לא בהכרח נכונה </w:t>
+      </w:r>
+      <w:r>
+        <w:rPr>
+          <w:color w:val="000000" w:themeColor="text1"/>
+          <w:rtl/>
+        </w:rPr>
+        <w:t>–</w:t>
+      </w:r>
+      <w:r>
+        <w:rPr>
+          <w:rFonts w:hint="cs"/>
+          <w:color w:val="000000" w:themeColor="text1"/>
+          <w:rtl/>
+        </w:rPr>
+        <w:t xml:space="preserve"> על כך שרוח מסוימת משחקת לפני רוח אחרת ויכולה לקבל החלטות בהתבסס על צעד הרוח ששיחקה לפניה. </w:t>
+      </w:r>
+      <w:r>
+        <w:rPr>
+          <w:rFonts w:hint="cs"/>
+          <w:color w:val="FF0000"/>
+          <w:rtl/>
+        </w:rPr>
+        <w:t xml:space="preserve">היתרון </w:t>
+      </w:r>
+      <w:r>
+        <w:rPr>
+          <w:rFonts w:hint="cs"/>
+          <w:color w:val="FF0000"/>
+          <w:rtl/>
+        </w:rPr>
+        <w:t>הוא...</w:t>
       </w:r>
       <w:bookmarkStart w:id="0" w:name="_GoBack"/>
       <w:bookmarkEnd w:id="0"/>
+    </w:p>
+    <w:p>
+      <w:pPr>
+        <w:pStyle w:val="ListParagraph"/>
+        <w:bidi/>
+        <w:ind w:left="1080"/>
+        <w:rPr>
+          <w:color w:val="FF0000"/>
+          <w:rtl/>
+        </w:rPr>
+      </w:pPr>
+    </w:p>
+    <w:p>
+      <w:pPr>
+        <w:bidi/>
+        <w:rPr>
+          <w:rFonts w:hint="cs"/>
+          <w:color w:val="FF0000"/>
+          <w:rtl/>
+        </w:rPr>
+      </w:pPr>
     </w:p>
     <w:sectPr>
       <w:pgSz w:w="11900" w:h="16840"/>
@@ -2976,6 +3550,96 @@
     </w:lvl>
   </w:abstractNum>
   <w:abstractNum w:abstractNumId="9" w15:restartNumberingAfterBreak="0">
+    <w:nsid w:val="79AF10B7"/>
+    <w:multiLevelType w:val="hybridMultilevel"/>
+    <w:tmpl w:val="DA9E7E96"/>
+    <w:lvl w:ilvl="0" w:tplc="B5E0F7DA">
+      <w:start w:val="1"/>
+      <w:numFmt w:val="decimal"/>
+      <w:lvlText w:val="%1)"/>
+      <w:lvlJc w:val="left"/>
+      <w:pPr>
+        <w:ind w:left="1080" w:hanging="360"/>
+      </w:pPr>
+      <w:rPr>
+        <w:rFonts w:hint="default"/>
+        <w:color w:val="000000" w:themeColor="text1"/>
+      </w:rPr>
+    </w:lvl>
+    <w:lvl w:ilvl="1" w:tplc="04090019">
+      <w:start w:val="1"/>
+      <w:numFmt w:val="lowerLetter"/>
+      <w:lvlText w:val="%2."/>
+      <w:lvlJc w:val="left"/>
+      <w:pPr>
+        <w:ind w:left="1800" w:hanging="360"/>
+      </w:pPr>
+    </w:lvl>
+    <w:lvl w:ilvl="2" w:tplc="0409001B" w:tentative="1">
+      <w:start w:val="1"/>
+      <w:numFmt w:val="lowerRoman"/>
+      <w:lvlText w:val="%3."/>
+      <w:lvlJc w:val="right"/>
+      <w:pPr>
+        <w:ind w:left="2520" w:hanging="180"/>
+      </w:pPr>
+    </w:lvl>
+    <w:lvl w:ilvl="3" w:tplc="0409000F" w:tentative="1">
+      <w:start w:val="1"/>
+      <w:numFmt w:val="decimal"/>
+      <w:lvlText w:val="%4."/>
+      <w:lvlJc w:val="left"/>
+      <w:pPr>
+        <w:ind w:left="3240" w:hanging="360"/>
+      </w:pPr>
+    </w:lvl>
+    <w:lvl w:ilvl="4" w:tplc="04090019" w:tentative="1">
+      <w:start w:val="1"/>
+      <w:numFmt w:val="lowerLetter"/>
+      <w:lvlText w:val="%5."/>
+      <w:lvlJc w:val="left"/>
+      <w:pPr>
+        <w:ind w:left="3960" w:hanging="360"/>
+      </w:pPr>
+    </w:lvl>
+    <w:lvl w:ilvl="5" w:tplc="0409001B" w:tentative="1">
+      <w:start w:val="1"/>
+      <w:numFmt w:val="lowerRoman"/>
+      <w:lvlText w:val="%6."/>
+      <w:lvlJc w:val="right"/>
+      <w:pPr>
+        <w:ind w:left="4680" w:hanging="180"/>
+      </w:pPr>
+    </w:lvl>
+    <w:lvl w:ilvl="6" w:tplc="0409000F" w:tentative="1">
+      <w:start w:val="1"/>
+      <w:numFmt w:val="decimal"/>
+      <w:lvlText w:val="%7."/>
+      <w:lvlJc w:val="left"/>
+      <w:pPr>
+        <w:ind w:left="5400" w:hanging="360"/>
+      </w:pPr>
+    </w:lvl>
+    <w:lvl w:ilvl="7" w:tplc="04090019" w:tentative="1">
+      <w:start w:val="1"/>
+      <w:numFmt w:val="lowerLetter"/>
+      <w:lvlText w:val="%8."/>
+      <w:lvlJc w:val="left"/>
+      <w:pPr>
+        <w:ind w:left="6120" w:hanging="360"/>
+      </w:pPr>
+    </w:lvl>
+    <w:lvl w:ilvl="8" w:tplc="0409001B" w:tentative="1">
+      <w:start w:val="1"/>
+      <w:numFmt w:val="lowerRoman"/>
+      <w:lvlText w:val="%9."/>
+      <w:lvlJc w:val="right"/>
+      <w:pPr>
+        <w:ind w:left="6840" w:hanging="180"/>
+      </w:pPr>
+    </w:lvl>
+  </w:abstractNum>
+  <w:abstractNum w:abstractNumId="10" w15:restartNumberingAfterBreak="0">
     <w:nsid w:val="7CC84DA1"/>
     <w:multiLevelType w:val="hybridMultilevel"/>
     <w:tmpl w:val="01FED3FA"/>
@@ -3077,7 +3741,7 @@
     <w:abstractNumId w:val="2"/>
   </w:num>
   <w:num w:numId="5">
-    <w:abstractNumId w:val="9"/>
+    <w:abstractNumId w:val="10"/>
   </w:num>
   <w:num w:numId="6">
     <w:abstractNumId w:val="7"/>
@@ -3093,6 +3757,9 @@
   </w:num>
   <w:num w:numId="10">
     <w:abstractNumId w:val="5"/>
+  </w:num>
+  <w:num w:numId="11">
+    <w:abstractNumId w:val="9"/>
   </w:num>
 </w:numbering>
 </file>

</xml_diff>

<commit_message>
Finish code for Parts E and F and more of the dry parts of these
</commit_message>
<xml_diff>
--- a/HW2.docx
+++ b/HW2.docx
@@ -503,7 +503,6 @@
         <w:bidi/>
         <w:ind w:left="720"/>
         <w:rPr>
-          <w:rFonts w:hint="cs"/>
           <w:rtl/>
         </w:rPr>
       </w:pPr>
@@ -1127,7 +1126,6 @@
       <w:pPr>
         <w:bidi/>
         <w:rPr>
-          <w:rFonts w:hint="cs"/>
           <w:rtl/>
         </w:rPr>
       </w:pPr>
@@ -1756,14 +1754,7 @@
           <w:rFonts w:hint="cs"/>
           <w:rtl/>
         </w:rPr>
-        <w:t>ה</w:t>
-      </w:r>
-      <w:r>
-        <w:rPr>
-          <w:rFonts w:hint="cs"/>
-          <w:rtl/>
-        </w:rPr>
-        <w:t xml:space="preserve">יוריסטיקה המשופרת שלנו לעומת זאת מתחשבת באלמנטים נוספים כגון מרחק מרוחות, מרחק מחתיכת האוכל הקרובה ביותר </w:t>
+        <w:t xml:space="preserve">היוריסטיקה המשופרת שלנו לעומת זאת מתחשבת באלמנטים נוספים כגון מרחק מרוחות, מרחק מחתיכת האוכל הקרובה ביותר </w:t>
       </w:r>
       <w:r>
         <w:rPr>
@@ -1835,7 +1826,6 @@
         <w:bidi/>
         <w:ind w:left="1080"/>
         <w:rPr>
-          <w:rFonts w:hint="cs"/>
           <w:rtl/>
         </w:rPr>
       </w:pPr>
@@ -2339,7 +2329,6 @@
       <w:pPr>
         <w:pStyle w:val="ListParagraph"/>
         <w:rPr>
-          <w:rFonts w:hint="cs"/>
           <w:color w:val="FF0000"/>
           <w:rtl/>
         </w:rPr>
@@ -2514,7 +2503,6 @@
       <w:pPr>
         <w:pStyle w:val="ListParagraph"/>
         <w:rPr>
-          <w:rFonts w:hint="cs"/>
           <w:color w:val="000000" w:themeColor="text1"/>
           <w:rtl/>
         </w:rPr>
@@ -2526,7 +2514,6 @@
         <w:bidi/>
         <w:ind w:left="1080"/>
         <w:rPr>
-          <w:rFonts w:hint="cs"/>
           <w:color w:val="000000" w:themeColor="text1"/>
           <w:rtl/>
         </w:rPr>
@@ -3118,7 +3105,6 @@
       <w:pPr>
         <w:pStyle w:val="ListParagraph"/>
         <w:rPr>
-          <w:rFonts w:hint="cs"/>
           <w:rtl/>
         </w:rPr>
       </w:pPr>
@@ -3128,10 +3114,6 @@
         <w:pStyle w:val="ListParagraph"/>
         <w:bidi/>
         <w:ind w:left="1080"/>
-        <w:rPr>
-          <w:rFonts w:hint="cs"/>
-          <w:rtl/>
-        </w:rPr>
       </w:pPr>
       <w:r>
         <w:rPr>
@@ -3300,19 +3282,1573 @@
           <w:rFonts w:hint="cs"/>
           <w:rtl/>
         </w:rPr>
+        <w:t xml:space="preserve"> יבחר בו.</w:t>
+      </w:r>
+    </w:p>
+    <w:p>
+      <w:pPr>
+        <w:pStyle w:val="ListParagraph"/>
+        <w:bidi/>
+        <w:ind w:left="1080"/>
+      </w:pPr>
+    </w:p>
+    <w:p>
+      <w:pPr>
+        <w:bidi/>
+        <w:rPr>
+          <w:u w:val="single"/>
+          <w:rtl/>
+        </w:rPr>
+      </w:pPr>
+      <w:r>
+        <w:rPr>
+          <w:rFonts w:hint="cs"/>
+          <w:u w:val="single"/>
+          <w:rtl/>
+        </w:rPr>
+        <w:t xml:space="preserve">חלק </w:t>
+      </w:r>
+      <w:r>
+        <w:rPr>
+          <w:rFonts w:hint="cs"/>
+          <w:u w:val="single"/>
+          <w:rtl/>
+        </w:rPr>
+        <w:t xml:space="preserve">ה </w:t>
+      </w:r>
+      <w:r>
+        <w:rPr>
+          <w:u w:val="single"/>
+          <w:rtl/>
+        </w:rPr>
+        <w:t>–</w:t>
+      </w:r>
+      <w:r>
+        <w:rPr>
+          <w:rFonts w:hint="cs"/>
+          <w:u w:val="single"/>
+          <w:rtl/>
+        </w:rPr>
         <w:t xml:space="preserve"> </w:t>
       </w:r>
+      <w:r>
+        <w:rPr>
+          <w:rFonts w:hint="cs"/>
+          <w:u w:val="single"/>
+          <w:rtl/>
+        </w:rPr>
+        <w:t xml:space="preserve">בניית סוכן </w:t>
+      </w:r>
       <w:proofErr w:type="spellStart"/>
       <w:r>
         <w:rPr>
-          <w:rFonts w:hint="cs"/>
-          <w:rtl/>
-        </w:rPr>
-        <w:t>יבחר בו.</w:t>
-      </w:r>
+          <w:u w:val="single"/>
+        </w:rPr>
+        <w:t>Expectimax</w:t>
+      </w:r>
+      <w:proofErr w:type="spellEnd"/>
+      <w:r>
+        <w:rPr>
+          <w:rFonts w:hint="cs"/>
+          <w:u w:val="single"/>
+          <w:rtl/>
+        </w:rPr>
+        <w:t xml:space="preserve"> לרוח רנדומלית</w:t>
+      </w:r>
+    </w:p>
+    <w:p>
+      <w:pPr>
+        <w:bidi/>
+        <w:rPr>
+          <w:u w:val="single"/>
+          <w:rtl/>
+        </w:rPr>
+      </w:pPr>
+    </w:p>
+    <w:p>
+      <w:pPr>
+        <w:pStyle w:val="ListParagraph"/>
+        <w:numPr>
+          <w:ilvl w:val="0"/>
+          <w:numId w:val="13"/>
+        </w:numPr>
+        <w:bidi/>
+        <w:rPr>
+          <w:color w:val="FF0000"/>
+          <w:u w:val="single"/>
+        </w:rPr>
+      </w:pPr>
+      <w:r>
+        <w:rPr>
+          <w:rFonts w:hint="cs"/>
+          <w:color w:val="FF0000"/>
+          <w:rtl/>
+        </w:rPr>
+        <w:t>מימוש בקוד.</w:t>
+      </w:r>
+    </w:p>
+    <w:p>
+      <w:pPr>
+        <w:bidi/>
+        <w:rPr>
+          <w:u w:val="single"/>
+        </w:rPr>
+      </w:pPr>
+    </w:p>
+    <w:p>
+      <w:pPr>
+        <w:pStyle w:val="ListParagraph"/>
+        <w:numPr>
+          <w:ilvl w:val="0"/>
+          <w:numId w:val="13"/>
+        </w:numPr>
+        <w:bidi/>
+        <w:rPr>
+          <w:u w:val="single"/>
+        </w:rPr>
+      </w:pPr>
+      <w:r>
+        <w:rPr>
+          <w:rFonts w:hint="cs"/>
+          <w:rtl/>
+        </w:rPr>
+        <w:t xml:space="preserve">השינוי העיקר ביחס לשני הסוכנים הקודמים הוא בהנחה שלנו לגבי הצעד הבא של כל אחת מהרוחות - בבואנו לבחור את הצעד הבא של </w:t>
+      </w:r>
+      <w:proofErr w:type="spellStart"/>
+      <w:r>
+        <w:rPr>
+          <w:rFonts w:hint="cs"/>
+          <w:rtl/>
+        </w:rPr>
+        <w:t>פקמן</w:t>
+      </w:r>
+      <w:proofErr w:type="spellEnd"/>
+      <w:r>
+        <w:rPr>
+          <w:rFonts w:hint="cs"/>
+          <w:rtl/>
+        </w:rPr>
+        <w:t>. בשני סוכני ה-</w:t>
+      </w:r>
+      <w:r>
+        <w:t>Minimax</w:t>
+      </w:r>
+      <w:r>
+        <w:rPr>
+          <w:rFonts w:hint="cs"/>
+          <w:rtl/>
+        </w:rPr>
+        <w:t xml:space="preserve"> (ה-</w:t>
+      </w:r>
+      <w:r>
+        <w:t>Minimax</w:t>
+      </w:r>
+      <w:r>
+        <w:rPr>
+          <w:rFonts w:hint="cs"/>
+          <w:rtl/>
+        </w:rPr>
+        <w:t xml:space="preserve"> הרגיל וה-</w:t>
+      </w:r>
+      <w:r>
+        <w:t>Minimax</w:t>
+      </w:r>
+      <w:r>
+        <w:rPr>
+          <w:rFonts w:hint="cs"/>
+          <w:rtl/>
+        </w:rPr>
+        <w:t xml:space="preserve"> עם גיזום אלפא-בטא), אנחנו מניחים שהיריב (במקרה זה </w:t>
+      </w:r>
+      <w:r>
+        <w:rPr>
+          <w:rtl/>
+        </w:rPr>
+        <w:t>–</w:t>
+      </w:r>
+      <w:r>
+        <w:rPr>
+          <w:rFonts w:hint="cs"/>
+          <w:rtl/>
+        </w:rPr>
+        <w:t xml:space="preserve"> הרוחות) יבחר בצעד שיביא למינימום את הניקוד של </w:t>
+      </w:r>
+      <w:proofErr w:type="spellStart"/>
+      <w:r>
+        <w:rPr>
+          <w:rFonts w:hint="cs"/>
+          <w:rtl/>
+        </w:rPr>
+        <w:t>פקמן</w:t>
+      </w:r>
+      <w:proofErr w:type="spellEnd"/>
+      <w:r>
+        <w:rPr>
+          <w:rFonts w:hint="cs"/>
+          <w:rtl/>
+        </w:rPr>
+        <w:t>, כלומר אנו מניחים שכל אחת מהרוחות תבחר בצעד עם ערך ה-</w:t>
+      </w:r>
+      <w:r>
+        <w:t>Minimax</w:t>
+      </w:r>
+      <w:r>
+        <w:rPr>
+          <w:rFonts w:hint="cs"/>
+          <w:rtl/>
+        </w:rPr>
+        <w:t xml:space="preserve"> הנמוך ביותר (כפי שלמדנו בנושא). לעומת זאת, עבור הסוכן בחלק זה, אנו מניחים שההסתברות של רוח לבחור בכל אחד מהצעדים האפשריים שלה היא שווה. במילים אחרות </w:t>
+      </w:r>
+      <w:r>
+        <w:rPr>
+          <w:rtl/>
+        </w:rPr>
+        <w:t>–</w:t>
+      </w:r>
+      <w:r>
+        <w:rPr>
+          <w:rFonts w:hint="cs"/>
+          <w:rtl/>
+        </w:rPr>
+        <w:t xml:space="preserve"> אין כאן הנחה שהרוח מנסה להביא למינימום את הניקוד של </w:t>
+      </w:r>
+      <w:proofErr w:type="spellStart"/>
+      <w:r>
+        <w:rPr>
+          <w:rFonts w:hint="cs"/>
+          <w:rtl/>
+        </w:rPr>
+        <w:t>פקמן</w:t>
+      </w:r>
+      <w:proofErr w:type="spellEnd"/>
+      <w:r>
+        <w:rPr>
+          <w:rFonts w:hint="cs"/>
+          <w:rtl/>
+        </w:rPr>
+        <w:t>, אלא שהצעדים שלה הם אקראיים לחלוטין.</w:t>
+      </w:r>
+    </w:p>
+    <w:p>
+      <w:pPr>
+        <w:pStyle w:val="ListParagraph"/>
+        <w:rPr>
+          <w:u w:val="single"/>
+          <w:rtl/>
+        </w:rPr>
+      </w:pPr>
+    </w:p>
+    <w:p>
+      <w:pPr>
+        <w:pStyle w:val="ListParagraph"/>
+        <w:bidi/>
+        <w:rPr>
+          <w:rtl/>
+        </w:rPr>
+      </w:pPr>
+      <w:r>
+        <w:rPr>
+          <w:rFonts w:hint="cs"/>
+          <w:u w:val="single"/>
+          <w:rtl/>
+        </w:rPr>
+        <w:t>נדגיש את הנקודה</w:t>
+      </w:r>
+      <w:r>
+        <w:rPr>
+          <w:rFonts w:hint="cs"/>
+          <w:rtl/>
+        </w:rPr>
+        <w:t xml:space="preserve">: גם בסעיפים ג׳-ד׳ וגם בסעיף ה התנהגות הרוח היא זהה </w:t>
+      </w:r>
+      <w:r>
+        <w:rPr>
+          <w:rtl/>
+        </w:rPr>
+        <w:t>–</w:t>
+      </w:r>
+      <w:r>
+        <w:rPr>
+          <w:rFonts w:hint="cs"/>
+          <w:rtl/>
+        </w:rPr>
+        <w:t xml:space="preserve"> בכל המקרים הללו הרוח מתנהגת לפי </w:t>
+      </w:r>
+      <w:proofErr w:type="spellStart"/>
+      <w:r>
+        <w:t>RandomGhost</w:t>
+      </w:r>
+      <w:proofErr w:type="spellEnd"/>
+      <w:r>
+        <w:rPr>
+          <w:rFonts w:hint="cs"/>
+          <w:rtl/>
+        </w:rPr>
+        <w:t xml:space="preserve"> אשר מבצעת כל צעד בהסתברות שווה ביחס לשאר הצעדים. השינוי בסעיף זה הוא </w:t>
+      </w:r>
+      <w:r>
+        <w:rPr>
+          <w:rFonts w:hint="cs"/>
+          <w:b/>
+          <w:bCs/>
+          <w:rtl/>
+        </w:rPr>
+        <w:t>בהתייחסות ש</w:t>
+      </w:r>
+      <w:r>
+        <w:rPr>
+          <w:rFonts w:hint="cs"/>
+          <w:b/>
+          <w:bCs/>
+          <w:rtl/>
+        </w:rPr>
+        <w:t>לנו</w:t>
+      </w:r>
+      <w:r>
+        <w:rPr>
+          <w:rFonts w:hint="cs"/>
+          <w:rtl/>
+        </w:rPr>
+        <w:t xml:space="preserve"> למה אנו מניחים שהצעד הבא יהיה. בסוכנים הקודמים מניחים שהצעדים של היריב יהיו לרעתנו,</w:t>
+      </w:r>
+      <w:r>
+        <w:rPr>
+          <w:rFonts w:hint="cs"/>
+          <w:rtl/>
+        </w:rPr>
+        <w:t xml:space="preserve"> כלומר מניחים את המקרה הגרוע עבור </w:t>
+      </w:r>
+      <w:proofErr w:type="spellStart"/>
+      <w:r>
+        <w:rPr>
+          <w:rFonts w:hint="cs"/>
+          <w:rtl/>
+        </w:rPr>
+        <w:t>פקמן</w:t>
+      </w:r>
+      <w:proofErr w:type="spellEnd"/>
+      <w:r>
+        <w:rPr>
+          <w:rFonts w:hint="cs"/>
+          <w:rtl/>
+        </w:rPr>
+        <w:t>,</w:t>
+      </w:r>
+      <w:r>
+        <w:rPr>
+          <w:rFonts w:hint="cs"/>
+          <w:rtl/>
+        </w:rPr>
+        <w:t xml:space="preserve"> ובסעיף זה אנו מניחים שההתפלגות היא שווה </w:t>
+      </w:r>
+      <w:r>
+        <w:rPr>
+          <w:rtl/>
+        </w:rPr>
+        <w:t>–</w:t>
+      </w:r>
+      <w:r>
+        <w:rPr>
+          <w:rFonts w:hint="cs"/>
+          <w:rtl/>
+        </w:rPr>
+        <w:t xml:space="preserve"> כמו במציאות.</w:t>
+      </w:r>
+    </w:p>
+    <w:p>
+      <w:pPr>
+        <w:pStyle w:val="ListParagraph"/>
+        <w:bidi/>
+        <w:rPr>
+          <w:rFonts w:hint="cs"/>
+          <w:rtl/>
+        </w:rPr>
+      </w:pPr>
+    </w:p>
+    <w:p>
+      <w:pPr>
+        <w:pStyle w:val="ListParagraph"/>
+        <w:bidi/>
+        <w:rPr>
+          <w:color w:val="FF0000"/>
+          <w:rtl/>
+        </w:rPr>
+      </w:pPr>
+      <w:r>
+        <w:rPr>
+          <w:rFonts w:hint="cs"/>
+          <w:color w:val="FF0000"/>
+          <w:rtl/>
+        </w:rPr>
+        <w:t xml:space="preserve">לגבי התוצאות בהרצה, אנחנו מצפים </w:t>
+      </w:r>
+    </w:p>
+    <w:p>
+      <w:pPr>
+        <w:pStyle w:val="ListParagraph"/>
+        <w:bidi/>
+        <w:rPr>
+          <w:color w:val="FF0000"/>
+          <w:rtl/>
+        </w:rPr>
+      </w:pPr>
       <w:bookmarkStart w:id="0" w:name="_GoBack"/>
       <w:bookmarkEnd w:id="0"/>
+    </w:p>
+    <w:p>
+      <w:pPr>
+        <w:pStyle w:val="ListParagraph"/>
+        <w:bidi/>
+        <w:rPr>
+          <w:color w:val="FF0000"/>
+          <w:rtl/>
+        </w:rPr>
+      </w:pPr>
+      <w:r>
+        <w:rPr>
+          <w:rFonts w:hint="cs"/>
+          <w:color w:val="FF0000"/>
+          <w:rtl/>
+        </w:rPr>
+        <w:t xml:space="preserve">דוגמאות של מקרים שונים שיתמכו בציפיות: </w:t>
+      </w:r>
+    </w:p>
+    <w:p>
+      <w:pPr>
+        <w:pStyle w:val="ListParagraph"/>
+        <w:bidi/>
+        <w:rPr>
+          <w:color w:val="FF0000"/>
+          <w:rtl/>
+        </w:rPr>
+      </w:pPr>
+    </w:p>
+    <w:p>
+      <w:pPr>
+        <w:pStyle w:val="ListParagraph"/>
+        <w:bidi/>
+        <w:rPr>
+          <w:color w:val="FF0000"/>
+          <w:rtl/>
+        </w:rPr>
+      </w:pPr>
+    </w:p>
+    <w:p>
+      <w:pPr>
+        <w:pStyle w:val="ListParagraph"/>
+        <w:bidi/>
+        <w:rPr>
+          <w:color w:val="FF0000"/>
+          <w:rtl/>
+        </w:rPr>
+      </w:pPr>
+    </w:p>
+    <w:p>
+      <w:pPr>
+        <w:pStyle w:val="ListParagraph"/>
+        <w:bidi/>
+        <w:rPr>
+          <w:color w:val="FF0000"/>
+          <w:rtl/>
+        </w:rPr>
+      </w:pPr>
+    </w:p>
+    <w:p>
+      <w:pPr>
+        <w:bidi/>
+        <w:rPr>
+          <w:color w:val="FF0000"/>
+          <w:rtl/>
+        </w:rPr>
+      </w:pPr>
+    </w:p>
+    <w:p>
+      <w:pPr>
+        <w:bidi/>
+        <w:rPr>
+          <w:u w:val="single"/>
+          <w:rtl/>
+        </w:rPr>
+      </w:pPr>
+      <w:r>
+        <w:rPr>
+          <w:rFonts w:hint="cs"/>
+          <w:u w:val="single"/>
+          <w:rtl/>
+        </w:rPr>
+        <w:t xml:space="preserve">חלק </w:t>
+      </w:r>
+      <w:r>
+        <w:rPr>
+          <w:rFonts w:hint="cs"/>
+          <w:u w:val="single"/>
+          <w:rtl/>
+        </w:rPr>
+        <w:t>ו׳</w:t>
+      </w:r>
+      <w:r>
+        <w:rPr>
+          <w:rFonts w:hint="cs"/>
+          <w:u w:val="single"/>
+          <w:rtl/>
+        </w:rPr>
+        <w:t xml:space="preserve"> </w:t>
+      </w:r>
+      <w:r>
+        <w:rPr>
+          <w:u w:val="single"/>
+          <w:rtl/>
+        </w:rPr>
+        <w:t>–</w:t>
+      </w:r>
+      <w:r>
+        <w:rPr>
+          <w:rFonts w:hint="cs"/>
+          <w:u w:val="single"/>
+          <w:rtl/>
+        </w:rPr>
+        <w:t xml:space="preserve"> בניית סוכן </w:t>
+      </w:r>
+      <w:proofErr w:type="spellStart"/>
+      <w:r>
+        <w:rPr>
+          <w:u w:val="single"/>
+        </w:rPr>
+        <w:t>Expectimax</w:t>
+      </w:r>
       <w:proofErr w:type="spellEnd"/>
+      <w:r>
+        <w:rPr>
+          <w:rFonts w:hint="cs"/>
+          <w:u w:val="single"/>
+          <w:rtl/>
+        </w:rPr>
+        <w:t xml:space="preserve"> לרוח </w:t>
+      </w:r>
+      <w:r>
+        <w:rPr>
+          <w:rFonts w:hint="cs"/>
+          <w:u w:val="single"/>
+          <w:rtl/>
+        </w:rPr>
+        <w:t xml:space="preserve">לא </w:t>
+      </w:r>
+      <w:r>
+        <w:rPr>
+          <w:rFonts w:hint="cs"/>
+          <w:u w:val="single"/>
+          <w:rtl/>
+        </w:rPr>
+        <w:t>רנדומלית</w:t>
+      </w:r>
+    </w:p>
+    <w:p>
+      <w:pPr>
+        <w:bidi/>
+        <w:rPr>
+          <w:rtl/>
+        </w:rPr>
+      </w:pPr>
+    </w:p>
+    <w:p>
+      <w:pPr>
+        <w:pStyle w:val="ListParagraph"/>
+        <w:numPr>
+          <w:ilvl w:val="0"/>
+          <w:numId w:val="14"/>
+        </w:numPr>
+        <w:bidi/>
+        <w:rPr>
+          <w:rtl/>
+        </w:rPr>
+      </w:pPr>
+      <w:r>
+        <w:rPr>
+          <w:rFonts w:hint="cs"/>
+          <w:rtl/>
+        </w:rPr>
+        <w:t xml:space="preserve">האסטרטגיה </w:t>
+      </w:r>
+      <w:r>
+        <w:rPr>
+          <w:rFonts w:hint="cs"/>
+          <w:rtl/>
+        </w:rPr>
+        <w:t xml:space="preserve">המלאה </w:t>
+      </w:r>
+      <w:r>
+        <w:rPr>
+          <w:rFonts w:hint="cs"/>
+          <w:rtl/>
+        </w:rPr>
+        <w:t xml:space="preserve">של הרוח </w:t>
+      </w:r>
+      <w:proofErr w:type="spellStart"/>
+      <w:r>
+        <w:t>DirectionalGhost</w:t>
+      </w:r>
+      <w:proofErr w:type="spellEnd"/>
+      <w:r>
+        <w:rPr>
+          <w:rFonts w:hint="cs"/>
+          <w:rtl/>
+        </w:rPr>
+        <w:t xml:space="preserve"> היא ראשית לשמור את הפעולות החוקיות שלה מהמצב הנוכחי. כעת, בהינתן המיקום הנוכחי של </w:t>
+      </w:r>
+      <w:proofErr w:type="spellStart"/>
+      <w:r>
+        <w:rPr>
+          <w:rFonts w:hint="cs"/>
+          <w:rtl/>
+        </w:rPr>
+        <w:t>פקמן</w:t>
+      </w:r>
+      <w:proofErr w:type="spellEnd"/>
+      <w:r>
+        <w:rPr>
+          <w:rFonts w:hint="cs"/>
+          <w:rtl/>
+        </w:rPr>
+        <w:t>, הרוח תחשב את המרחק (</w:t>
+      </w:r>
+      <w:proofErr w:type="spellStart"/>
+      <w:r>
+        <w:t>manhattan</w:t>
+      </w:r>
+      <w:proofErr w:type="spellEnd"/>
+      <w:r>
+        <w:t xml:space="preserve"> distance</w:t>
+      </w:r>
+      <w:r>
+        <w:rPr>
+          <w:rFonts w:hint="cs"/>
+          <w:rtl/>
+        </w:rPr>
+        <w:t xml:space="preserve">) מכל אחד מהמצבים אליהם היא יכולה להגיע </w:t>
+      </w:r>
+      <w:r>
+        <w:rPr>
+          <w:rtl/>
+        </w:rPr>
+        <w:t>–</w:t>
+      </w:r>
+      <w:r>
+        <w:rPr>
+          <w:rFonts w:hint="cs"/>
+          <w:rtl/>
+        </w:rPr>
+        <w:t xml:space="preserve"> למיקום הנוכחי של </w:t>
+      </w:r>
+      <w:proofErr w:type="spellStart"/>
+      <w:r>
+        <w:rPr>
+          <w:rFonts w:hint="cs"/>
+          <w:rtl/>
+        </w:rPr>
+        <w:t>פקמן</w:t>
+      </w:r>
+      <w:proofErr w:type="spellEnd"/>
+      <w:r>
+        <w:rPr>
+          <w:rFonts w:hint="cs"/>
+          <w:rtl/>
+        </w:rPr>
+        <w:t>.</w:t>
+      </w:r>
+      <w:r>
+        <w:rPr>
+          <w:rFonts w:hint="cs"/>
+          <w:rtl/>
+        </w:rPr>
+        <w:t xml:space="preserve"> כעת, אם הרוח נמצאת במצב של ״מפחדת״ (התשובה תהיה </w:t>
+      </w:r>
+      <w:r>
+        <w:rPr>
+          <w:rFonts w:hint="cs"/>
+          <w:u w:val="single"/>
+          <w:rtl/>
+        </w:rPr>
+        <w:t>כן</w:t>
+      </w:r>
+      <w:r>
+        <w:rPr>
+          <w:rFonts w:hint="cs"/>
+          <w:rtl/>
+        </w:rPr>
+        <w:t xml:space="preserve"> אם הטיימר של מצב ״מפחדת״ טרם נגמר, כלומר הוא גדול מ-0, ו</w:t>
+      </w:r>
+      <w:r>
+        <w:rPr>
+          <w:rFonts w:hint="cs"/>
+          <w:u w:val="single"/>
+          <w:rtl/>
+        </w:rPr>
+        <w:t>לא</w:t>
+      </w:r>
+      <w:r>
+        <w:rPr>
+          <w:rFonts w:hint="cs"/>
+          <w:rtl/>
+        </w:rPr>
+        <w:t xml:space="preserve"> אחרת), אזי ה-</w:t>
+      </w:r>
+      <w:proofErr w:type="spellStart"/>
+      <w:r>
+        <w:t>bestScore</w:t>
+      </w:r>
+      <w:proofErr w:type="spellEnd"/>
+      <w:r>
+        <w:rPr>
+          <w:rFonts w:hint="cs"/>
+          <w:rtl/>
+        </w:rPr>
+        <w:t xml:space="preserve"> (נסביר בהמשך מה הוא) יהיה המרחק המקסימלי </w:t>
+      </w:r>
+      <w:proofErr w:type="spellStart"/>
+      <w:r>
+        <w:rPr>
+          <w:rFonts w:hint="cs"/>
+          <w:rtl/>
+        </w:rPr>
+        <w:t>מפקמן</w:t>
+      </w:r>
+      <w:proofErr w:type="spellEnd"/>
+      <w:r>
+        <w:rPr>
+          <w:rFonts w:hint="cs"/>
+          <w:rtl/>
+        </w:rPr>
+        <w:t>, ואם היא אינה במצב של ״מפחדת״ אזי ה-</w:t>
+      </w:r>
+      <w:proofErr w:type="spellStart"/>
+      <w:r>
+        <w:t>bestScore</w:t>
+      </w:r>
+      <w:proofErr w:type="spellEnd"/>
+      <w:r>
+        <w:rPr>
+          <w:rFonts w:hint="cs"/>
+          <w:rtl/>
+        </w:rPr>
+        <w:t xml:space="preserve"> יהיה המרחק המינימלי </w:t>
+      </w:r>
+      <w:proofErr w:type="spellStart"/>
+      <w:r>
+        <w:rPr>
+          <w:rFonts w:hint="cs"/>
+          <w:rtl/>
+        </w:rPr>
+        <w:t>מפקמן</w:t>
+      </w:r>
+      <w:proofErr w:type="spellEnd"/>
+      <w:r>
+        <w:rPr>
+          <w:rFonts w:hint="cs"/>
+          <w:rtl/>
+        </w:rPr>
+        <w:t xml:space="preserve">. בנוסף נשמר משתנה בשם </w:t>
+      </w:r>
+      <w:proofErr w:type="spellStart"/>
+      <w:r>
+        <w:t>bestProb</w:t>
+      </w:r>
+      <w:proofErr w:type="spellEnd"/>
+      <w:r>
+        <w:rPr>
+          <w:rFonts w:hint="cs"/>
+          <w:rtl/>
+        </w:rPr>
+        <w:t xml:space="preserve"> שהוא נקבע על ידי אחד מהפרמטרים </w:t>
+      </w:r>
+      <w:proofErr w:type="spellStart"/>
+      <w:r>
+        <w:t>prob_attack</w:t>
+      </w:r>
+      <w:proofErr w:type="spellEnd"/>
+      <w:r>
+        <w:rPr>
+          <w:rFonts w:hint="cs"/>
+          <w:rtl/>
+        </w:rPr>
+        <w:t xml:space="preserve"> ו-</w:t>
+      </w:r>
+      <w:proofErr w:type="spellStart"/>
+      <w:r>
+        <w:t>prob_scaredFlee</w:t>
+      </w:r>
+      <w:proofErr w:type="spellEnd"/>
+      <w:r>
+        <w:rPr>
+          <w:rFonts w:hint="cs"/>
+          <w:rtl/>
+        </w:rPr>
+        <w:t xml:space="preserve"> שמועברים </w:t>
+      </w:r>
+      <w:proofErr w:type="spellStart"/>
+      <w:r>
+        <w:rPr>
+          <w:rFonts w:hint="cs"/>
+          <w:rtl/>
+        </w:rPr>
+        <w:t>לפונ</w:t>
+      </w:r>
+      <w:proofErr w:type="spellEnd"/>
+      <w:r>
+        <w:rPr>
+          <w:rFonts w:hint="cs"/>
+          <w:rtl/>
+        </w:rPr>
+        <w:t xml:space="preserve">׳, והוא קובע את גודל ההבדל </w:t>
+      </w:r>
+      <w:proofErr w:type="spellStart"/>
+      <w:r>
+        <w:rPr>
+          <w:rFonts w:hint="cs"/>
+          <w:rtl/>
+        </w:rPr>
+        <w:t>ההבדל</w:t>
+      </w:r>
+      <w:proofErr w:type="spellEnd"/>
+      <w:r>
+        <w:rPr>
+          <w:rFonts w:hint="cs"/>
+          <w:rtl/>
+        </w:rPr>
+        <w:t xml:space="preserve"> בהסתברויות בין מצב של ״בריחה״ למצב של ״תקיפה״.</w:t>
+      </w:r>
+    </w:p>
+    <w:p>
+      <w:pPr>
+        <w:bidi/>
+        <w:ind w:left="720"/>
+        <w:rPr>
+          <w:rtl/>
+        </w:rPr>
+      </w:pPr>
+    </w:p>
+    <w:p>
+      <w:pPr>
+        <w:bidi/>
+        <w:ind w:left="720"/>
+        <w:rPr>
+          <w:rtl/>
+        </w:rPr>
+      </w:pPr>
+      <w:r>
+        <w:rPr>
+          <w:rFonts w:hint="cs"/>
+          <w:rtl/>
+        </w:rPr>
+        <w:t xml:space="preserve">לסיום, </w:t>
+      </w:r>
+      <w:r>
+        <w:rPr>
+          <w:rFonts w:hint="cs"/>
+          <w:rtl/>
+        </w:rPr>
+        <w:t>ה-</w:t>
+      </w:r>
+      <w:proofErr w:type="spellStart"/>
+      <w:r>
+        <w:t>bestProb</w:t>
+      </w:r>
+      <w:proofErr w:type="spellEnd"/>
+      <w:r>
+        <w:rPr>
+          <w:rFonts w:hint="cs"/>
+          <w:rtl/>
+        </w:rPr>
+        <w:t xml:space="preserve"> מתחלק שווה בשווה בין כל הפעולות שהוגדרו באלגוריתם להיות הטובות ביותר, ואילו המשלים של </w:t>
+      </w:r>
+      <w:proofErr w:type="spellStart"/>
+      <w:r>
+        <w:t>bestProb</w:t>
+      </w:r>
+      <w:proofErr w:type="spellEnd"/>
+      <w:r>
+        <w:rPr>
+          <w:rFonts w:hint="cs"/>
+          <w:rtl/>
+        </w:rPr>
+        <w:t xml:space="preserve"> (שהוא </w:t>
+      </w:r>
+      <w:r>
+        <w:t>1-bestProb</w:t>
+      </w:r>
+      <w:r>
+        <w:rPr>
+          <w:rFonts w:hint="cs"/>
+          <w:rtl/>
+        </w:rPr>
+        <w:t>) מתחלק שווה בשווה בין כל הפעולות החוקיות הבאות. לבסוף וקטור ההסתברויות מנורמל כך שסכומם יהיה 1.</w:t>
+      </w:r>
+    </w:p>
+    <w:p>
+      <w:pPr>
+        <w:bidi/>
+        <w:ind w:left="720"/>
+        <w:rPr>
+          <w:rtl/>
+        </w:rPr>
+      </w:pPr>
+      <w:r>
+        <w:rPr>
+          <w:rFonts w:hint="cs"/>
+          <w:rtl/>
+        </w:rPr>
+        <w:t xml:space="preserve">כך נוצר מצב שבו, כתלות בפרמטרים המועברים </w:t>
+      </w:r>
+      <w:proofErr w:type="spellStart"/>
+      <w:r>
+        <w:rPr>
+          <w:rFonts w:hint="cs"/>
+          <w:rtl/>
+        </w:rPr>
+        <w:t>לפונ</w:t>
+      </w:r>
+      <w:proofErr w:type="spellEnd"/>
+      <w:r>
+        <w:rPr>
+          <w:rFonts w:hint="cs"/>
+          <w:rtl/>
+        </w:rPr>
+        <w:t xml:space="preserve">׳ כמובן, פעולות טובות יותר מבחינת ״בריחה״/״תקיפה״ </w:t>
+      </w:r>
+      <w:r>
+        <w:rPr>
+          <w:rtl/>
+        </w:rPr>
+        <w:t>–</w:t>
+      </w:r>
+      <w:r>
+        <w:rPr>
+          <w:rFonts w:hint="cs"/>
+          <w:rtl/>
+        </w:rPr>
+        <w:t xml:space="preserve"> כתלות במצב הרוחות - יועדפו על פני פעולות אחרות.</w:t>
+      </w:r>
+    </w:p>
+    <w:p>
+      <w:pPr>
+        <w:bidi/>
+        <w:ind w:left="720"/>
+        <w:rPr>
+          <w:rtl/>
+        </w:rPr>
+      </w:pPr>
+    </w:p>
+    <w:p>
+      <w:pPr>
+        <w:bidi/>
+        <w:ind w:left="720"/>
+        <w:rPr>
+          <w:rFonts w:hint="cs"/>
+          <w:rtl/>
+        </w:rPr>
+      </w:pPr>
+      <w:r>
+        <w:rPr>
+          <w:rFonts w:hint="cs"/>
+          <w:rtl/>
+        </w:rPr>
+        <w:t xml:space="preserve">כלומר התפלגות התנועה של הרוח </w:t>
+      </w:r>
+      <w:proofErr w:type="spellStart"/>
+      <w:r>
+        <w:t>DirectionalGhost</w:t>
+      </w:r>
+      <w:proofErr w:type="spellEnd"/>
+      <w:r>
+        <w:rPr>
+          <w:rFonts w:hint="cs"/>
+          <w:rtl/>
+        </w:rPr>
+        <w:t xml:space="preserve"> תהיה כתלות במה מצבה של הרוח</w:t>
+      </w:r>
+      <w:r>
+        <w:rPr>
+          <w:rFonts w:hint="cs"/>
+          <w:rtl/>
+        </w:rPr>
+        <w:t xml:space="preserve">. המצב הראשון הוא כאשר הרוח נמצאת במצב של ״מפחדת״, שהוא המצב לאחר </w:t>
+      </w:r>
+      <w:proofErr w:type="spellStart"/>
+      <w:r>
+        <w:rPr>
+          <w:rFonts w:hint="cs"/>
+          <w:rtl/>
+        </w:rPr>
+        <w:t>שפקמן</w:t>
+      </w:r>
+      <w:proofErr w:type="spellEnd"/>
+      <w:r>
+        <w:rPr>
+          <w:rFonts w:hint="cs"/>
+          <w:rtl/>
+        </w:rPr>
+        <w:t xml:space="preserve"> אכל קפסולה (ואז לפרק זמן מסוים הרוחות נצבעות בלבן והן במצב אכיל), </w:t>
+      </w:r>
+      <w:r>
+        <w:rPr>
+          <w:rFonts w:hint="cs"/>
+          <w:rtl/>
+        </w:rPr>
+        <w:t xml:space="preserve">ואז ההתפלגות תהיה שמצבים אשר ״בורחים״ </w:t>
+      </w:r>
+      <w:proofErr w:type="spellStart"/>
+      <w:r>
+        <w:rPr>
+          <w:rFonts w:hint="cs"/>
+          <w:rtl/>
+        </w:rPr>
+        <w:t>מפקמן</w:t>
+      </w:r>
+      <w:proofErr w:type="spellEnd"/>
+      <w:r>
+        <w:rPr>
+          <w:rFonts w:hint="cs"/>
+          <w:rtl/>
+        </w:rPr>
+        <w:t xml:space="preserve"> יועדפו, </w:t>
+      </w:r>
+      <w:r>
+        <w:rPr>
+          <w:rFonts w:hint="cs"/>
+          <w:rtl/>
+        </w:rPr>
+        <w:t xml:space="preserve">והמצב השני הוא המצב </w:t>
+      </w:r>
+      <w:proofErr w:type="spellStart"/>
+      <w:r>
+        <w:rPr>
+          <w:rFonts w:hint="cs"/>
+          <w:rtl/>
+        </w:rPr>
+        <w:t>הדיפולטי</w:t>
+      </w:r>
+      <w:proofErr w:type="spellEnd"/>
+      <w:r>
+        <w:rPr>
+          <w:rFonts w:hint="cs"/>
+          <w:rtl/>
+        </w:rPr>
+        <w:t xml:space="preserve"> כאשר הרוח נמצאת במצב ״רגיל״, שהוא המצב כאשר </w:t>
+      </w:r>
+      <w:proofErr w:type="spellStart"/>
+      <w:r>
+        <w:rPr>
+          <w:rFonts w:hint="cs"/>
+          <w:rtl/>
+        </w:rPr>
+        <w:t>פקמן</w:t>
+      </w:r>
+      <w:proofErr w:type="spellEnd"/>
+      <w:r>
+        <w:rPr>
+          <w:rFonts w:hint="cs"/>
+          <w:rtl/>
+        </w:rPr>
+        <w:t xml:space="preserve"> לא אכל קפסולה (ואז הרוחות הן בצבעים רגילים שאינם לבן והן אינן במצב אכיל)</w:t>
+      </w:r>
+      <w:r>
+        <w:rPr>
+          <w:rFonts w:hint="cs"/>
+          <w:rtl/>
+        </w:rPr>
+        <w:t xml:space="preserve">, ואז ההתפלגות תהיה שמצבים אשר ״תוקפים״ את </w:t>
+      </w:r>
+      <w:proofErr w:type="spellStart"/>
+      <w:r>
+        <w:rPr>
+          <w:rFonts w:hint="cs"/>
+          <w:rtl/>
+        </w:rPr>
+        <w:t>פקמן</w:t>
+      </w:r>
+      <w:proofErr w:type="spellEnd"/>
+      <w:r>
+        <w:rPr>
+          <w:rFonts w:hint="cs"/>
+          <w:rtl/>
+        </w:rPr>
+        <w:t xml:space="preserve"> יועדפו.</w:t>
+      </w:r>
+    </w:p>
+    <w:p>
+      <w:pPr>
+        <w:bidi/>
+        <w:ind w:left="720"/>
+        <w:rPr>
+          <w:rtl/>
+        </w:rPr>
+      </w:pPr>
+    </w:p>
+    <w:p>
+      <w:pPr>
+        <w:bidi/>
+        <w:ind w:left="720"/>
+        <w:rPr>
+          <w:rtl/>
+        </w:rPr>
+      </w:pPr>
+      <w:r>
+        <w:rPr>
+          <w:rFonts w:hint="cs"/>
+          <w:u w:val="single"/>
+          <w:rtl/>
+        </w:rPr>
+        <w:t>דוגמה ל</w:t>
+      </w:r>
+      <w:r>
+        <w:rPr>
+          <w:rFonts w:hint="cs"/>
+          <w:u w:val="single"/>
+          <w:rtl/>
+        </w:rPr>
+        <w:t>פעולה של ה</w:t>
+      </w:r>
+      <w:r>
+        <w:rPr>
+          <w:rFonts w:hint="cs"/>
+          <w:u w:val="single"/>
+          <w:rtl/>
+        </w:rPr>
+        <w:t>אלגוריתם</w:t>
+      </w:r>
+      <w:r>
+        <w:rPr>
+          <w:rFonts w:hint="cs"/>
+          <w:rtl/>
+        </w:rPr>
+        <w:t xml:space="preserve">: אם יש לרוח 4 פעולות חוקיות מהמצב הנוכחי, כאשר שתיים מהן עדיפות, והפרמטרים שהתקבלו הם </w:t>
+      </w:r>
+      <w:proofErr w:type="spellStart"/>
+      <w:r>
+        <w:t>prob_attack</w:t>
+      </w:r>
+      <w:proofErr w:type="spellEnd"/>
+      <w:r>
+        <w:t xml:space="preserve"> = 0.8</w:t>
+      </w:r>
+      <w:r>
+        <w:rPr>
+          <w:rFonts w:hint="cs"/>
+          <w:rtl/>
+        </w:rPr>
+        <w:t xml:space="preserve"> ו-</w:t>
+      </w:r>
+      <w:proofErr w:type="spellStart"/>
+      <w:r>
+        <w:t>prob_scaredFlee</w:t>
+      </w:r>
+      <w:proofErr w:type="spellEnd"/>
+      <w:r>
+        <w:t xml:space="preserve"> = 0.8</w:t>
+      </w:r>
+      <w:r>
+        <w:rPr>
+          <w:rFonts w:hint="cs"/>
+          <w:rtl/>
+        </w:rPr>
+        <w:t xml:space="preserve"> (הערכים </w:t>
+      </w:r>
+      <w:proofErr w:type="spellStart"/>
+      <w:r>
+        <w:rPr>
+          <w:rFonts w:hint="cs"/>
+          <w:rtl/>
+        </w:rPr>
+        <w:t>הדיפולטיים</w:t>
+      </w:r>
+      <w:proofErr w:type="spellEnd"/>
+      <w:r>
+        <w:rPr>
+          <w:rFonts w:hint="cs"/>
+          <w:rtl/>
+        </w:rPr>
+        <w:t xml:space="preserve"> </w:t>
+      </w:r>
+      <w:proofErr w:type="spellStart"/>
+      <w:r>
+        <w:rPr>
+          <w:rFonts w:hint="cs"/>
+          <w:rtl/>
+        </w:rPr>
+        <w:t>לפונ</w:t>
+      </w:r>
+      <w:proofErr w:type="spellEnd"/>
+      <w:r>
+        <w:rPr>
+          <w:rFonts w:hint="cs"/>
+          <w:rtl/>
+        </w:rPr>
+        <w:t xml:space="preserve">׳), אזי </w:t>
+      </w:r>
+      <w:r>
+        <w:t>0.8</w:t>
+      </w:r>
+      <w:r>
+        <w:rPr>
+          <w:rFonts w:hint="cs"/>
+          <w:rtl/>
+        </w:rPr>
+        <w:t xml:space="preserve"> יתחלק שווה בשווה בין שתי הפעולות העדיפות, כלומר כל פעולה תקבל ראשית </w:t>
+      </w:r>
+      <w:r>
+        <w:t>0.4</w:t>
+      </w:r>
+      <w:r>
+        <w:rPr>
+          <w:rFonts w:hint="cs"/>
+          <w:rtl/>
+        </w:rPr>
+        <w:t xml:space="preserve">, וכמו-כן המשלים שהוא </w:t>
+      </w:r>
+      <w:r>
+        <w:t>0.2</w:t>
+      </w:r>
+      <w:r>
+        <w:rPr>
+          <w:rFonts w:hint="cs"/>
+          <w:rtl/>
+        </w:rPr>
+        <w:t xml:space="preserve"> יתחלק שווה בשווה בין על 4 הפעולות, כלומר כל פעולה תקבל תוספת של </w:t>
+      </w:r>
+      <w:r>
+        <w:t>0.05</w:t>
+      </w:r>
+      <w:r>
+        <w:rPr>
+          <w:rFonts w:hint="cs"/>
+          <w:rtl/>
+        </w:rPr>
+        <w:t xml:space="preserve">. לסיכום כל אחת משתי הפעולות העדיפות יהיו בהסתברות </w:t>
+      </w:r>
+      <w:r>
+        <w:t>0.45</w:t>
+      </w:r>
+      <w:r>
+        <w:rPr>
+          <w:rFonts w:hint="cs"/>
+          <w:rtl/>
+        </w:rPr>
+        <w:t xml:space="preserve"> וכל אחת משתי הפעולות האחרות יהיו בהסתברות של </w:t>
+      </w:r>
+      <w:r>
+        <w:t>0.05</w:t>
+      </w:r>
+      <w:r>
+        <w:rPr>
+          <w:rFonts w:hint="cs"/>
+          <w:rtl/>
+        </w:rPr>
+        <w:t>, והרוח תעדיף את הפעולות הטובות יותר מבחינתה.</w:t>
+      </w:r>
+    </w:p>
+    <w:p>
+      <w:pPr>
+        <w:bidi/>
+        <w:ind w:left="720"/>
+        <w:rPr>
+          <w:rtl/>
+        </w:rPr>
+      </w:pPr>
+    </w:p>
+    <w:p>
+      <w:pPr>
+        <w:pStyle w:val="ListParagraph"/>
+        <w:numPr>
+          <w:ilvl w:val="0"/>
+          <w:numId w:val="14"/>
+        </w:numPr>
+        <w:bidi/>
+        <w:rPr>
+          <w:color w:val="FF0000"/>
+        </w:rPr>
+      </w:pPr>
+      <w:r>
+        <w:rPr>
+          <w:rFonts w:hint="cs"/>
+          <w:color w:val="FF0000"/>
+          <w:rtl/>
+        </w:rPr>
+        <w:t>מימוש בקוד.</w:t>
+      </w:r>
+    </w:p>
+    <w:p>
+      <w:pPr>
+        <w:pStyle w:val="ListParagraph"/>
+        <w:bidi/>
+        <w:rPr>
+          <w:color w:val="FF0000"/>
+        </w:rPr>
+      </w:pPr>
+    </w:p>
+    <w:p>
+      <w:pPr>
+        <w:pStyle w:val="ListParagraph"/>
+        <w:numPr>
+          <w:ilvl w:val="0"/>
+          <w:numId w:val="14"/>
+        </w:numPr>
+        <w:bidi/>
+        <w:rPr>
+          <w:color w:val="FF0000"/>
+        </w:rPr>
+      </w:pPr>
+    </w:p>
+    <w:p>
+      <w:pPr>
+        <w:pStyle w:val="ListParagraph"/>
+        <w:rPr>
+          <w:rFonts w:hint="cs"/>
+          <w:color w:val="000000" w:themeColor="text1"/>
+          <w:rtl/>
+        </w:rPr>
+      </w:pPr>
+    </w:p>
+    <w:p>
+      <w:pPr>
+        <w:pStyle w:val="ListParagraph"/>
+        <w:numPr>
+          <w:ilvl w:val="0"/>
+          <w:numId w:val="14"/>
+        </w:numPr>
+        <w:bidi/>
+        <w:rPr>
+          <w:color w:val="FF0000"/>
+        </w:rPr>
+      </w:pPr>
+      <w:r>
+        <w:rPr>
+          <w:rFonts w:hint="cs"/>
+          <w:color w:val="000000" w:themeColor="text1"/>
+          <w:rtl/>
+        </w:rPr>
+        <w:t>כ</w:t>
+      </w:r>
+    </w:p>
+    <w:p>
+      <w:pPr>
+        <w:bidi/>
+        <w:rPr>
+          <w:color w:val="FF0000"/>
+          <w:rtl/>
+        </w:rPr>
+      </w:pPr>
+    </w:p>
+    <w:p>
+      <w:pPr>
+        <w:bidi/>
+        <w:rPr>
+          <w:color w:val="FF0000"/>
+          <w:rtl/>
+        </w:rPr>
+      </w:pPr>
+    </w:p>
+    <w:p>
+      <w:pPr>
+        <w:bidi/>
+        <w:rPr>
+          <w:color w:val="FF0000"/>
+          <w:rtl/>
+        </w:rPr>
+      </w:pPr>
+    </w:p>
+    <w:p>
+      <w:pPr>
+        <w:bidi/>
+        <w:rPr>
+          <w:u w:val="single"/>
+          <w:rtl/>
+        </w:rPr>
+      </w:pPr>
+      <w:r>
+        <w:rPr>
+          <w:rFonts w:hint="cs"/>
+          <w:u w:val="single"/>
+          <w:rtl/>
+        </w:rPr>
+        <w:t xml:space="preserve">חלק </w:t>
+      </w:r>
+      <w:r>
+        <w:rPr>
+          <w:rFonts w:hint="cs"/>
+          <w:u w:val="single"/>
+          <w:rtl/>
+        </w:rPr>
+        <w:t>ז</w:t>
+      </w:r>
+      <w:r>
+        <w:rPr>
+          <w:rFonts w:hint="cs"/>
+          <w:u w:val="single"/>
+          <w:rtl/>
+        </w:rPr>
+        <w:t xml:space="preserve">׳ </w:t>
+      </w:r>
+      <w:r>
+        <w:rPr>
+          <w:u w:val="single"/>
+          <w:rtl/>
+        </w:rPr>
+        <w:t>–</w:t>
+      </w:r>
+      <w:r>
+        <w:rPr>
+          <w:rFonts w:hint="cs"/>
+          <w:u w:val="single"/>
+          <w:rtl/>
+        </w:rPr>
+        <w:t xml:space="preserve"> </w:t>
+      </w:r>
+      <w:r>
+        <w:rPr>
+          <w:rFonts w:hint="cs"/>
+          <w:u w:val="single"/>
+          <w:rtl/>
+        </w:rPr>
+        <w:t>ניסוח</w:t>
+      </w:r>
+      <w:r>
+        <w:rPr>
+          <w:rFonts w:hint="cs"/>
+          <w:u w:val="single"/>
+          <w:rtl/>
+        </w:rPr>
+        <w:t xml:space="preserve"> השערות במשחק </w:t>
+      </w:r>
+      <w:proofErr w:type="spellStart"/>
+      <w:r>
+        <w:rPr>
+          <w:rFonts w:hint="cs"/>
+          <w:u w:val="single"/>
+          <w:rtl/>
+        </w:rPr>
+        <w:t>פקמן</w:t>
+      </w:r>
+      <w:proofErr w:type="spellEnd"/>
+    </w:p>
+    <w:p>
+      <w:pPr>
+        <w:bidi/>
+        <w:rPr>
+          <w:color w:val="FF0000"/>
+          <w:rtl/>
+        </w:rPr>
+      </w:pPr>
+    </w:p>
+    <w:p>
+      <w:pPr>
+        <w:bidi/>
+        <w:rPr>
+          <w:color w:val="FF0000"/>
+          <w:rtl/>
+        </w:rPr>
+      </w:pPr>
+    </w:p>
+    <w:p>
+      <w:pPr>
+        <w:bidi/>
+        <w:rPr>
+          <w:color w:val="FF0000"/>
+          <w:rtl/>
+        </w:rPr>
+      </w:pPr>
+    </w:p>
+    <w:p>
+      <w:pPr>
+        <w:bidi/>
+        <w:rPr>
+          <w:color w:val="FF0000"/>
+          <w:rtl/>
+        </w:rPr>
+      </w:pPr>
+    </w:p>
+    <w:p>
+      <w:pPr>
+        <w:bidi/>
+        <w:rPr>
+          <w:color w:val="FF0000"/>
+          <w:rtl/>
+        </w:rPr>
+      </w:pPr>
+    </w:p>
+    <w:p>
+      <w:pPr>
+        <w:bidi/>
+        <w:rPr>
+          <w:color w:val="FF0000"/>
+          <w:rtl/>
+        </w:rPr>
+      </w:pPr>
+    </w:p>
+    <w:p>
+      <w:pPr>
+        <w:bidi/>
+        <w:rPr>
+          <w:rFonts w:hint="cs"/>
+          <w:u w:val="single"/>
+          <w:rtl/>
+        </w:rPr>
+      </w:pPr>
+      <w:r>
+        <w:rPr>
+          <w:rFonts w:hint="cs"/>
+          <w:u w:val="single"/>
+          <w:rtl/>
+        </w:rPr>
+        <w:t xml:space="preserve">חלק </w:t>
+      </w:r>
+      <w:r>
+        <w:rPr>
+          <w:rFonts w:hint="cs"/>
+          <w:u w:val="single"/>
+          <w:rtl/>
+        </w:rPr>
+        <w:t>ח</w:t>
+      </w:r>
+      <w:r>
+        <w:rPr>
+          <w:rFonts w:hint="cs"/>
+          <w:u w:val="single"/>
+          <w:rtl/>
+        </w:rPr>
+        <w:t xml:space="preserve">׳ </w:t>
+      </w:r>
+      <w:r>
+        <w:rPr>
+          <w:u w:val="single"/>
+          <w:rtl/>
+        </w:rPr>
+        <w:t>–</w:t>
+      </w:r>
+      <w:r>
+        <w:rPr>
+          <w:rFonts w:hint="cs"/>
+          <w:u w:val="single"/>
+          <w:rtl/>
+        </w:rPr>
+        <w:t xml:space="preserve"> ניסו</w:t>
+      </w:r>
+      <w:r>
+        <w:rPr>
+          <w:rFonts w:hint="cs"/>
+          <w:u w:val="single"/>
+          <w:rtl/>
+        </w:rPr>
+        <w:t>יים, תוצאות ומסקנות</w:t>
+      </w:r>
+    </w:p>
+    <w:p>
+      <w:pPr>
+        <w:bidi/>
+        <w:rPr>
+          <w:rFonts w:hint="cs"/>
+          <w:color w:val="FF0000"/>
+          <w:rtl/>
+        </w:rPr>
+      </w:pPr>
     </w:p>
     <w:sectPr>
       <w:pgSz w:w="11900" w:h="16840"/>
@@ -3690,6 +5226,95 @@
     </w:lvl>
   </w:abstractNum>
   <w:abstractNum w:abstractNumId="4" w15:restartNumberingAfterBreak="0">
+    <w:nsid w:val="299503A0"/>
+    <w:multiLevelType w:val="hybridMultilevel"/>
+    <w:tmpl w:val="BFB4E0A6"/>
+    <w:lvl w:ilvl="0" w:tplc="04090011">
+      <w:start w:val="1"/>
+      <w:numFmt w:val="decimal"/>
+      <w:lvlText w:val="%1)"/>
+      <w:lvlJc w:val="left"/>
+      <w:pPr>
+        <w:ind w:left="720" w:hanging="360"/>
+      </w:pPr>
+      <w:rPr>
+        <w:rFonts w:hint="default"/>
+      </w:rPr>
+    </w:lvl>
+    <w:lvl w:ilvl="1" w:tplc="04090019" w:tentative="1">
+      <w:start w:val="1"/>
+      <w:numFmt w:val="lowerLetter"/>
+      <w:lvlText w:val="%2."/>
+      <w:lvlJc w:val="left"/>
+      <w:pPr>
+        <w:ind w:left="1440" w:hanging="360"/>
+      </w:pPr>
+    </w:lvl>
+    <w:lvl w:ilvl="2" w:tplc="0409001B" w:tentative="1">
+      <w:start w:val="1"/>
+      <w:numFmt w:val="lowerRoman"/>
+      <w:lvlText w:val="%3."/>
+      <w:lvlJc w:val="right"/>
+      <w:pPr>
+        <w:ind w:left="2160" w:hanging="180"/>
+      </w:pPr>
+    </w:lvl>
+    <w:lvl w:ilvl="3" w:tplc="0409000F" w:tentative="1">
+      <w:start w:val="1"/>
+      <w:numFmt w:val="decimal"/>
+      <w:lvlText w:val="%4."/>
+      <w:lvlJc w:val="left"/>
+      <w:pPr>
+        <w:ind w:left="2880" w:hanging="360"/>
+      </w:pPr>
+    </w:lvl>
+    <w:lvl w:ilvl="4" w:tplc="04090019" w:tentative="1">
+      <w:start w:val="1"/>
+      <w:numFmt w:val="lowerLetter"/>
+      <w:lvlText w:val="%5."/>
+      <w:lvlJc w:val="left"/>
+      <w:pPr>
+        <w:ind w:left="3600" w:hanging="360"/>
+      </w:pPr>
+    </w:lvl>
+    <w:lvl w:ilvl="5" w:tplc="0409001B" w:tentative="1">
+      <w:start w:val="1"/>
+      <w:numFmt w:val="lowerRoman"/>
+      <w:lvlText w:val="%6."/>
+      <w:lvlJc w:val="right"/>
+      <w:pPr>
+        <w:ind w:left="4320" w:hanging="180"/>
+      </w:pPr>
+    </w:lvl>
+    <w:lvl w:ilvl="6" w:tplc="0409000F" w:tentative="1">
+      <w:start w:val="1"/>
+      <w:numFmt w:val="decimal"/>
+      <w:lvlText w:val="%7."/>
+      <w:lvlJc w:val="left"/>
+      <w:pPr>
+        <w:ind w:left="5040" w:hanging="360"/>
+      </w:pPr>
+    </w:lvl>
+    <w:lvl w:ilvl="7" w:tplc="04090019" w:tentative="1">
+      <w:start w:val="1"/>
+      <w:numFmt w:val="lowerLetter"/>
+      <w:lvlText w:val="%8."/>
+      <w:lvlJc w:val="left"/>
+      <w:pPr>
+        <w:ind w:left="5760" w:hanging="360"/>
+      </w:pPr>
+    </w:lvl>
+    <w:lvl w:ilvl="8" w:tplc="0409001B" w:tentative="1">
+      <w:start w:val="1"/>
+      <w:numFmt w:val="lowerRoman"/>
+      <w:lvlText w:val="%9."/>
+      <w:lvlJc w:val="right"/>
+      <w:pPr>
+        <w:ind w:left="6480" w:hanging="180"/>
+      </w:pPr>
+    </w:lvl>
+  </w:abstractNum>
+  <w:abstractNum w:abstractNumId="5" w15:restartNumberingAfterBreak="0">
     <w:nsid w:val="32C625A8"/>
     <w:multiLevelType w:val="hybridMultilevel"/>
     <w:tmpl w:val="011AB5F8"/>
@@ -3778,7 +5403,7 @@
       </w:pPr>
     </w:lvl>
   </w:abstractNum>
-  <w:abstractNum w:abstractNumId="5" w15:restartNumberingAfterBreak="0">
+  <w:abstractNum w:abstractNumId="6" w15:restartNumberingAfterBreak="0">
     <w:nsid w:val="3EA50831"/>
     <w:multiLevelType w:val="hybridMultilevel"/>
     <w:tmpl w:val="79869ECE"/>
@@ -3867,7 +5492,97 @@
       </w:pPr>
     </w:lvl>
   </w:abstractNum>
-  <w:abstractNum w:abstractNumId="6" w15:restartNumberingAfterBreak="0">
+  <w:abstractNum w:abstractNumId="7" w15:restartNumberingAfterBreak="0">
+    <w:nsid w:val="427D74CE"/>
+    <w:multiLevelType w:val="hybridMultilevel"/>
+    <w:tmpl w:val="07C8F0A6"/>
+    <w:lvl w:ilvl="0" w:tplc="98FC9462">
+      <w:start w:val="1"/>
+      <w:numFmt w:val="decimal"/>
+      <w:lvlText w:val="%1)"/>
+      <w:lvlJc w:val="left"/>
+      <w:pPr>
+        <w:ind w:left="720" w:hanging="360"/>
+      </w:pPr>
+      <w:rPr>
+        <w:rFonts w:hint="default"/>
+        <w:color w:val="000000" w:themeColor="text1"/>
+      </w:rPr>
+    </w:lvl>
+    <w:lvl w:ilvl="1" w:tplc="04090019" w:tentative="1">
+      <w:start w:val="1"/>
+      <w:numFmt w:val="lowerLetter"/>
+      <w:lvlText w:val="%2."/>
+      <w:lvlJc w:val="left"/>
+      <w:pPr>
+        <w:ind w:left="1440" w:hanging="360"/>
+      </w:pPr>
+    </w:lvl>
+    <w:lvl w:ilvl="2" w:tplc="0409001B" w:tentative="1">
+      <w:start w:val="1"/>
+      <w:numFmt w:val="lowerRoman"/>
+      <w:lvlText w:val="%3."/>
+      <w:lvlJc w:val="right"/>
+      <w:pPr>
+        <w:ind w:left="2160" w:hanging="180"/>
+      </w:pPr>
+    </w:lvl>
+    <w:lvl w:ilvl="3" w:tplc="0409000F" w:tentative="1">
+      <w:start w:val="1"/>
+      <w:numFmt w:val="decimal"/>
+      <w:lvlText w:val="%4."/>
+      <w:lvlJc w:val="left"/>
+      <w:pPr>
+        <w:ind w:left="2880" w:hanging="360"/>
+      </w:pPr>
+    </w:lvl>
+    <w:lvl w:ilvl="4" w:tplc="04090019" w:tentative="1">
+      <w:start w:val="1"/>
+      <w:numFmt w:val="lowerLetter"/>
+      <w:lvlText w:val="%5."/>
+      <w:lvlJc w:val="left"/>
+      <w:pPr>
+        <w:ind w:left="3600" w:hanging="360"/>
+      </w:pPr>
+    </w:lvl>
+    <w:lvl w:ilvl="5" w:tplc="0409001B" w:tentative="1">
+      <w:start w:val="1"/>
+      <w:numFmt w:val="lowerRoman"/>
+      <w:lvlText w:val="%6."/>
+      <w:lvlJc w:val="right"/>
+      <w:pPr>
+        <w:ind w:left="4320" w:hanging="180"/>
+      </w:pPr>
+    </w:lvl>
+    <w:lvl w:ilvl="6" w:tplc="0409000F" w:tentative="1">
+      <w:start w:val="1"/>
+      <w:numFmt w:val="decimal"/>
+      <w:lvlText w:val="%7."/>
+      <w:lvlJc w:val="left"/>
+      <w:pPr>
+        <w:ind w:left="5040" w:hanging="360"/>
+      </w:pPr>
+    </w:lvl>
+    <w:lvl w:ilvl="7" w:tplc="04090019" w:tentative="1">
+      <w:start w:val="1"/>
+      <w:numFmt w:val="lowerLetter"/>
+      <w:lvlText w:val="%8."/>
+      <w:lvlJc w:val="left"/>
+      <w:pPr>
+        <w:ind w:left="5760" w:hanging="360"/>
+      </w:pPr>
+    </w:lvl>
+    <w:lvl w:ilvl="8" w:tplc="0409001B" w:tentative="1">
+      <w:start w:val="1"/>
+      <w:numFmt w:val="lowerRoman"/>
+      <w:lvlText w:val="%9."/>
+      <w:lvlJc w:val="right"/>
+      <w:pPr>
+        <w:ind w:left="6480" w:hanging="180"/>
+      </w:pPr>
+    </w:lvl>
+  </w:abstractNum>
+  <w:abstractNum w:abstractNumId="8" w15:restartNumberingAfterBreak="0">
     <w:nsid w:val="60C657DD"/>
     <w:multiLevelType w:val="hybridMultilevel"/>
     <w:tmpl w:val="011AB5F8"/>
@@ -3956,7 +5671,7 @@
       </w:pPr>
     </w:lvl>
   </w:abstractNum>
-  <w:abstractNum w:abstractNumId="7" w15:restartNumberingAfterBreak="0">
+  <w:abstractNum w:abstractNumId="9" w15:restartNumberingAfterBreak="0">
     <w:nsid w:val="616E00CB"/>
     <w:multiLevelType w:val="hybridMultilevel"/>
     <w:tmpl w:val="481E1CEE"/>
@@ -4047,7 +5762,7 @@
       </w:pPr>
     </w:lvl>
   </w:abstractNum>
-  <w:abstractNum w:abstractNumId="8" w15:restartNumberingAfterBreak="0">
+  <w:abstractNum w:abstractNumId="10" w15:restartNumberingAfterBreak="0">
     <w:nsid w:val="673D6C62"/>
     <w:multiLevelType w:val="hybridMultilevel"/>
     <w:tmpl w:val="206AFE92"/>
@@ -4136,7 +5851,7 @@
       </w:pPr>
     </w:lvl>
   </w:abstractNum>
-  <w:abstractNum w:abstractNumId="9" w15:restartNumberingAfterBreak="0">
+  <w:abstractNum w:abstractNumId="11" w15:restartNumberingAfterBreak="0">
     <w:nsid w:val="6D133C37"/>
     <w:multiLevelType w:val="hybridMultilevel"/>
     <w:tmpl w:val="AF3C0E9E"/>
@@ -4250,7 +5965,7 @@
       </w:rPr>
     </w:lvl>
   </w:abstractNum>
-  <w:abstractNum w:abstractNumId="10" w15:restartNumberingAfterBreak="0">
+  <w:abstractNum w:abstractNumId="12" w15:restartNumberingAfterBreak="0">
     <w:nsid w:val="79AF10B7"/>
     <w:multiLevelType w:val="hybridMultilevel"/>
     <w:tmpl w:val="DA9E7E96"/>
@@ -4340,7 +6055,7 @@
       </w:pPr>
     </w:lvl>
   </w:abstractNum>
-  <w:abstractNum w:abstractNumId="11" w15:restartNumberingAfterBreak="0">
+  <w:abstractNum w:abstractNumId="13" w15:restartNumberingAfterBreak="0">
     <w:nsid w:val="7CC84DA1"/>
     <w:multiLevelType w:val="hybridMultilevel"/>
     <w:tmpl w:val="01FED3FA"/>
@@ -4433,7 +6148,7 @@
     <w:abstractNumId w:val="3"/>
   </w:num>
   <w:num w:numId="2">
-    <w:abstractNumId w:val="7"/>
+    <w:abstractNumId w:val="9"/>
   </w:num>
   <w:num w:numId="3">
     <w:abstractNumId w:val="1"/>
@@ -4442,28 +6157,34 @@
     <w:abstractNumId w:val="2"/>
   </w:num>
   <w:num w:numId="5">
+    <w:abstractNumId w:val="13"/>
+  </w:num>
+  <w:num w:numId="6">
+    <w:abstractNumId w:val="10"/>
+  </w:num>
+  <w:num w:numId="7">
     <w:abstractNumId w:val="11"/>
   </w:num>
-  <w:num w:numId="6">
-    <w:abstractNumId w:val="8"/>
-  </w:num>
-  <w:num w:numId="7">
-    <w:abstractNumId w:val="9"/>
-  </w:num>
   <w:num w:numId="8">
-    <w:abstractNumId w:val="5"/>
+    <w:abstractNumId w:val="6"/>
   </w:num>
   <w:num w:numId="9">
     <w:abstractNumId w:val="0"/>
   </w:num>
   <w:num w:numId="10">
-    <w:abstractNumId w:val="6"/>
+    <w:abstractNumId w:val="8"/>
   </w:num>
   <w:num w:numId="11">
-    <w:abstractNumId w:val="10"/>
+    <w:abstractNumId w:val="12"/>
   </w:num>
   <w:num w:numId="12">
+    <w:abstractNumId w:val="5"/>
+  </w:num>
+  <w:num w:numId="13">
     <w:abstractNumId w:val="4"/>
+  </w:num>
+  <w:num w:numId="14">
+    <w:abstractNumId w:val="7"/>
   </w:num>
 </w:numbering>
 </file>

</xml_diff>

<commit_message>
Finish code except for Part I
</commit_message>
<xml_diff>
--- a/HW2.docx
+++ b/HW2.docx
@@ -3374,14 +3374,14 @@
         </w:numPr>
         <w:bidi/>
         <w:rPr>
-          <w:color w:val="FF0000"/>
+          <w:color w:val="000000" w:themeColor="text1"/>
           <w:u w:val="single"/>
         </w:rPr>
       </w:pPr>
       <w:r>
         <w:rPr>
           <w:rFonts w:hint="cs"/>
-          <w:color w:val="FF0000"/>
+          <w:color w:val="000000" w:themeColor="text1"/>
           <w:rtl/>
         </w:rPr>
         <w:t>מימוש בקוד.</w:t>
@@ -3670,68 +3670,745 @@
         <w:pStyle w:val="ListParagraph"/>
         <w:bidi/>
         <w:rPr>
-          <w:color w:val="FF0000"/>
-          <w:rtl/>
-        </w:rPr>
-      </w:pPr>
-      <w:r>
-        <w:rPr>
-          <w:rFonts w:hint="cs"/>
-          <w:color w:val="FF0000"/>
+          <w:rFonts w:hint="cs"/>
+          <w:color w:val="000000" w:themeColor="text1"/>
+          <w:rtl/>
+        </w:rPr>
+      </w:pPr>
+      <w:r>
+        <w:rPr>
+          <w:rFonts w:hint="cs"/>
+          <w:color w:val="000000" w:themeColor="text1"/>
           <w:rtl/>
         </w:rPr>
         <w:t xml:space="preserve">לגבי התוצאות בהרצה, אנחנו מצפים </w:t>
       </w:r>
+      <w:r>
+        <w:rPr>
+          <w:rFonts w:hint="cs"/>
+          <w:color w:val="000000" w:themeColor="text1"/>
+          <w:rtl/>
+        </w:rPr>
+        <w:t xml:space="preserve">שהשחקן </w:t>
+      </w:r>
+      <w:proofErr w:type="spellStart"/>
+      <w:r>
+        <w:rPr>
+          <w:rFonts w:hint="cs"/>
+          <w:color w:val="000000" w:themeColor="text1"/>
+          <w:rtl/>
+        </w:rPr>
+        <w:t>פקמן</w:t>
+      </w:r>
+      <w:proofErr w:type="spellEnd"/>
+      <w:r>
+        <w:rPr>
+          <w:rFonts w:hint="cs"/>
+          <w:color w:val="000000" w:themeColor="text1"/>
+          <w:rtl/>
+        </w:rPr>
+        <w:t xml:space="preserve"> ינצח באחוז גבוה יותר של המקרים. זאת מכיוון שהשחקן משחק בצורה ריאלית מדי ולא בצורה פחדנית </w:t>
+      </w:r>
+      <w:r>
+        <w:rPr>
+          <w:rFonts w:hint="cs"/>
+          <w:color w:val="000000" w:themeColor="text1"/>
+          <w:rtl/>
+        </w:rPr>
+        <w:t>יתר על המידה</w:t>
+      </w:r>
+      <w:r>
+        <w:rPr>
+          <w:rFonts w:hint="cs"/>
+          <w:color w:val="000000" w:themeColor="text1"/>
+          <w:rtl/>
+        </w:rPr>
+        <w:t xml:space="preserve"> אשר גורמת לו להיות זהיר מדי ועקב כך לנצח פחות פעמים.</w:t>
+      </w:r>
+      <w:r>
+        <w:rPr>
+          <w:rFonts w:hint="cs"/>
+          <w:color w:val="000000" w:themeColor="text1"/>
+          <w:rtl/>
+        </w:rPr>
+        <w:t xml:space="preserve"> כאשר </w:t>
+      </w:r>
+      <w:proofErr w:type="spellStart"/>
+      <w:r>
+        <w:rPr>
+          <w:rFonts w:hint="cs"/>
+          <w:color w:val="000000" w:themeColor="text1"/>
+          <w:rtl/>
+        </w:rPr>
+        <w:t>פקמן</w:t>
+      </w:r>
+      <w:proofErr w:type="spellEnd"/>
+      <w:r>
+        <w:rPr>
+          <w:rFonts w:hint="cs"/>
+          <w:color w:val="000000" w:themeColor="text1"/>
+          <w:rtl/>
+        </w:rPr>
+        <w:t xml:space="preserve"> זהיר מדי הוא עלול שלא לעשות צעדים אשר ייטיבו </w:t>
+      </w:r>
+      <w:proofErr w:type="spellStart"/>
+      <w:r>
+        <w:rPr>
+          <w:rFonts w:hint="cs"/>
+          <w:color w:val="000000" w:themeColor="text1"/>
+          <w:rtl/>
+        </w:rPr>
+        <w:t>עימו</w:t>
+      </w:r>
+      <w:proofErr w:type="spellEnd"/>
+      <w:r>
+        <w:rPr>
+          <w:rFonts w:hint="cs"/>
+          <w:color w:val="000000" w:themeColor="text1"/>
+          <w:rtl/>
+        </w:rPr>
+        <w:t xml:space="preserve"> ואשר הרוח בהסתברות גבוהה תבחר אותם אלא לעשות צעדים מניעתיים </w:t>
+      </w:r>
+      <w:proofErr w:type="spellStart"/>
+      <w:r>
+        <w:rPr>
+          <w:rFonts w:hint="cs"/>
+          <w:color w:val="000000" w:themeColor="text1"/>
+          <w:rtl/>
+        </w:rPr>
+        <w:t>ו״בורחים</w:t>
+      </w:r>
+      <w:proofErr w:type="spellEnd"/>
+      <w:r>
+        <w:rPr>
+          <w:rFonts w:hint="cs"/>
+          <w:color w:val="000000" w:themeColor="text1"/>
+          <w:rtl/>
+        </w:rPr>
+        <w:t>״ מהרוח רק בשל ההסתברות הנמוכה שהם אכן יקרו.</w:t>
+      </w:r>
     </w:p>
     <w:p>
       <w:pPr>
         <w:pStyle w:val="ListParagraph"/>
-        <w:bidi/>
-        <w:rPr>
-          <w:color w:val="FF0000"/>
-          <w:rtl/>
-        </w:rPr>
-      </w:pPr>
-      <w:bookmarkStart w:id="0" w:name="_GoBack"/>
-      <w:bookmarkEnd w:id="0"/>
+        <w:rPr>
+          <w:color w:val="FF0000"/>
+        </w:rPr>
+      </w:pPr>
     </w:p>
     <w:p>
       <w:pPr>
         <w:pStyle w:val="ListParagraph"/>
         <w:bidi/>
         <w:rPr>
-          <w:color w:val="FF0000"/>
-          <w:rtl/>
-        </w:rPr>
-      </w:pPr>
-      <w:r>
-        <w:rPr>
-          <w:rFonts w:hint="cs"/>
-          <w:color w:val="FF0000"/>
-          <w:rtl/>
-        </w:rPr>
-        <w:t xml:space="preserve">דוגמאות של מקרים שונים שיתמכו בציפיות: </w:t>
+          <w:color w:val="000000" w:themeColor="text1"/>
+          <w:rtl/>
+        </w:rPr>
+      </w:pPr>
+      <w:r>
+        <w:rPr>
+          <w:rFonts w:hint="cs"/>
+          <w:color w:val="000000" w:themeColor="text1"/>
+          <w:rtl/>
+        </w:rPr>
+        <w:t xml:space="preserve">ניתן שתי </w:t>
+      </w:r>
+      <w:r>
+        <w:rPr>
+          <w:rFonts w:hint="cs"/>
+          <w:color w:val="000000" w:themeColor="text1"/>
+          <w:rtl/>
+        </w:rPr>
+        <w:t>דוגמאות של מקרים שונים שיתמכו בציפיות:</w:t>
       </w:r>
     </w:p>
     <w:p>
       <w:pPr>
         <w:pStyle w:val="ListParagraph"/>
-        <w:bidi/>
-        <w:rPr>
-          <w:color w:val="FF0000"/>
-          <w:rtl/>
-        </w:rPr>
-      </w:pPr>
+        <w:numPr>
+          <w:ilvl w:val="0"/>
+          <w:numId w:val="15"/>
+        </w:numPr>
+        <w:bidi/>
+        <w:rPr>
+          <w:color w:val="000000" w:themeColor="text1"/>
+        </w:rPr>
+      </w:pPr>
+      <w:r>
+        <w:rPr>
+          <w:rFonts w:hint="cs"/>
+          <w:color w:val="000000" w:themeColor="text1"/>
+          <w:rtl/>
+        </w:rPr>
+        <w:lastRenderedPageBreak/>
+        <w:t xml:space="preserve">אם למשל </w:t>
+      </w:r>
+      <w:proofErr w:type="spellStart"/>
+      <w:r>
+        <w:rPr>
+          <w:rFonts w:hint="cs"/>
+          <w:color w:val="000000" w:themeColor="text1"/>
+          <w:rtl/>
+        </w:rPr>
+        <w:t>לפקמן</w:t>
+      </w:r>
+      <w:proofErr w:type="spellEnd"/>
+      <w:r>
+        <w:rPr>
+          <w:rFonts w:hint="cs"/>
+          <w:color w:val="000000" w:themeColor="text1"/>
+          <w:rtl/>
+        </w:rPr>
+        <w:t xml:space="preserve"> נותרה חתיכת אוכל אחרונה לאכול והוא רחוק ממנה 2 צעדים, אבל הוגדרה לו באלגוריתם </w:t>
+      </w:r>
+      <w:proofErr w:type="spellStart"/>
+      <w:r>
+        <w:rPr>
+          <w:rFonts w:hint="cs"/>
+          <w:color w:val="000000" w:themeColor="text1"/>
+          <w:rtl/>
+        </w:rPr>
+        <w:t>מינימקס</w:t>
+      </w:r>
+      <w:proofErr w:type="spellEnd"/>
+      <w:r>
+        <w:rPr>
+          <w:rFonts w:hint="cs"/>
+          <w:color w:val="000000" w:themeColor="text1"/>
+          <w:rtl/>
+        </w:rPr>
+        <w:t xml:space="preserve"> (כפי שאנו מימשנו אותו) דרגת ״פחדנות״ גבוהה יחסית, כלומר אם הוא במרחק קטן יחסית מרוח העדיפות הגבוהה ביותר שלו תהיה לברוח, אזי הוא ינסה לברוח אחורה מהרוח ואז הוא יכול להיתקל ברוח אחרת שתסגור עליו מן הצד השני. מה שיכול היה לקרות </w:t>
+      </w:r>
+      <w:r>
+        <w:rPr>
+          <w:rFonts w:hint="cs"/>
+          <w:color w:val="000000" w:themeColor="text1"/>
+          <w:rtl/>
+        </w:rPr>
+        <w:t xml:space="preserve">אם </w:t>
+      </w:r>
+      <w:proofErr w:type="spellStart"/>
+      <w:r>
+        <w:rPr>
+          <w:rFonts w:hint="cs"/>
+          <w:color w:val="000000" w:themeColor="text1"/>
+          <w:rtl/>
+        </w:rPr>
+        <w:t>פקמן</w:t>
+      </w:r>
+      <w:proofErr w:type="spellEnd"/>
+      <w:r>
+        <w:rPr>
+          <w:rFonts w:hint="cs"/>
+          <w:color w:val="000000" w:themeColor="text1"/>
+          <w:rtl/>
+        </w:rPr>
+        <w:t xml:space="preserve"> היה פועל לפי </w:t>
+      </w:r>
+      <w:proofErr w:type="spellStart"/>
+      <w:r>
+        <w:rPr>
+          <w:color w:val="000000" w:themeColor="text1"/>
+        </w:rPr>
+        <w:t>RandomExpectimaxAgent</w:t>
+      </w:r>
+      <w:proofErr w:type="spellEnd"/>
+      <w:r>
+        <w:rPr>
+          <w:rFonts w:hint="cs"/>
+          <w:color w:val="000000" w:themeColor="text1"/>
+          <w:rtl/>
+        </w:rPr>
+        <w:t xml:space="preserve"> </w:t>
+      </w:r>
+      <w:r>
+        <w:rPr>
+          <w:rFonts w:hint="cs"/>
+          <w:color w:val="000000" w:themeColor="text1"/>
+          <w:rtl/>
+        </w:rPr>
+        <w:t xml:space="preserve">הוא </w:t>
+      </w:r>
+      <w:proofErr w:type="spellStart"/>
+      <w:r>
+        <w:rPr>
+          <w:rFonts w:hint="cs"/>
+          <w:color w:val="000000" w:themeColor="text1"/>
+          <w:rtl/>
+        </w:rPr>
+        <w:t>שפקמן</w:t>
+      </w:r>
+      <w:proofErr w:type="spellEnd"/>
+      <w:r>
+        <w:rPr>
+          <w:rFonts w:hint="cs"/>
+          <w:color w:val="000000" w:themeColor="text1"/>
+          <w:rtl/>
+        </w:rPr>
+        <w:t xml:space="preserve"> </w:t>
+      </w:r>
+      <w:r>
+        <w:rPr>
+          <w:rFonts w:hint="cs"/>
+          <w:color w:val="000000" w:themeColor="text1"/>
+          <w:rtl/>
+        </w:rPr>
+        <w:t>יכול היה</w:t>
+      </w:r>
+      <w:r>
+        <w:rPr>
+          <w:rFonts w:hint="cs"/>
+          <w:color w:val="000000" w:themeColor="text1"/>
+          <w:rtl/>
+        </w:rPr>
+        <w:t xml:space="preserve"> ״ל</w:t>
+      </w:r>
+      <w:r>
+        <w:rPr>
+          <w:rFonts w:hint="cs"/>
+          <w:color w:val="000000" w:themeColor="text1"/>
+          <w:rtl/>
+        </w:rPr>
+        <w:t>קחת</w:t>
+      </w:r>
+      <w:r>
+        <w:rPr>
+          <w:rFonts w:hint="cs"/>
+          <w:color w:val="000000" w:themeColor="text1"/>
+          <w:rtl/>
+        </w:rPr>
+        <w:t xml:space="preserve"> את הסיכון״ </w:t>
+      </w:r>
+      <w:r>
+        <w:rPr>
+          <w:rFonts w:hint="cs"/>
+          <w:color w:val="000000" w:themeColor="text1"/>
+          <w:rtl/>
+        </w:rPr>
+        <w:t>וללכת</w:t>
+      </w:r>
+      <w:r>
+        <w:rPr>
+          <w:rFonts w:hint="cs"/>
+          <w:color w:val="000000" w:themeColor="text1"/>
+          <w:rtl/>
+        </w:rPr>
+        <w:t xml:space="preserve"> לעבר חתיכת האוכל האחרונה, ומכיוון שההסתברות שהרוח תבחר בצעד שילך לעבר </w:t>
+      </w:r>
+      <w:proofErr w:type="spellStart"/>
+      <w:r>
+        <w:rPr>
+          <w:rFonts w:hint="cs"/>
+          <w:color w:val="000000" w:themeColor="text1"/>
+          <w:rtl/>
+        </w:rPr>
+        <w:t>פקמן</w:t>
+      </w:r>
+      <w:proofErr w:type="spellEnd"/>
+      <w:r>
+        <w:rPr>
+          <w:rFonts w:hint="cs"/>
+          <w:color w:val="000000" w:themeColor="text1"/>
+          <w:rtl/>
+        </w:rPr>
+        <w:t xml:space="preserve"> היא שווה להסתברות שהיא תבחר בצעד </w:t>
+      </w:r>
+      <w:r>
+        <w:rPr>
+          <w:rFonts w:hint="cs"/>
+          <w:color w:val="000000" w:themeColor="text1"/>
+          <w:rtl/>
+        </w:rPr>
+        <w:t xml:space="preserve">כלשהו אחר (ואם נניח שסך ההסתברויות שהרוח לא תלך לעבר </w:t>
+      </w:r>
+      <w:proofErr w:type="spellStart"/>
+      <w:r>
+        <w:rPr>
+          <w:rFonts w:hint="cs"/>
+          <w:color w:val="000000" w:themeColor="text1"/>
+          <w:rtl/>
+        </w:rPr>
+        <w:t>פקמן</w:t>
+      </w:r>
+      <w:proofErr w:type="spellEnd"/>
+      <w:r>
+        <w:rPr>
+          <w:rFonts w:hint="cs"/>
+          <w:color w:val="000000" w:themeColor="text1"/>
+          <w:rtl/>
+        </w:rPr>
+        <w:t xml:space="preserve"> היא גבוהה יחסית) אזי ההסתברות </w:t>
+      </w:r>
+      <w:proofErr w:type="spellStart"/>
+      <w:r>
+        <w:rPr>
+          <w:rFonts w:hint="cs"/>
+          <w:color w:val="000000" w:themeColor="text1"/>
+          <w:rtl/>
+        </w:rPr>
+        <w:t>שפקמן</w:t>
+      </w:r>
+      <w:proofErr w:type="spellEnd"/>
+      <w:r>
+        <w:rPr>
+          <w:rFonts w:hint="cs"/>
+          <w:color w:val="000000" w:themeColor="text1"/>
+          <w:rtl/>
+        </w:rPr>
+        <w:t xml:space="preserve"> היה מצליח לאכול את חתיכת האוכל האחרונה ולנצח את המשחק היא גבוהה.</w:t>
+      </w:r>
     </w:p>
     <w:p>
       <w:pPr>
         <w:pStyle w:val="ListParagraph"/>
-        <w:bidi/>
-        <w:rPr>
-          <w:color w:val="FF0000"/>
-          <w:rtl/>
-        </w:rPr>
-      </w:pPr>
+        <w:numPr>
+          <w:ilvl w:val="0"/>
+          <w:numId w:val="15"/>
+        </w:numPr>
+        <w:bidi/>
+        <w:rPr>
+          <w:color w:val="000000" w:themeColor="text1"/>
+          <w:rtl/>
+        </w:rPr>
+      </w:pPr>
+      <w:r>
+        <w:rPr>
+          <w:rFonts w:hint="cs"/>
+          <w:color w:val="000000" w:themeColor="text1"/>
+          <w:rtl/>
+        </w:rPr>
+        <w:t xml:space="preserve">מקרה נוסף הוא מקרה שבו </w:t>
+      </w:r>
+      <w:proofErr w:type="spellStart"/>
+      <w:r>
+        <w:rPr>
+          <w:rFonts w:hint="cs"/>
+          <w:color w:val="000000" w:themeColor="text1"/>
+          <w:rtl/>
+        </w:rPr>
+        <w:t>פקמן</w:t>
+      </w:r>
+      <w:proofErr w:type="spellEnd"/>
+      <w:r>
+        <w:rPr>
+          <w:rFonts w:hint="cs"/>
+          <w:color w:val="000000" w:themeColor="text1"/>
+          <w:rtl/>
+        </w:rPr>
+        <w:t xml:space="preserve"> קרוב מאד לקפסולה, ומן העבר השני של הקפסולה ממתינה לו רוח. אזי גם במקרה זה, אם </w:t>
+      </w:r>
+      <w:proofErr w:type="spellStart"/>
+      <w:r>
+        <w:rPr>
+          <w:rFonts w:hint="cs"/>
+          <w:color w:val="000000" w:themeColor="text1"/>
+          <w:rtl/>
+        </w:rPr>
+        <w:t>פקמן</w:t>
+      </w:r>
+      <w:proofErr w:type="spellEnd"/>
+      <w:r>
+        <w:rPr>
+          <w:rFonts w:hint="cs"/>
+          <w:color w:val="000000" w:themeColor="text1"/>
+          <w:rtl/>
+        </w:rPr>
+        <w:t xml:space="preserve"> יפחד מדי ויברח מהרוח מכיוון שהיא קרובה, אזי הוא </w:t>
+      </w:r>
+      <w:proofErr w:type="spellStart"/>
+      <w:r>
+        <w:rPr>
+          <w:rFonts w:hint="cs"/>
+          <w:color w:val="000000" w:themeColor="text1"/>
+          <w:rtl/>
+        </w:rPr>
+        <w:t>יסוג</w:t>
+      </w:r>
+      <w:proofErr w:type="spellEnd"/>
+      <w:r>
+        <w:rPr>
+          <w:rFonts w:hint="cs"/>
+          <w:color w:val="000000" w:themeColor="text1"/>
+          <w:rtl/>
+        </w:rPr>
+        <w:t xml:space="preserve">, לא יסיים את המשחק כעת ומן הצד השני יכולה להמתין לו רוח </w:t>
+      </w:r>
+      <w:proofErr w:type="spellStart"/>
+      <w:r>
+        <w:rPr>
+          <w:rFonts w:hint="cs"/>
+          <w:color w:val="000000" w:themeColor="text1"/>
+          <w:rtl/>
+        </w:rPr>
+        <w:t>ש״תסגור</w:t>
+      </w:r>
+      <w:proofErr w:type="spellEnd"/>
+      <w:r>
+        <w:rPr>
+          <w:rFonts w:hint="cs"/>
+          <w:color w:val="000000" w:themeColor="text1"/>
+          <w:rtl/>
+        </w:rPr>
+        <w:t xml:space="preserve"> עליו״ כמו קודם</w:t>
+      </w:r>
+      <w:r>
+        <w:rPr>
+          <w:rFonts w:hint="cs"/>
+          <w:color w:val="000000" w:themeColor="text1"/>
+          <w:rtl/>
+        </w:rPr>
+        <w:t xml:space="preserve"> ותאכל אותו</w:t>
+      </w:r>
+      <w:r>
+        <w:rPr>
+          <w:rFonts w:hint="cs"/>
+          <w:color w:val="000000" w:themeColor="text1"/>
+          <w:rtl/>
+        </w:rPr>
+        <w:t>. לעומת זאת</w:t>
+      </w:r>
+      <w:r>
+        <w:rPr>
+          <w:rFonts w:hint="cs"/>
+          <w:color w:val="000000" w:themeColor="text1"/>
+          <w:rtl/>
+        </w:rPr>
+        <w:t>,</w:t>
+      </w:r>
+      <w:r>
+        <w:rPr>
+          <w:rFonts w:hint="cs"/>
+          <w:color w:val="000000" w:themeColor="text1"/>
+          <w:rtl/>
+        </w:rPr>
+        <w:t xml:space="preserve"> אם הוא היה מתחשב בהסתברויות שהרוח </w:t>
+      </w:r>
+      <w:r>
+        <w:rPr>
+          <w:rFonts w:hint="cs"/>
+          <w:color w:val="000000" w:themeColor="text1"/>
+          <w:rtl/>
+        </w:rPr>
+        <w:t>תלך</w:t>
+      </w:r>
+      <w:r>
+        <w:rPr>
+          <w:rFonts w:hint="cs"/>
+          <w:color w:val="000000" w:themeColor="text1"/>
+          <w:rtl/>
+        </w:rPr>
+        <w:t xml:space="preserve"> לכיוונו </w:t>
+      </w:r>
+      <w:r>
+        <w:rPr>
+          <w:rFonts w:hint="cs"/>
+          <w:color w:val="000000" w:themeColor="text1"/>
+          <w:rtl/>
+        </w:rPr>
+        <w:t xml:space="preserve">מהצד של הקפסולה </w:t>
+      </w:r>
+      <w:r>
+        <w:rPr>
+          <w:rFonts w:hint="cs"/>
+          <w:color w:val="000000" w:themeColor="text1"/>
+          <w:rtl/>
+        </w:rPr>
+        <w:t>ומבין ש</w:t>
+      </w:r>
+      <w:r>
+        <w:rPr>
+          <w:rFonts w:hint="cs"/>
+          <w:color w:val="000000" w:themeColor="text1"/>
+          <w:rtl/>
+        </w:rPr>
+        <w:t xml:space="preserve">סך ההסתברויות שהרוח לא תלך לכיוונו גבוהה מסך ההסתברויות שהרוח תלך לכיוונו </w:t>
+      </w:r>
+      <w:r>
+        <w:rPr>
+          <w:rFonts w:hint="cs"/>
+          <w:color w:val="000000" w:themeColor="text1"/>
+          <w:rtl/>
+        </w:rPr>
+        <w:t xml:space="preserve">- </w:t>
+      </w:r>
+      <w:r>
+        <w:rPr>
+          <w:rFonts w:hint="cs"/>
+          <w:color w:val="000000" w:themeColor="text1"/>
+          <w:rtl/>
+        </w:rPr>
+        <w:t xml:space="preserve">והולך לעבר הקפסולה </w:t>
+      </w:r>
+      <w:r>
+        <w:rPr>
+          <w:rFonts w:hint="cs"/>
+          <w:color w:val="000000" w:themeColor="text1"/>
+          <w:rtl/>
+        </w:rPr>
+        <w:t xml:space="preserve">- </w:t>
+      </w:r>
+      <w:r>
+        <w:rPr>
+          <w:rFonts w:hint="cs"/>
+          <w:color w:val="000000" w:themeColor="text1"/>
+          <w:rtl/>
+        </w:rPr>
+        <w:t xml:space="preserve">הוא היה מגיע </w:t>
+      </w:r>
+      <w:r>
+        <w:rPr>
+          <w:rFonts w:hint="cs"/>
+          <w:color w:val="000000" w:themeColor="text1"/>
+          <w:rtl/>
+        </w:rPr>
+        <w:t xml:space="preserve">אליה, ואז יכול במקום מצב שבו הוא נפסל ונאכל, לאכול את </w:t>
+      </w:r>
+      <w:r>
+        <w:rPr>
+          <w:rFonts w:hint="cs"/>
+          <w:color w:val="000000" w:themeColor="text1"/>
+          <w:rtl/>
+        </w:rPr>
+        <w:t>שני הרוחות, להמשיך ולסיים את המשחק בניצחון.</w:t>
+      </w:r>
+    </w:p>
+    <w:p>
+      <w:pPr>
+        <w:pStyle w:val="ListParagraph"/>
+        <w:bidi/>
+        <w:rPr>
+          <w:color w:val="FF0000"/>
+          <w:rtl/>
+        </w:rPr>
+      </w:pPr>
+    </w:p>
+    <w:p>
+      <w:pPr>
+        <w:pStyle w:val="ListParagraph"/>
+        <w:bidi/>
+        <w:rPr>
+          <w:color w:val="000000" w:themeColor="text1"/>
+          <w:rtl/>
+        </w:rPr>
+      </w:pPr>
+      <w:r>
+        <w:rPr>
+          <w:rFonts w:hint="cs"/>
+          <w:color w:val="000000" w:themeColor="text1"/>
+          <w:rtl/>
+        </w:rPr>
+        <w:t xml:space="preserve">להלן התוצאות של 100 הרצות עם השחקן </w:t>
+      </w:r>
+      <w:proofErr w:type="spellStart"/>
+      <w:r>
+        <w:rPr>
+          <w:color w:val="000000" w:themeColor="text1"/>
+        </w:rPr>
+        <w:t>RandomExpectimaxAgent</w:t>
+      </w:r>
+      <w:proofErr w:type="spellEnd"/>
+      <w:r>
+        <w:rPr>
+          <w:rFonts w:hint="cs"/>
+          <w:color w:val="000000" w:themeColor="text1"/>
+          <w:rtl/>
+        </w:rPr>
+        <w:t xml:space="preserve"> וניתן לראות שהוא קיבל את הציון </w:t>
+      </w:r>
+      <w:r>
+        <w:rPr>
+          <w:color w:val="000000" w:themeColor="text1"/>
+        </w:rPr>
+        <w:t>98/100</w:t>
+      </w:r>
+      <w:r>
+        <w:rPr>
+          <w:rFonts w:hint="cs"/>
+          <w:color w:val="000000" w:themeColor="text1"/>
+          <w:rtl/>
+        </w:rPr>
+        <w:t>, כלומר אכן הציפיה שלנו התממשה.</w:t>
+      </w:r>
+    </w:p>
+    <w:p>
+      <w:pPr>
+        <w:pStyle w:val="ListParagraph"/>
+        <w:bidi/>
+        <w:rPr>
+          <w:color w:val="FF0000"/>
+          <w:rtl/>
+        </w:rPr>
+      </w:pPr>
+    </w:p>
+    <w:p>
+      <w:pPr>
+        <w:pStyle w:val="ListParagraph"/>
+        <w:bidi/>
+        <w:rPr>
+          <w:rFonts w:hint="cs"/>
+          <w:color w:val="FF0000"/>
+          <w:rtl/>
+        </w:rPr>
+      </w:pPr>
+    </w:p>
+    <w:p>
+      <w:pPr>
+        <w:pStyle w:val="ListParagraph"/>
+        <w:bidi/>
+        <w:rPr>
+          <w:color w:val="FF0000"/>
+          <w:rtl/>
+        </w:rPr>
+      </w:pPr>
+      <w:r>
+        <w:rPr>
+          <w:noProof/>
+          <w:color w:val="FF0000"/>
+          <w:rtl/>
+          <w:lang w:val="he-IL"/>
+        </w:rPr>
+        <w:drawing>
+          <wp:inline distT="0" distB="0" distL="0" distR="0" wp14:anchorId="64F7FDF3" wp14:editId="5998B6AE">
+            <wp:extent cx="5727700" cy="1076960"/>
+            <wp:effectExtent l="0" t="0" r="0" b="2540"/>
+            <wp:docPr id="3" name="Picture 3"/>
+            <wp:cNvGraphicFramePr>
+              <a:graphicFrameLocks xmlns:a="http://schemas.openxmlformats.org/drawingml/2006/main" noChangeAspect="1"/>
+            </wp:cNvGraphicFramePr>
+            <a:graphic xmlns:a="http://schemas.openxmlformats.org/drawingml/2006/main">
+              <a:graphicData uri="http://schemas.openxmlformats.org/drawingml/2006/picture">
+                <pic:pic xmlns:pic="http://schemas.openxmlformats.org/drawingml/2006/picture">
+                  <pic:nvPicPr>
+                    <pic:cNvPr id="3" name="Screen Shot 2018-12-27 at 0.41.29.png"/>
+                    <pic:cNvPicPr/>
+                  </pic:nvPicPr>
+                  <pic:blipFill>
+                    <a:blip r:embed="rId7">
+                      <a:extLst>
+                        <a:ext uri="{28A0092B-C50C-407E-A947-70E740481C1C}">
+                          <a14:useLocalDpi xmlns:a14="http://schemas.microsoft.com/office/drawing/2010/main" val="0"/>
+                        </a:ext>
+                      </a:extLst>
+                    </a:blip>
+                    <a:stretch>
+                      <a:fillRect/>
+                    </a:stretch>
+                  </pic:blipFill>
+                  <pic:spPr>
+                    <a:xfrm>
+                      <a:off x="0" y="0"/>
+                      <a:ext cx="5727700" cy="1076960"/>
+                    </a:xfrm>
+                    <a:prstGeom prst="rect">
+                      <a:avLst/>
+                    </a:prstGeom>
+                  </pic:spPr>
+                </pic:pic>
+              </a:graphicData>
+            </a:graphic>
+          </wp:inline>
+        </w:drawing>
+      </w:r>
     </w:p>
     <w:p>
       <w:pPr>
@@ -4563,13 +5240,13 @@
         </w:numPr>
         <w:bidi/>
         <w:rPr>
-          <w:color w:val="FF0000"/>
-        </w:rPr>
-      </w:pPr>
-      <w:r>
-        <w:rPr>
-          <w:rFonts w:hint="cs"/>
-          <w:color w:val="FF0000"/>
+          <w:color w:val="000000" w:themeColor="text1"/>
+        </w:rPr>
+      </w:pPr>
+      <w:r>
+        <w:rPr>
+          <w:rFonts w:hint="cs"/>
+          <w:color w:val="000000" w:themeColor="text1"/>
           <w:rtl/>
         </w:rPr>
         <w:t>מימוש בקוד.</w:t>
@@ -4593,17 +5270,484 @@
         </w:numPr>
         <w:bidi/>
         <w:rPr>
-          <w:color w:val="FF0000"/>
-        </w:rPr>
-      </w:pPr>
+          <w:color w:val="000000" w:themeColor="text1"/>
+        </w:rPr>
+      </w:pPr>
+      <w:r>
+        <w:rPr>
+          <w:rFonts w:hint="cs"/>
+          <w:color w:val="000000" w:themeColor="text1"/>
+          <w:rtl/>
+        </w:rPr>
+        <w:t>למעשה המימוש של שני ה-</w:t>
+      </w:r>
+      <w:r>
+        <w:rPr>
+          <w:color w:val="000000" w:themeColor="text1"/>
+        </w:rPr>
+        <w:t>Agents</w:t>
+      </w:r>
+      <w:r>
+        <w:rPr>
+          <w:rFonts w:hint="cs"/>
+          <w:color w:val="000000" w:themeColor="text1"/>
+          <w:rtl/>
+        </w:rPr>
+        <w:t xml:space="preserve"> הוא זהה לגמרי למעט הבדל אחד. נסביר את החלק במימושים האחראי על </w:t>
+      </w:r>
+      <w:proofErr w:type="spellStart"/>
+      <w:r>
+        <w:rPr>
+          <w:rFonts w:hint="cs"/>
+          <w:color w:val="000000" w:themeColor="text1"/>
+          <w:rtl/>
+        </w:rPr>
+        <w:t>ההתפלגויות:</w:t>
+      </w:r>
     </w:p>
     <w:p>
       <w:pPr>
         <w:pStyle w:val="ListParagraph"/>
         <w:rPr>
           <w:rFonts w:hint="cs"/>
-          <w:color w:val="000000" w:themeColor="text1"/>
-          <w:rtl/>
+          <w:color w:val="FF0000"/>
+          <w:rtl/>
+        </w:rPr>
+      </w:pPr>
+    </w:p>
+    <w:p>
+      <w:pPr>
+        <w:pStyle w:val="ListParagraph"/>
+        <w:bidi/>
+        <w:rPr>
+          <w:color w:val="000000" w:themeColor="text1"/>
+          <w:rtl/>
+        </w:rPr>
+      </w:pPr>
+      <w:proofErr w:type="spellEnd"/>
+      <w:r>
+        <w:rPr>
+          <w:rFonts w:hint="cs"/>
+          <w:color w:val="000000" w:themeColor="text1"/>
+          <w:rtl/>
+        </w:rPr>
+        <w:t xml:space="preserve">על-מנת לממש את האלגוריתם של </w:t>
+      </w:r>
+      <w:proofErr w:type="spellStart"/>
+      <w:r>
+        <w:rPr>
+          <w:color w:val="000000" w:themeColor="text1"/>
+        </w:rPr>
+        <w:t>Expectimax</w:t>
+      </w:r>
+      <w:proofErr w:type="spellEnd"/>
+      <w:r>
+        <w:rPr>
+          <w:rFonts w:hint="cs"/>
+          <w:color w:val="000000" w:themeColor="text1"/>
+          <w:rtl/>
+        </w:rPr>
+        <w:t xml:space="preserve">, כפי שנלמד בהרצאות, אנו זקוקים למערך ההסתברויות התואם למערך הצעדים החוקיים האפשריים לביצוע. ואז כאשר מדובר במצב הסתברותי (במקרה שלנו </w:t>
+      </w:r>
+      <w:r>
+        <w:rPr>
+          <w:color w:val="000000" w:themeColor="text1"/>
+          <w:rtl/>
+        </w:rPr>
+        <w:t>–</w:t>
+      </w:r>
+      <w:r>
+        <w:rPr>
+          <w:rFonts w:hint="cs"/>
+          <w:color w:val="000000" w:themeColor="text1"/>
+          <w:rtl/>
+        </w:rPr>
+        <w:t xml:space="preserve"> כאשר תורה של רוח לשחק) </w:t>
+      </w:r>
+      <w:r>
+        <w:rPr>
+          <w:color w:val="000000" w:themeColor="text1"/>
+          <w:rtl/>
+        </w:rPr>
+        <w:t>–</w:t>
+      </w:r>
+      <w:r>
+        <w:rPr>
+          <w:rFonts w:hint="cs"/>
+          <w:color w:val="000000" w:themeColor="text1"/>
+          <w:rtl/>
+        </w:rPr>
+        <w:t xml:space="preserve"> אנו מעוניינים להחזיר את הסכום על הערכים שנסמנם </w:t>
+      </w:r>
+      <w:r>
+        <w:rPr>
+          <w:color w:val="000000" w:themeColor="text1"/>
+        </w:rPr>
+        <w:t>b</w:t>
+      </w:r>
+      <w:r>
+        <w:rPr>
+          <w:rFonts w:hint="cs"/>
+          <w:color w:val="000000" w:themeColor="text1"/>
+          <w:rtl/>
+        </w:rPr>
+        <w:t xml:space="preserve"> (מספר הגורמים בסכום הוא כמספר הצעדים החוקיים) כאשר </w:t>
+      </w:r>
+      <w:r>
+        <w:rPr>
+          <w:color w:val="000000" w:themeColor="text1"/>
+        </w:rPr>
+        <w:t>b</w:t>
+      </w:r>
+      <w:r>
+        <w:rPr>
+          <w:rFonts w:hint="cs"/>
+          <w:color w:val="000000" w:themeColor="text1"/>
+          <w:rtl/>
+        </w:rPr>
+        <w:t xml:space="preserve"> הוא מכפלת ערך ה-</w:t>
+      </w:r>
+      <w:proofErr w:type="spellStart"/>
+      <w:r>
+        <w:rPr>
+          <w:color w:val="000000" w:themeColor="text1"/>
+        </w:rPr>
+        <w:t>expectimax</w:t>
+      </w:r>
+      <w:proofErr w:type="spellEnd"/>
+      <w:r>
+        <w:rPr>
+          <w:rFonts w:hint="cs"/>
+          <w:color w:val="000000" w:themeColor="text1"/>
+          <w:rtl/>
+        </w:rPr>
+        <w:t xml:space="preserve"> של צעד מסוים בהסתברות שהרוח תבחר בצעד זה. ולכן גם במימוש של </w:t>
+      </w:r>
+      <w:proofErr w:type="spellStart"/>
+      <w:r>
+        <w:rPr>
+          <w:color w:val="000000" w:themeColor="text1"/>
+        </w:rPr>
+        <w:t>RandomExpectimaxAgent</w:t>
+      </w:r>
+      <w:proofErr w:type="spellEnd"/>
+      <w:r>
+        <w:rPr>
+          <w:rFonts w:hint="cs"/>
+          <w:color w:val="000000" w:themeColor="text1"/>
+          <w:rtl/>
+        </w:rPr>
+        <w:t xml:space="preserve"> (בסעיף ה) וגם במימוש של </w:t>
+      </w:r>
+      <w:proofErr w:type="spellStart"/>
+      <w:r>
+        <w:rPr>
+          <w:color w:val="000000" w:themeColor="text1"/>
+        </w:rPr>
+        <w:t>DirectionalExpectimaxAgent</w:t>
+      </w:r>
+      <w:proofErr w:type="spellEnd"/>
+      <w:r>
+        <w:rPr>
+          <w:rFonts w:hint="cs"/>
+          <w:color w:val="000000" w:themeColor="text1"/>
+          <w:rtl/>
+        </w:rPr>
+        <w:t xml:space="preserve"> (בסעיף ו׳) אנו למעשים מעוניינים להשתמש </w:t>
+      </w:r>
+      <w:proofErr w:type="spellStart"/>
+      <w:r>
+        <w:rPr>
+          <w:rFonts w:hint="cs"/>
+          <w:color w:val="000000" w:themeColor="text1"/>
+          <w:rtl/>
+        </w:rPr>
+        <w:t>בפונ</w:t>
+      </w:r>
+      <w:proofErr w:type="spellEnd"/>
+      <w:r>
+        <w:rPr>
+          <w:rFonts w:hint="cs"/>
+          <w:color w:val="000000" w:themeColor="text1"/>
+          <w:rtl/>
+        </w:rPr>
+        <w:t xml:space="preserve">׳ </w:t>
+      </w:r>
+      <w:proofErr w:type="spellStart"/>
+      <w:r>
+        <w:rPr>
+          <w:color w:val="000000" w:themeColor="text1"/>
+        </w:rPr>
+        <w:t>getDistribution</w:t>
+      </w:r>
+      <w:proofErr w:type="spellEnd"/>
+      <w:r>
+        <w:rPr>
+          <w:rFonts w:hint="cs"/>
+          <w:color w:val="000000" w:themeColor="text1"/>
+          <w:rtl/>
+        </w:rPr>
+        <w:t xml:space="preserve"> שכבר מומשה עבורנו במחלקות של </w:t>
+      </w:r>
+      <w:proofErr w:type="spellStart"/>
+      <w:r>
+        <w:rPr>
+          <w:color w:val="000000" w:themeColor="text1"/>
+        </w:rPr>
+        <w:t>RandomGhost</w:t>
+      </w:r>
+      <w:proofErr w:type="spellEnd"/>
+      <w:r>
+        <w:rPr>
+          <w:rFonts w:hint="cs"/>
+          <w:color w:val="000000" w:themeColor="text1"/>
+          <w:rtl/>
+        </w:rPr>
+        <w:t xml:space="preserve"> ו-</w:t>
+      </w:r>
+      <w:proofErr w:type="spellStart"/>
+      <w:r>
+        <w:rPr>
+          <w:color w:val="000000" w:themeColor="text1"/>
+        </w:rPr>
+        <w:t>DirectionalGhost</w:t>
+      </w:r>
+      <w:proofErr w:type="spellEnd"/>
+      <w:r>
+        <w:rPr>
+          <w:rFonts w:hint="cs"/>
+          <w:color w:val="000000" w:themeColor="text1"/>
+          <w:rtl/>
+        </w:rPr>
+        <w:t xml:space="preserve"> בהתאמה. </w:t>
+      </w:r>
+      <w:proofErr w:type="spellStart"/>
+      <w:r>
+        <w:rPr>
+          <w:rFonts w:hint="cs"/>
+          <w:color w:val="000000" w:themeColor="text1"/>
+          <w:rtl/>
+        </w:rPr>
+        <w:t>פונ</w:t>
+      </w:r>
+      <w:proofErr w:type="spellEnd"/>
+      <w:r>
+        <w:rPr>
+          <w:rFonts w:hint="cs"/>
+          <w:color w:val="000000" w:themeColor="text1"/>
+          <w:rtl/>
+        </w:rPr>
+        <w:t xml:space="preserve">׳ זו מספקת עבורנו את מערך ההסתברויות (התואם למערך הצעדים החוקיים האפשריים לביצוע) </w:t>
+      </w:r>
+      <w:r>
+        <w:rPr>
+          <w:color w:val="000000" w:themeColor="text1"/>
+          <w:rtl/>
+        </w:rPr>
+        <w:t>–</w:t>
+      </w:r>
+      <w:r>
+        <w:rPr>
+          <w:rFonts w:hint="cs"/>
+          <w:color w:val="000000" w:themeColor="text1"/>
+          <w:rtl/>
+        </w:rPr>
+        <w:t xml:space="preserve"> כפי שאנו רוצים.</w:t>
+      </w:r>
+    </w:p>
+    <w:p>
+      <w:pPr>
+        <w:pStyle w:val="ListParagraph"/>
+        <w:bidi/>
+        <w:rPr>
+          <w:color w:val="FF0000"/>
+        </w:rPr>
+      </w:pPr>
+    </w:p>
+    <w:p>
+      <w:pPr>
+        <w:pStyle w:val="ListParagraph"/>
+        <w:bidi/>
+        <w:rPr>
+          <w:rFonts w:hint="cs"/>
+          <w:color w:val="000000" w:themeColor="text1"/>
+          <w:rtl/>
+        </w:rPr>
+      </w:pPr>
+      <w:r>
+        <w:rPr>
+          <w:rFonts w:hint="cs"/>
+          <w:color w:val="000000" w:themeColor="text1"/>
+          <w:rtl/>
+        </w:rPr>
+        <w:t xml:space="preserve">מכאן שההבדל במימושים הוא על איזה אובייקט אנו קוראים </w:t>
+      </w:r>
+      <w:proofErr w:type="spellStart"/>
+      <w:r>
+        <w:rPr>
+          <w:rFonts w:hint="cs"/>
+          <w:color w:val="000000" w:themeColor="text1"/>
+          <w:rtl/>
+        </w:rPr>
+        <w:t>לפונ</w:t>
+      </w:r>
+      <w:proofErr w:type="spellEnd"/>
+      <w:r>
+        <w:rPr>
+          <w:rFonts w:hint="cs"/>
+          <w:color w:val="000000" w:themeColor="text1"/>
+          <w:rtl/>
+        </w:rPr>
+        <w:t xml:space="preserve">׳ </w:t>
+      </w:r>
+      <w:proofErr w:type="spellStart"/>
+      <w:r>
+        <w:rPr>
+          <w:color w:val="000000" w:themeColor="text1"/>
+        </w:rPr>
+        <w:t>getDistribution</w:t>
+      </w:r>
+      <w:proofErr w:type="spellEnd"/>
+      <w:r>
+        <w:rPr>
+          <w:rFonts w:hint="cs"/>
+          <w:color w:val="000000" w:themeColor="text1"/>
+          <w:rtl/>
+        </w:rPr>
+        <w:t xml:space="preserve"> </w:t>
+      </w:r>
+      <w:r>
+        <w:rPr>
+          <w:color w:val="000000" w:themeColor="text1"/>
+          <w:rtl/>
+        </w:rPr>
+        <w:t>–</w:t>
+      </w:r>
+      <w:r>
+        <w:rPr>
+          <w:rFonts w:hint="cs"/>
+          <w:color w:val="000000" w:themeColor="text1"/>
+          <w:rtl/>
+        </w:rPr>
+        <w:t xml:space="preserve"> עבור ה-</w:t>
+      </w:r>
+      <w:proofErr w:type="spellStart"/>
+      <w:r>
+        <w:rPr>
+          <w:color w:val="000000" w:themeColor="text1"/>
+        </w:rPr>
+        <w:t>RandomExpectimaxAgent</w:t>
+      </w:r>
+      <w:proofErr w:type="spellEnd"/>
+      <w:r>
+        <w:rPr>
+          <w:rFonts w:hint="cs"/>
+          <w:color w:val="000000" w:themeColor="text1"/>
+          <w:rtl/>
+        </w:rPr>
+        <w:t xml:space="preserve"> אנחנו מייצרים אובייקט של </w:t>
+      </w:r>
+      <w:proofErr w:type="spellStart"/>
+      <w:r>
+        <w:rPr>
+          <w:color w:val="000000" w:themeColor="text1"/>
+        </w:rPr>
+        <w:t>RandomGhost</w:t>
+      </w:r>
+      <w:proofErr w:type="spellEnd"/>
+      <w:r>
+        <w:rPr>
+          <w:rFonts w:hint="cs"/>
+          <w:color w:val="000000" w:themeColor="text1"/>
+          <w:rtl/>
+        </w:rPr>
+        <w:t xml:space="preserve"> ועבור </w:t>
+      </w:r>
+      <w:r>
+        <w:rPr>
+          <w:rFonts w:hint="cs"/>
+          <w:color w:val="000000" w:themeColor="text1"/>
+          <w:rtl/>
+        </w:rPr>
+        <w:t>ה-</w:t>
+      </w:r>
+      <w:proofErr w:type="spellStart"/>
+      <w:r>
+        <w:rPr>
+          <w:color w:val="000000" w:themeColor="text1"/>
+        </w:rPr>
+        <w:t>DirectionalExpectimaxAgent</w:t>
+      </w:r>
+      <w:proofErr w:type="spellEnd"/>
+      <w:r>
+        <w:rPr>
+          <w:rFonts w:hint="cs"/>
+          <w:color w:val="000000" w:themeColor="text1"/>
+          <w:rtl/>
+        </w:rPr>
+        <w:t xml:space="preserve"> אנחנו </w:t>
+      </w:r>
+      <w:r>
+        <w:rPr>
+          <w:rFonts w:hint="cs"/>
+          <w:color w:val="000000" w:themeColor="text1"/>
+          <w:rtl/>
+        </w:rPr>
+        <w:t xml:space="preserve">מייצרים אובייקט של </w:t>
+      </w:r>
+      <w:proofErr w:type="spellStart"/>
+      <w:r>
+        <w:rPr>
+          <w:color w:val="000000" w:themeColor="text1"/>
+        </w:rPr>
+        <w:t>DirectionalGhost</w:t>
+      </w:r>
+      <w:proofErr w:type="spellEnd"/>
+      <w:r>
+        <w:rPr>
+          <w:rFonts w:hint="cs"/>
+          <w:color w:val="000000" w:themeColor="text1"/>
+          <w:rtl/>
+        </w:rPr>
+        <w:t>. בשני המקרים אנחנו מספקים לבנאי את האינדקס של הרוח ואז קוראים ל-</w:t>
+      </w:r>
+      <w:proofErr w:type="spellStart"/>
+      <w:r>
+        <w:rPr>
+          <w:color w:val="000000" w:themeColor="text1"/>
+        </w:rPr>
+        <w:t>getDistribution</w:t>
+      </w:r>
+      <w:proofErr w:type="spellEnd"/>
+      <w:r>
+        <w:rPr>
+          <w:rFonts w:hint="cs"/>
+          <w:color w:val="000000" w:themeColor="text1"/>
+          <w:rtl/>
+        </w:rPr>
+        <w:t xml:space="preserve"> עליו, ומקבלים התפלגות שווה במקרה הראשון וכזאת שמעדיפה צעדים טובים יותר במקרה השני </w:t>
+      </w:r>
+      <w:r>
+        <w:rPr>
+          <w:color w:val="000000" w:themeColor="text1"/>
+          <w:rtl/>
+        </w:rPr>
+        <w:t>–</w:t>
+      </w:r>
+      <w:r>
+        <w:rPr>
+          <w:rFonts w:hint="cs"/>
+          <w:color w:val="000000" w:themeColor="text1"/>
+          <w:rtl/>
+        </w:rPr>
+        <w:t xml:space="preserve"> בהתאמה.</w:t>
+      </w:r>
+    </w:p>
+    <w:p>
+      <w:pPr>
+        <w:pStyle w:val="ListParagraph"/>
+        <w:rPr>
+          <w:color w:val="FF0000"/>
         </w:rPr>
       </w:pPr>
     </w:p>
@@ -4622,11 +5766,574 @@
       <w:r>
         <w:rPr>
           <w:rFonts w:hint="cs"/>
-          <w:color w:val="000000" w:themeColor="text1"/>
-          <w:rtl/>
-        </w:rPr>
-        <w:t>כ</w:t>
-      </w:r>
+          <w:color w:val="FF0000"/>
+          <w:rtl/>
+        </w:rPr>
+        <w:t>רעיונות לשיפור אסטרטגית הרוחות:</w:t>
+      </w:r>
+    </w:p>
+    <w:p>
+      <w:pPr>
+        <w:pStyle w:val="ListParagraph"/>
+        <w:numPr>
+          <w:ilvl w:val="1"/>
+          <w:numId w:val="14"/>
+        </w:numPr>
+        <w:bidi/>
+        <w:rPr>
+          <w:color w:val="FF0000"/>
+        </w:rPr>
+      </w:pPr>
+      <w:r>
+        <w:rPr>
+          <w:rFonts w:hint="cs"/>
+          <w:color w:val="FF0000"/>
+          <w:u w:val="single"/>
+          <w:rtl/>
+        </w:rPr>
+        <w:t>רוחות המשתפות פעולה בינן לבין עצמן</w:t>
+      </w:r>
+      <w:r>
+        <w:rPr>
+          <w:rFonts w:hint="cs"/>
+          <w:color w:val="FF0000"/>
+          <w:rtl/>
+        </w:rPr>
+        <w:t xml:space="preserve"> </w:t>
+      </w:r>
+      <w:r>
+        <w:rPr>
+          <w:color w:val="FF0000"/>
+          <w:rtl/>
+        </w:rPr>
+        <w:t>–</w:t>
+      </w:r>
+      <w:r>
+        <w:rPr>
+          <w:rFonts w:hint="cs"/>
+          <w:color w:val="FF0000"/>
+          <w:rtl/>
+        </w:rPr>
+        <w:t xml:space="preserve"> עד כה נתקלנו בקוד של רוח (</w:t>
+      </w:r>
+      <w:proofErr w:type="spellStart"/>
+      <w:r>
+        <w:rPr>
+          <w:color w:val="FF0000"/>
+        </w:rPr>
+        <w:t>RandomGhost</w:t>
+      </w:r>
+      <w:proofErr w:type="spellEnd"/>
+      <w:r>
+        <w:rPr>
+          <w:rFonts w:hint="cs"/>
+          <w:color w:val="FF0000"/>
+          <w:rtl/>
+        </w:rPr>
+        <w:t xml:space="preserve"> ו-</w:t>
+      </w:r>
+      <w:proofErr w:type="spellStart"/>
+      <w:r>
+        <w:rPr>
+          <w:color w:val="FF0000"/>
+        </w:rPr>
+        <w:t>DirectionalGhost</w:t>
+      </w:r>
+      <w:proofErr w:type="spellEnd"/>
+      <w:r>
+        <w:rPr>
+          <w:rFonts w:hint="cs"/>
+          <w:color w:val="FF0000"/>
+          <w:rtl/>
+        </w:rPr>
+        <w:t xml:space="preserve">) שמתחשב במיקום של </w:t>
+      </w:r>
+      <w:proofErr w:type="spellStart"/>
+      <w:r>
+        <w:rPr>
+          <w:rFonts w:hint="cs"/>
+          <w:color w:val="FF0000"/>
+          <w:rtl/>
+        </w:rPr>
+        <w:t>פקמן</w:t>
+      </w:r>
+      <w:proofErr w:type="spellEnd"/>
+      <w:r>
+        <w:rPr>
+          <w:rFonts w:hint="cs"/>
+          <w:color w:val="FF0000"/>
+          <w:rtl/>
+        </w:rPr>
+        <w:t xml:space="preserve"> ובמיקום של הרוח עצמה בלבד. מה שנוכל לעשות כדי לשפר את אסטרטגית הרוחות היא שרוח בבואה לבחור את הצעד הבא לחישוב תסתכל גם על </w:t>
+      </w:r>
+      <w:r>
+        <w:rPr>
+          <w:rFonts w:hint="cs"/>
+          <w:color w:val="FF0000"/>
+          <w:rtl/>
+        </w:rPr>
+        <w:t xml:space="preserve">מיקום שאר הרוחות במשחק. אם לדוגמה רוח תבחין כי הרוח השנייה מתקרבת </w:t>
+      </w:r>
+      <w:proofErr w:type="spellStart"/>
+      <w:r>
+        <w:rPr>
+          <w:rFonts w:hint="cs"/>
+          <w:color w:val="FF0000"/>
+          <w:rtl/>
+        </w:rPr>
+        <w:t>לפקמן</w:t>
+      </w:r>
+      <w:proofErr w:type="spellEnd"/>
+      <w:r>
+        <w:rPr>
+          <w:rFonts w:hint="cs"/>
+          <w:color w:val="FF0000"/>
+          <w:rtl/>
+        </w:rPr>
+        <w:t xml:space="preserve"> מכיוון מזרח, ותבחין כי במסלול </w:t>
+      </w:r>
+      <w:r>
+        <w:rPr>
+          <w:color w:val="FF0000"/>
+        </w:rPr>
+        <w:t>BFS</w:t>
+      </w:r>
+      <w:r>
+        <w:rPr>
+          <w:rFonts w:hint="cs"/>
+          <w:color w:val="FF0000"/>
+          <w:rtl/>
+        </w:rPr>
+        <w:t xml:space="preserve"> </w:t>
+      </w:r>
+      <w:proofErr w:type="spellStart"/>
+      <w:r>
+        <w:rPr>
+          <w:rFonts w:hint="cs"/>
+          <w:color w:val="FF0000"/>
+          <w:rtl/>
+        </w:rPr>
+        <w:t>לפקמן</w:t>
+      </w:r>
+      <w:proofErr w:type="spellEnd"/>
+      <w:r>
+        <w:rPr>
+          <w:rFonts w:hint="cs"/>
+          <w:color w:val="FF0000"/>
+          <w:rtl/>
+        </w:rPr>
+        <w:t xml:space="preserve"> יש לו דרך מילוט מכיוון דרום, היא תוכל להגיע אליו מכיוון דרום ובכך הסיכוי ש</w:t>
+      </w:r>
+      <w:r>
+        <w:rPr>
+          <w:rFonts w:hint="cs"/>
+          <w:color w:val="FF0000"/>
+          <w:u w:val="single"/>
+          <w:rtl/>
+        </w:rPr>
+        <w:t>אחת מהרוחות</w:t>
+      </w:r>
+      <w:r>
+        <w:rPr>
+          <w:rFonts w:hint="cs"/>
+          <w:color w:val="FF0000"/>
+          <w:rtl/>
+        </w:rPr>
+        <w:t xml:space="preserve"> ״תסגור עליו״ </w:t>
+      </w:r>
+      <w:r>
+        <w:rPr>
+          <w:color w:val="FF0000"/>
+          <w:rtl/>
+        </w:rPr>
+        <w:t>–</w:t>
+      </w:r>
+      <w:r>
+        <w:rPr>
+          <w:rFonts w:hint="cs"/>
+          <w:color w:val="FF0000"/>
+          <w:rtl/>
+        </w:rPr>
+        <w:t xml:space="preserve"> גדלים משמעותית. דבר זה לא היה מתאפשר ביחס לאסטרטגיות בסעיפים הקודמים מכיוון שכאמור רוח לא מתחשבת </w:t>
+      </w:r>
+      <w:r>
+        <w:rPr>
+          <w:rFonts w:hint="cs"/>
+          <w:color w:val="FF0000"/>
+          <w:rtl/>
+        </w:rPr>
+        <w:lastRenderedPageBreak/>
+        <w:t xml:space="preserve">במיקום הרוחות האחרות, והסיכוי שהיא הייתה מגיעה ״לסגור״ על </w:t>
+      </w:r>
+      <w:proofErr w:type="spellStart"/>
+      <w:r>
+        <w:rPr>
+          <w:rFonts w:hint="cs"/>
+          <w:color w:val="FF0000"/>
+          <w:rtl/>
+        </w:rPr>
+        <w:t>פקמן</w:t>
+      </w:r>
+      <w:proofErr w:type="spellEnd"/>
+      <w:r>
+        <w:rPr>
+          <w:rFonts w:hint="cs"/>
+          <w:color w:val="FF0000"/>
+          <w:rtl/>
+        </w:rPr>
+        <w:t xml:space="preserve"> מאותו כיוון של הרוח האחרת </w:t>
+      </w:r>
+      <w:r>
+        <w:rPr>
+          <w:color w:val="FF0000"/>
+          <w:rtl/>
+        </w:rPr>
+        <w:t>–</w:t>
+      </w:r>
+      <w:r>
+        <w:rPr>
+          <w:rFonts w:hint="cs"/>
+          <w:color w:val="FF0000"/>
+          <w:rtl/>
+        </w:rPr>
+        <w:t xml:space="preserve"> הוא גדול יותר בסעיפים הקודמים.</w:t>
+      </w:r>
+    </w:p>
+    <w:p>
+      <w:pPr>
+        <w:pStyle w:val="ListParagraph"/>
+        <w:bidi/>
+        <w:ind w:left="1440"/>
+        <w:rPr>
+          <w:color w:val="FF0000"/>
+        </w:rPr>
+      </w:pPr>
+    </w:p>
+    <w:p>
+      <w:pPr>
+        <w:bidi/>
+        <w:ind w:left="1080"/>
+        <w:rPr>
+          <w:color w:val="FF0000"/>
+          <w:rtl/>
+        </w:rPr>
+      </w:pPr>
+      <w:r>
+        <w:rPr>
+          <w:rFonts w:hint="cs"/>
+          <w:color w:val="FF0000"/>
+          <w:rtl/>
+        </w:rPr>
+        <w:t xml:space="preserve">רעיון זה עשוי לשפר את אסטרטגית הרוחות משום שבמימושו אנו מבצעים שינוי קונספטואלי של הגישה </w:t>
+      </w:r>
+      <w:r>
+        <w:rPr>
+          <w:color w:val="FF0000"/>
+          <w:rtl/>
+        </w:rPr>
+        <w:t>–</w:t>
+      </w:r>
+      <w:r>
+        <w:rPr>
+          <w:rFonts w:hint="cs"/>
+          <w:color w:val="FF0000"/>
+          <w:rtl/>
+        </w:rPr>
+        <w:t xml:space="preserve"> אם נסתכל על המשחק בכללותו, יש כאן צד אחד נגד צד שני </w:t>
+      </w:r>
+      <w:r>
+        <w:rPr>
+          <w:color w:val="FF0000"/>
+          <w:rtl/>
+        </w:rPr>
+        <w:t>–</w:t>
+      </w:r>
+      <w:r>
+        <w:rPr>
+          <w:rFonts w:hint="cs"/>
+          <w:color w:val="FF0000"/>
+          <w:rtl/>
+        </w:rPr>
+        <w:t xml:space="preserve"> </w:t>
+      </w:r>
+      <w:proofErr w:type="spellStart"/>
+      <w:r>
+        <w:rPr>
+          <w:rFonts w:hint="cs"/>
+          <w:color w:val="FF0000"/>
+          <w:rtl/>
+        </w:rPr>
+        <w:t>פקמן</w:t>
+      </w:r>
+      <w:proofErr w:type="spellEnd"/>
+      <w:r>
+        <w:rPr>
+          <w:rFonts w:hint="cs"/>
+          <w:color w:val="FF0000"/>
+          <w:rtl/>
+        </w:rPr>
+        <w:t xml:space="preserve"> נגד הרוחות. אבל, בתוך הצד של הרוחות (כתלות בהגדרות המשחק) ישנן מספר רוחות. ומכיוון שבאסטרטגיה החדשה הרוחות הללו ישתפו פעולה כפי שהוסבר לעיל, אזי במקום שכל רוח תתרום </w:t>
+      </w:r>
+      <w:proofErr w:type="spellStart"/>
+      <w:r>
+        <w:rPr>
+          <w:rFonts w:hint="cs"/>
+          <w:color w:val="FF0000"/>
+          <w:rtl/>
+        </w:rPr>
+        <w:t>לנצחון</w:t>
+      </w:r>
+      <w:proofErr w:type="spellEnd"/>
+      <w:r>
+        <w:rPr>
+          <w:rFonts w:hint="cs"/>
+          <w:color w:val="FF0000"/>
+          <w:rtl/>
+        </w:rPr>
+        <w:t xml:space="preserve"> קבוצתה בצורה בלתי תלויה ברוחות האחרות, כעת הן יוכלו ״לתאם״ את הצעדים הבאים ביניהן וכך לשחק בצורה חכמה יותר שתוביל ליותר </w:t>
+      </w:r>
+      <w:proofErr w:type="spellStart"/>
+      <w:r>
+        <w:rPr>
+          <w:rFonts w:hint="cs"/>
+          <w:color w:val="FF0000"/>
+          <w:rtl/>
+        </w:rPr>
+        <w:t>נצחונות</w:t>
+      </w:r>
+      <w:proofErr w:type="spellEnd"/>
+      <w:r>
+        <w:rPr>
+          <w:rFonts w:hint="cs"/>
+          <w:color w:val="FF0000"/>
+          <w:rtl/>
+        </w:rPr>
+        <w:t xml:space="preserve"> מבחינתם.</w:t>
+      </w:r>
+    </w:p>
+    <w:p>
+      <w:pPr>
+        <w:pStyle w:val="ListParagraph"/>
+        <w:bidi/>
+        <w:ind w:left="1440"/>
+        <w:rPr>
+          <w:color w:val="FF0000"/>
+        </w:rPr>
+      </w:pPr>
+    </w:p>
+    <w:p>
+      <w:pPr>
+        <w:pStyle w:val="ListParagraph"/>
+        <w:numPr>
+          <w:ilvl w:val="1"/>
+          <w:numId w:val="14"/>
+        </w:numPr>
+        <w:bidi/>
+        <w:rPr>
+          <w:color w:val="FF0000"/>
+        </w:rPr>
+      </w:pPr>
+      <w:r>
+        <w:rPr>
+          <w:rFonts w:hint="cs"/>
+          <w:color w:val="FF0000"/>
+          <w:u w:val="single"/>
+          <w:rtl/>
+        </w:rPr>
+        <w:t>רוח שנותרת במקומה</w:t>
+      </w:r>
+      <w:r>
+        <w:rPr>
+          <w:rFonts w:hint="cs"/>
+          <w:color w:val="FF0000"/>
+          <w:rtl/>
+        </w:rPr>
+        <w:t xml:space="preserve"> </w:t>
+      </w:r>
+      <w:r>
+        <w:rPr>
+          <w:color w:val="FF0000"/>
+          <w:rtl/>
+        </w:rPr>
+        <w:t>–</w:t>
+      </w:r>
+      <w:r>
+        <w:rPr>
+          <w:rFonts w:hint="cs"/>
+          <w:color w:val="FF0000"/>
+          <w:rtl/>
+        </w:rPr>
+        <w:t xml:space="preserve"> ניתן לממש אסטרטגיה שבמהלכה בתחילת המשחק רוח תנוע לכיוון קפסולה ותישאר בה כאשר היא תבצע פעולות הלוח ושוב כדי להישאר באזור הקפסולה תמיד. זה יצור מצב שבו </w:t>
+      </w:r>
+      <w:proofErr w:type="spellStart"/>
+      <w:r>
+        <w:rPr>
+          <w:rFonts w:hint="cs"/>
+          <w:color w:val="FF0000"/>
+          <w:rtl/>
+        </w:rPr>
+        <w:t>פקמן</w:t>
+      </w:r>
+      <w:proofErr w:type="spellEnd"/>
+      <w:r>
+        <w:rPr>
+          <w:rFonts w:hint="cs"/>
+          <w:color w:val="FF0000"/>
+          <w:rtl/>
+        </w:rPr>
+        <w:t xml:space="preserve"> יתקשה לסיים את המשחק משום שהוא זקוק לקפסולה זו כדי לנצח, וככל </w:t>
+      </w:r>
+      <w:proofErr w:type="spellStart"/>
+      <w:r>
+        <w:rPr>
+          <w:rFonts w:hint="cs"/>
+          <w:color w:val="FF0000"/>
+          <w:rtl/>
+        </w:rPr>
+        <w:t>שפקמן</w:t>
+      </w:r>
+      <w:proofErr w:type="spellEnd"/>
+      <w:r>
+        <w:rPr>
+          <w:rFonts w:hint="cs"/>
+          <w:color w:val="FF0000"/>
+          <w:rtl/>
+        </w:rPr>
+        <w:t xml:space="preserve"> מתעכב ואינו אוכל קפסולה זו </w:t>
+      </w:r>
+      <w:r>
+        <w:rPr>
+          <w:color w:val="FF0000"/>
+          <w:rtl/>
+        </w:rPr>
+        <w:t>–</w:t>
+      </w:r>
+      <w:r>
+        <w:rPr>
+          <w:rFonts w:hint="cs"/>
+          <w:color w:val="FF0000"/>
+          <w:rtl/>
+        </w:rPr>
+        <w:t xml:space="preserve"> הוא מפסיד נקודות (לפי הגדרת המשחק). בינתיים רוחות אחרות ינועו לכיוון </w:t>
+      </w:r>
+      <w:proofErr w:type="spellStart"/>
+      <w:r>
+        <w:rPr>
+          <w:rFonts w:hint="cs"/>
+          <w:color w:val="FF0000"/>
+          <w:rtl/>
+        </w:rPr>
+        <w:t>פקמן</w:t>
+      </w:r>
+      <w:proofErr w:type="spellEnd"/>
+      <w:r>
+        <w:rPr>
+          <w:rFonts w:hint="cs"/>
+          <w:color w:val="FF0000"/>
+          <w:rtl/>
+        </w:rPr>
+        <w:t xml:space="preserve"> כדי להבריח אותו מהרוח שנותרת במקומה ובשאיפה גם ״לאכול״ אותו. ואז אם הרוחות לא יצליחו בסופו של דבר </w:t>
+      </w:r>
+      <w:r>
+        <w:rPr>
+          <w:rFonts w:hint="cs"/>
+          <w:color w:val="FF0000"/>
+          <w:rtl/>
+        </w:rPr>
+        <w:t>להכניע</w:t>
+      </w:r>
+      <w:r>
+        <w:rPr>
+          <w:rFonts w:hint="cs"/>
+          <w:color w:val="FF0000"/>
+          <w:rtl/>
+        </w:rPr>
+        <w:t xml:space="preserve"> את </w:t>
+      </w:r>
+      <w:proofErr w:type="spellStart"/>
+      <w:r>
+        <w:rPr>
+          <w:rFonts w:hint="cs"/>
+          <w:color w:val="FF0000"/>
+          <w:rtl/>
+        </w:rPr>
+        <w:t>פקמן</w:t>
+      </w:r>
+      <w:proofErr w:type="spellEnd"/>
+      <w:r>
+        <w:rPr>
+          <w:rFonts w:hint="cs"/>
+          <w:color w:val="FF0000"/>
+          <w:rtl/>
+        </w:rPr>
+        <w:t xml:space="preserve">, הן </w:t>
+      </w:r>
+      <w:r>
+        <w:rPr>
+          <w:rFonts w:hint="cs"/>
+          <w:color w:val="FF0000"/>
+          <w:rtl/>
+        </w:rPr>
+        <w:t>לכל הפחות יעכבו אותו מאד בדרך אל הניצחון, וזה מהווה שיפור באסטרטגיה שלהן.</w:t>
+      </w:r>
+    </w:p>
+    <w:p>
+      <w:pPr>
+        <w:pStyle w:val="ListParagraph"/>
+        <w:bidi/>
+        <w:rPr>
+          <w:color w:val="FF0000"/>
+        </w:rPr>
+      </w:pPr>
+    </w:p>
+    <w:p>
+      <w:pPr>
+        <w:pStyle w:val="ListParagraph"/>
+        <w:numPr>
+          <w:ilvl w:val="1"/>
+          <w:numId w:val="14"/>
+        </w:numPr>
+        <w:bidi/>
+        <w:rPr>
+          <w:color w:val="FF0000"/>
+        </w:rPr>
+      </w:pPr>
+      <w:r>
+        <w:rPr>
+          <w:rFonts w:hint="cs"/>
+          <w:color w:val="FF0000"/>
+          <w:rtl/>
+        </w:rPr>
+        <w:t>רעיון שלישי</w:t>
+      </w:r>
+      <w:r>
+        <w:rPr>
+          <w:rFonts w:hint="cs"/>
+          <w:color w:val="FF0000"/>
+          <w:rtl/>
+        </w:rPr>
+        <w:t xml:space="preserve"> - </w:t>
+      </w:r>
+      <w:bookmarkStart w:id="0" w:name="_GoBack"/>
+      <w:bookmarkEnd w:id="0"/>
+    </w:p>
+    <w:p>
+      <w:pPr>
+        <w:pStyle w:val="ListParagraph"/>
+        <w:bidi/>
+        <w:ind w:left="1440"/>
+        <w:rPr>
+          <w:color w:val="FF0000"/>
+        </w:rPr>
+      </w:pPr>
+    </w:p>
+    <w:p>
+      <w:pPr>
+        <w:bidi/>
+        <w:rPr>
+          <w:color w:val="FF0000"/>
+        </w:rPr>
+      </w:pPr>
     </w:p>
     <w:p>
       <w:pPr>
@@ -5134,6 +6841,96 @@
     </w:lvl>
   </w:abstractNum>
   <w:abstractNum w:abstractNumId="3" w15:restartNumberingAfterBreak="0">
+    <w:nsid w:val="15DD7E77"/>
+    <w:multiLevelType w:val="hybridMultilevel"/>
+    <w:tmpl w:val="FEF212AA"/>
+    <w:lvl w:ilvl="0" w:tplc="61020706">
+      <w:start w:val="1"/>
+      <w:numFmt w:val="decimal"/>
+      <w:lvlText w:val="%1."/>
+      <w:lvlJc w:val="left"/>
+      <w:pPr>
+        <w:ind w:left="1080" w:hanging="360"/>
+      </w:pPr>
+      <w:rPr>
+        <w:rFonts w:hint="default"/>
+        <w:color w:val="000000" w:themeColor="text1"/>
+      </w:rPr>
+    </w:lvl>
+    <w:lvl w:ilvl="1" w:tplc="04090019" w:tentative="1">
+      <w:start w:val="1"/>
+      <w:numFmt w:val="lowerLetter"/>
+      <w:lvlText w:val="%2."/>
+      <w:lvlJc w:val="left"/>
+      <w:pPr>
+        <w:ind w:left="1800" w:hanging="360"/>
+      </w:pPr>
+    </w:lvl>
+    <w:lvl w:ilvl="2" w:tplc="0409001B" w:tentative="1">
+      <w:start w:val="1"/>
+      <w:numFmt w:val="lowerRoman"/>
+      <w:lvlText w:val="%3."/>
+      <w:lvlJc w:val="right"/>
+      <w:pPr>
+        <w:ind w:left="2520" w:hanging="180"/>
+      </w:pPr>
+    </w:lvl>
+    <w:lvl w:ilvl="3" w:tplc="0409000F" w:tentative="1">
+      <w:start w:val="1"/>
+      <w:numFmt w:val="decimal"/>
+      <w:lvlText w:val="%4."/>
+      <w:lvlJc w:val="left"/>
+      <w:pPr>
+        <w:ind w:left="3240" w:hanging="360"/>
+      </w:pPr>
+    </w:lvl>
+    <w:lvl w:ilvl="4" w:tplc="04090019" w:tentative="1">
+      <w:start w:val="1"/>
+      <w:numFmt w:val="lowerLetter"/>
+      <w:lvlText w:val="%5."/>
+      <w:lvlJc w:val="left"/>
+      <w:pPr>
+        <w:ind w:left="3960" w:hanging="360"/>
+      </w:pPr>
+    </w:lvl>
+    <w:lvl w:ilvl="5" w:tplc="0409001B" w:tentative="1">
+      <w:start w:val="1"/>
+      <w:numFmt w:val="lowerRoman"/>
+      <w:lvlText w:val="%6."/>
+      <w:lvlJc w:val="right"/>
+      <w:pPr>
+        <w:ind w:left="4680" w:hanging="180"/>
+      </w:pPr>
+    </w:lvl>
+    <w:lvl w:ilvl="6" w:tplc="0409000F" w:tentative="1">
+      <w:start w:val="1"/>
+      <w:numFmt w:val="decimal"/>
+      <w:lvlText w:val="%7."/>
+      <w:lvlJc w:val="left"/>
+      <w:pPr>
+        <w:ind w:left="5400" w:hanging="360"/>
+      </w:pPr>
+    </w:lvl>
+    <w:lvl w:ilvl="7" w:tplc="04090019" w:tentative="1">
+      <w:start w:val="1"/>
+      <w:numFmt w:val="lowerLetter"/>
+      <w:lvlText w:val="%8."/>
+      <w:lvlJc w:val="left"/>
+      <w:pPr>
+        <w:ind w:left="6120" w:hanging="360"/>
+      </w:pPr>
+    </w:lvl>
+    <w:lvl w:ilvl="8" w:tplc="0409001B" w:tentative="1">
+      <w:start w:val="1"/>
+      <w:numFmt w:val="lowerRoman"/>
+      <w:lvlText w:val="%9."/>
+      <w:lvlJc w:val="right"/>
+      <w:pPr>
+        <w:ind w:left="6840" w:hanging="180"/>
+      </w:pPr>
+    </w:lvl>
+  </w:abstractNum>
+  <w:abstractNum w:abstractNumId="4" w15:restartNumberingAfterBreak="0">
     <w:nsid w:val="17D33E88"/>
     <w:multiLevelType w:val="hybridMultilevel"/>
     <w:tmpl w:val="82706EAE"/>
@@ -5225,7 +7022,7 @@
       </w:pPr>
     </w:lvl>
   </w:abstractNum>
-  <w:abstractNum w:abstractNumId="4" w15:restartNumberingAfterBreak="0">
+  <w:abstractNum w:abstractNumId="5" w15:restartNumberingAfterBreak="0">
     <w:nsid w:val="299503A0"/>
     <w:multiLevelType w:val="hybridMultilevel"/>
     <w:tmpl w:val="BFB4E0A6"/>
@@ -5314,7 +7111,7 @@
       </w:pPr>
     </w:lvl>
   </w:abstractNum>
-  <w:abstractNum w:abstractNumId="5" w15:restartNumberingAfterBreak="0">
+  <w:abstractNum w:abstractNumId="6" w15:restartNumberingAfterBreak="0">
     <w:nsid w:val="32C625A8"/>
     <w:multiLevelType w:val="hybridMultilevel"/>
     <w:tmpl w:val="011AB5F8"/>
@@ -5403,7 +7200,7 @@
       </w:pPr>
     </w:lvl>
   </w:abstractNum>
-  <w:abstractNum w:abstractNumId="6" w15:restartNumberingAfterBreak="0">
+  <w:abstractNum w:abstractNumId="7" w15:restartNumberingAfterBreak="0">
     <w:nsid w:val="3EA50831"/>
     <w:multiLevelType w:val="hybridMultilevel"/>
     <w:tmpl w:val="79869ECE"/>
@@ -5492,7 +7289,7 @@
       </w:pPr>
     </w:lvl>
   </w:abstractNum>
-  <w:abstractNum w:abstractNumId="7" w15:restartNumberingAfterBreak="0">
+  <w:abstractNum w:abstractNumId="8" w15:restartNumberingAfterBreak="0">
     <w:nsid w:val="427D74CE"/>
     <w:multiLevelType w:val="hybridMultilevel"/>
     <w:tmpl w:val="07C8F0A6"/>
@@ -5509,7 +7306,7 @@
         <w:color w:val="000000" w:themeColor="text1"/>
       </w:rPr>
     </w:lvl>
-    <w:lvl w:ilvl="1" w:tplc="04090019" w:tentative="1">
+    <w:lvl w:ilvl="1" w:tplc="04090019">
       <w:start w:val="1"/>
       <w:numFmt w:val="lowerLetter"/>
       <w:lvlText w:val="%2."/>
@@ -5582,7 +7379,7 @@
       </w:pPr>
     </w:lvl>
   </w:abstractNum>
-  <w:abstractNum w:abstractNumId="8" w15:restartNumberingAfterBreak="0">
+  <w:abstractNum w:abstractNumId="9" w15:restartNumberingAfterBreak="0">
     <w:nsid w:val="60C657DD"/>
     <w:multiLevelType w:val="hybridMultilevel"/>
     <w:tmpl w:val="011AB5F8"/>
@@ -5671,7 +7468,7 @@
       </w:pPr>
     </w:lvl>
   </w:abstractNum>
-  <w:abstractNum w:abstractNumId="9" w15:restartNumberingAfterBreak="0">
+  <w:abstractNum w:abstractNumId="10" w15:restartNumberingAfterBreak="0">
     <w:nsid w:val="616E00CB"/>
     <w:multiLevelType w:val="hybridMultilevel"/>
     <w:tmpl w:val="481E1CEE"/>
@@ -5762,7 +7559,7 @@
       </w:pPr>
     </w:lvl>
   </w:abstractNum>
-  <w:abstractNum w:abstractNumId="10" w15:restartNumberingAfterBreak="0">
+  <w:abstractNum w:abstractNumId="11" w15:restartNumberingAfterBreak="0">
     <w:nsid w:val="673D6C62"/>
     <w:multiLevelType w:val="hybridMultilevel"/>
     <w:tmpl w:val="206AFE92"/>
@@ -5851,7 +7648,7 @@
       </w:pPr>
     </w:lvl>
   </w:abstractNum>
-  <w:abstractNum w:abstractNumId="11" w15:restartNumberingAfterBreak="0">
+  <w:abstractNum w:abstractNumId="12" w15:restartNumberingAfterBreak="0">
     <w:nsid w:val="6D133C37"/>
     <w:multiLevelType w:val="hybridMultilevel"/>
     <w:tmpl w:val="AF3C0E9E"/>
@@ -5965,7 +7762,7 @@
       </w:rPr>
     </w:lvl>
   </w:abstractNum>
-  <w:abstractNum w:abstractNumId="12" w15:restartNumberingAfterBreak="0">
+  <w:abstractNum w:abstractNumId="13" w15:restartNumberingAfterBreak="0">
     <w:nsid w:val="79AF10B7"/>
     <w:multiLevelType w:val="hybridMultilevel"/>
     <w:tmpl w:val="DA9E7E96"/>
@@ -6055,7 +7852,7 @@
       </w:pPr>
     </w:lvl>
   </w:abstractNum>
-  <w:abstractNum w:abstractNumId="13" w15:restartNumberingAfterBreak="0">
+  <w:abstractNum w:abstractNumId="14" w15:restartNumberingAfterBreak="0">
     <w:nsid w:val="7CC84DA1"/>
     <w:multiLevelType w:val="hybridMultilevel"/>
     <w:tmpl w:val="01FED3FA"/>
@@ -6145,10 +7942,10 @@
     </w:lvl>
   </w:abstractNum>
   <w:num w:numId="1">
-    <w:abstractNumId w:val="3"/>
+    <w:abstractNumId w:val="4"/>
   </w:num>
   <w:num w:numId="2">
-    <w:abstractNumId w:val="9"/>
+    <w:abstractNumId w:val="10"/>
   </w:num>
   <w:num w:numId="3">
     <w:abstractNumId w:val="1"/>
@@ -6157,34 +7954,37 @@
     <w:abstractNumId w:val="2"/>
   </w:num>
   <w:num w:numId="5">
-    <w:abstractNumId w:val="13"/>
+    <w:abstractNumId w:val="14"/>
   </w:num>
   <w:num w:numId="6">
-    <w:abstractNumId w:val="10"/>
+    <w:abstractNumId w:val="11"/>
   </w:num>
   <w:num w:numId="7">
-    <w:abstractNumId w:val="11"/>
+    <w:abstractNumId w:val="12"/>
   </w:num>
   <w:num w:numId="8">
-    <w:abstractNumId w:val="6"/>
+    <w:abstractNumId w:val="7"/>
   </w:num>
   <w:num w:numId="9">
     <w:abstractNumId w:val="0"/>
   </w:num>
   <w:num w:numId="10">
+    <w:abstractNumId w:val="9"/>
+  </w:num>
+  <w:num w:numId="11">
+    <w:abstractNumId w:val="13"/>
+  </w:num>
+  <w:num w:numId="12">
+    <w:abstractNumId w:val="6"/>
+  </w:num>
+  <w:num w:numId="13">
+    <w:abstractNumId w:val="5"/>
+  </w:num>
+  <w:num w:numId="14">
     <w:abstractNumId w:val="8"/>
   </w:num>
-  <w:num w:numId="11">
-    <w:abstractNumId w:val="12"/>
-  </w:num>
-  <w:num w:numId="12">
-    <w:abstractNumId w:val="5"/>
-  </w:num>
-  <w:num w:numId="13">
-    <w:abstractNumId w:val="4"/>
-  </w:num>
-  <w:num w:numId="14">
-    <w:abstractNumId w:val="7"/>
+  <w:num w:numId="15">
+    <w:abstractNumId w:val="3"/>
   </w:num>
 </w:numbering>
 </file>

</xml_diff>